<commit_message>
enable multiplier autocorrelation; give option to whether rescale or not
</commit_message>
<xml_diff>
--- a/src/SMART/Yixin_development_notes.docx
+++ b/src/SMART/Yixin_development_notes.docx
@@ -5,12 +5,16 @@
     <w:p>
       <w:pPr>
         <w:rPr>
-          <w:sz w:val="24"/>
-        </w:rPr>
-      </w:pPr>
-      <w:r>
-        <w:rPr>
-          <w:sz w:val="24"/>
+          <w:rFonts w:ascii="Times New Roman" w:hAnsi="Times New Roman" w:cs="Times New Roman"/>
+          <w:sz w:val="24"/>
+          <w:szCs w:val="24"/>
+        </w:rPr>
+      </w:pPr>
+      <w:r>
+        <w:rPr>
+          <w:rFonts w:ascii="Times New Roman" w:hAnsi="Times New Roman" w:cs="Times New Roman"/>
+          <w:sz w:val="24"/>
+          <w:szCs w:val="24"/>
         </w:rPr>
         <w:t>SMART code development notes</w:t>
       </w:r>
@@ -18,24 +22,32 @@
     <w:p>
       <w:pPr>
         <w:rPr>
-          <w:sz w:val="24"/>
-        </w:rPr>
-      </w:pPr>
-      <w:r>
-        <w:rPr>
-          <w:sz w:val="24"/>
+          <w:rFonts w:ascii="Times New Roman" w:hAnsi="Times New Roman" w:cs="Times New Roman"/>
+          <w:sz w:val="24"/>
+          <w:szCs w:val="24"/>
+        </w:rPr>
+      </w:pPr>
+      <w:r>
+        <w:rPr>
+          <w:rFonts w:ascii="Times New Roman" w:hAnsi="Times New Roman" w:cs="Times New Roman"/>
+          <w:sz w:val="24"/>
+          <w:szCs w:val="24"/>
         </w:rPr>
         <w:t xml:space="preserve">Yixin, </w:t>
       </w:r>
       <w:r>
         <w:rPr>
-          <w:sz w:val="24"/>
+          <w:rFonts w:ascii="Times New Roman" w:hAnsi="Times New Roman" w:cs="Times New Roman"/>
+          <w:sz w:val="24"/>
+          <w:szCs w:val="24"/>
         </w:rPr>
         <w:t>May</w:t>
       </w:r>
       <w:r>
         <w:rPr>
-          <w:sz w:val="24"/>
+          <w:rFonts w:ascii="Times New Roman" w:hAnsi="Times New Roman" w:cs="Times New Roman"/>
+          <w:sz w:val="24"/>
+          <w:szCs w:val="24"/>
         </w:rPr>
         <w:t xml:space="preserve"> 2018</w:t>
       </w:r>
@@ -43,43 +55,49 @@
     <w:p>
       <w:pPr>
         <w:rPr>
-          <w:sz w:val="24"/>
-        </w:rPr>
-      </w:pPr>
-    </w:p>
-    <w:p>
-      <w:pPr>
-        <w:rPr>
-          <w:sz w:val="24"/>
-        </w:rPr>
-      </w:pPr>
-      <w:r>
-        <w:rPr>
-          <w:sz w:val="24"/>
-        </w:rPr>
-        <w:t>1.</w:t>
-      </w:r>
-      <w:r>
-        <w:rPr>
-          <w:sz w:val="24"/>
-        </w:rPr>
-        <w:t xml:space="preserve"> </w:t>
-      </w:r>
-      <w:r>
-        <w:rPr>
-          <w:sz w:val="24"/>
+          <w:rFonts w:ascii="Times New Roman" w:hAnsi="Times New Roman" w:cs="Times New Roman"/>
+          <w:sz w:val="24"/>
+          <w:szCs w:val="24"/>
+        </w:rPr>
+      </w:pPr>
+    </w:p>
+    <w:p>
+      <w:pPr>
+        <w:rPr>
+          <w:rFonts w:ascii="Times New Roman" w:hAnsi="Times New Roman" w:cs="Times New Roman"/>
+          <w:sz w:val="24"/>
+          <w:szCs w:val="24"/>
+        </w:rPr>
+      </w:pPr>
+      <w:r>
+        <w:rPr>
+          <w:rFonts w:ascii="Times New Roman" w:hAnsi="Times New Roman" w:cs="Times New Roman"/>
+          <w:sz w:val="24"/>
+          <w:szCs w:val="24"/>
+        </w:rPr>
+        <w:t xml:space="preserve">1. </w:t>
+      </w:r>
+      <w:r>
+        <w:rPr>
+          <w:rFonts w:ascii="Times New Roman" w:hAnsi="Times New Roman" w:cs="Times New Roman"/>
+          <w:sz w:val="24"/>
+          <w:szCs w:val="24"/>
         </w:rPr>
         <w:t>Changes to i</w:t>
       </w:r>
       <w:r>
         <w:rPr>
-          <w:sz w:val="24"/>
+          <w:rFonts w:ascii="Times New Roman" w:hAnsi="Times New Roman" w:cs="Times New Roman"/>
+          <w:sz w:val="24"/>
+          <w:szCs w:val="24"/>
         </w:rPr>
         <w:t>nputs</w:t>
       </w:r>
       <w:r>
         <w:rPr>
-          <w:sz w:val="24"/>
+          <w:rFonts w:ascii="Times New Roman" w:hAnsi="Times New Roman" w:cs="Times New Roman"/>
+          <w:sz w:val="24"/>
+          <w:szCs w:val="24"/>
         </w:rPr>
         <w:t>:</w:t>
       </w:r>
@@ -92,26 +110,34 @@
           <w:numId w:val="2"/>
         </w:numPr>
         <w:rPr>
-          <w:sz w:val="24"/>
-        </w:rPr>
-      </w:pPr>
-      <w:r>
-        <w:rPr>
-          <w:sz w:val="24"/>
+          <w:rFonts w:ascii="Times New Roman" w:hAnsi="Times New Roman" w:cs="Times New Roman"/>
+          <w:sz w:val="24"/>
+          <w:szCs w:val="24"/>
+        </w:rPr>
+      </w:pPr>
+      <w:r>
+        <w:rPr>
+          <w:rFonts w:ascii="Times New Roman" w:hAnsi="Times New Roman" w:cs="Times New Roman"/>
+          <w:sz w:val="24"/>
+          <w:szCs w:val="24"/>
         </w:rPr>
         <w:t>“</w:t>
       </w:r>
       <w:proofErr w:type="spellStart"/>
       <w:r>
         <w:rPr>
-          <w:sz w:val="24"/>
+          <w:rFonts w:ascii="Times New Roman" w:hAnsi="Times New Roman" w:cs="Times New Roman"/>
+          <w:sz w:val="24"/>
+          <w:szCs w:val="24"/>
         </w:rPr>
         <w:t>input_dataset</w:t>
       </w:r>
       <w:proofErr w:type="spellEnd"/>
       <w:r>
         <w:rPr>
-          <w:sz w:val="24"/>
+          <w:rFonts w:ascii="Times New Roman" w:hAnsi="Times New Roman" w:cs="Times New Roman"/>
+          <w:sz w:val="24"/>
+          <w:szCs w:val="24"/>
         </w:rPr>
         <w:t>”:</w:t>
       </w:r>
@@ -124,32 +150,42 @@
           <w:numId w:val="2"/>
         </w:numPr>
         <w:rPr>
-          <w:sz w:val="24"/>
-        </w:rPr>
-      </w:pPr>
-      <w:r>
-        <w:rPr>
-          <w:sz w:val="24"/>
+          <w:rFonts w:ascii="Times New Roman" w:hAnsi="Times New Roman" w:cs="Times New Roman"/>
+          <w:sz w:val="24"/>
+          <w:szCs w:val="24"/>
+        </w:rPr>
+      </w:pPr>
+      <w:r>
+        <w:rPr>
+          <w:rFonts w:ascii="Times New Roman" w:hAnsi="Times New Roman" w:cs="Times New Roman"/>
+          <w:sz w:val="24"/>
+          <w:szCs w:val="24"/>
         </w:rPr>
         <w:t xml:space="preserve">A </w:t>
       </w:r>
       <w:proofErr w:type="gramStart"/>
       <w:r>
         <w:rPr>
-          <w:sz w:val="24"/>
+          <w:rFonts w:ascii="Times New Roman" w:hAnsi="Times New Roman" w:cs="Times New Roman"/>
+          <w:sz w:val="24"/>
+          <w:szCs w:val="24"/>
         </w:rPr>
         <w:t>“.mat</w:t>
       </w:r>
       <w:proofErr w:type="gramEnd"/>
       <w:r>
         <w:rPr>
-          <w:sz w:val="24"/>
+          <w:rFonts w:ascii="Times New Roman" w:hAnsi="Times New Roman" w:cs="Times New Roman"/>
+          <w:sz w:val="24"/>
+          <w:szCs w:val="24"/>
         </w:rPr>
         <w:t>” file c</w:t>
       </w:r>
       <w:r>
         <w:rPr>
-          <w:sz w:val="24"/>
+          <w:rFonts w:ascii="Times New Roman" w:hAnsi="Times New Roman" w:cs="Times New Roman"/>
+          <w:sz w:val="24"/>
+          <w:szCs w:val="24"/>
         </w:rPr>
         <w:t>ontaining all input precipitation and SM data</w:t>
       </w:r>
@@ -162,36 +198,48 @@
           <w:numId w:val="2"/>
         </w:numPr>
         <w:rPr>
-          <w:sz w:val="24"/>
-        </w:rPr>
-      </w:pPr>
-      <w:r>
-        <w:rPr>
-          <w:sz w:val="24"/>
+          <w:rFonts w:ascii="Times New Roman" w:hAnsi="Times New Roman" w:cs="Times New Roman"/>
+          <w:sz w:val="24"/>
+          <w:szCs w:val="24"/>
+        </w:rPr>
+      </w:pPr>
+      <w:r>
+        <w:rPr>
+          <w:rFonts w:ascii="Times New Roman" w:hAnsi="Times New Roman" w:cs="Times New Roman"/>
+          <w:sz w:val="24"/>
+          <w:szCs w:val="24"/>
         </w:rPr>
         <w:t>Specifically</w:t>
       </w:r>
       <w:r>
         <w:rPr>
-          <w:sz w:val="24"/>
+          <w:rFonts w:ascii="Times New Roman" w:hAnsi="Times New Roman" w:cs="Times New Roman"/>
+          <w:sz w:val="24"/>
+          <w:szCs w:val="24"/>
         </w:rPr>
         <w:t xml:space="preserve">, the </w:t>
       </w:r>
       <w:r>
         <w:rPr>
-          <w:sz w:val="24"/>
+          <w:rFonts w:ascii="Times New Roman" w:hAnsi="Times New Roman" w:cs="Times New Roman"/>
+          <w:sz w:val="24"/>
+          <w:szCs w:val="24"/>
         </w:rPr>
         <w:t>data file</w:t>
       </w:r>
       <w:r>
         <w:rPr>
-          <w:sz w:val="24"/>
+          <w:rFonts w:ascii="Times New Roman" w:hAnsi="Times New Roman" w:cs="Times New Roman"/>
+          <w:sz w:val="24"/>
+          <w:szCs w:val="24"/>
         </w:rPr>
         <w:t xml:space="preserve"> needs to contain the following variables with exactly the specified variable name</w:t>
       </w:r>
       <w:r>
         <w:rPr>
-          <w:sz w:val="24"/>
+          <w:rFonts w:ascii="Times New Roman" w:hAnsi="Times New Roman" w:cs="Times New Roman"/>
+          <w:sz w:val="24"/>
+          <w:szCs w:val="24"/>
         </w:rPr>
         <w:t>:</w:t>
       </w:r>
@@ -204,32 +252,42 @@
           <w:numId w:val="2"/>
         </w:numPr>
         <w:rPr>
-          <w:sz w:val="24"/>
-        </w:rPr>
-      </w:pPr>
-      <w:r>
-        <w:rPr>
-          <w:sz w:val="24"/>
+          <w:rFonts w:ascii="Times New Roman" w:hAnsi="Times New Roman" w:cs="Times New Roman"/>
+          <w:sz w:val="24"/>
+          <w:szCs w:val="24"/>
+        </w:rPr>
+      </w:pPr>
+      <w:r>
+        <w:rPr>
+          <w:rFonts w:ascii="Times New Roman" w:hAnsi="Times New Roman" w:cs="Times New Roman"/>
+          <w:sz w:val="24"/>
+          <w:szCs w:val="24"/>
         </w:rPr>
         <w:t>“</w:t>
       </w:r>
       <w:proofErr w:type="spellStart"/>
       <w:r>
         <w:rPr>
-          <w:sz w:val="24"/>
+          <w:rFonts w:ascii="Times New Roman" w:hAnsi="Times New Roman" w:cs="Times New Roman"/>
+          <w:sz w:val="24"/>
+          <w:szCs w:val="24"/>
         </w:rPr>
         <w:t>prec_orig</w:t>
       </w:r>
       <w:proofErr w:type="spellEnd"/>
       <w:r>
         <w:rPr>
-          <w:sz w:val="24"/>
+          <w:rFonts w:ascii="Times New Roman" w:hAnsi="Times New Roman" w:cs="Times New Roman"/>
+          <w:sz w:val="24"/>
+          <w:szCs w:val="24"/>
         </w:rPr>
         <w:t>”</w:t>
       </w:r>
       <w:r>
         <w:rPr>
-          <w:sz w:val="24"/>
+          <w:rFonts w:ascii="Times New Roman" w:hAnsi="Times New Roman" w:cs="Times New Roman"/>
+          <w:sz w:val="24"/>
+          <w:szCs w:val="24"/>
         </w:rPr>
         <w:t>:</w:t>
       </w:r>
@@ -242,18 +300,24 @@
           <w:numId w:val="2"/>
         </w:numPr>
         <w:rPr>
-          <w:sz w:val="24"/>
-        </w:rPr>
-      </w:pPr>
-      <w:r>
-        <w:rPr>
-          <w:sz w:val="24"/>
+          <w:rFonts w:ascii="Times New Roman" w:hAnsi="Times New Roman" w:cs="Times New Roman"/>
+          <w:sz w:val="24"/>
+          <w:szCs w:val="24"/>
+        </w:rPr>
+      </w:pPr>
+      <w:r>
+        <w:rPr>
+          <w:rFonts w:ascii="Times New Roman" w:hAnsi="Times New Roman" w:cs="Times New Roman"/>
+          <w:sz w:val="24"/>
+          <w:szCs w:val="24"/>
         </w:rPr>
         <w:t>O</w:t>
       </w:r>
       <w:r>
         <w:rPr>
-          <w:sz w:val="24"/>
+          <w:rFonts w:ascii="Times New Roman" w:hAnsi="Times New Roman" w:cs="Times New Roman"/>
+          <w:sz w:val="24"/>
+          <w:szCs w:val="24"/>
         </w:rPr>
         <w:t>riginal observed precipitation data</w:t>
       </w:r>
@@ -266,48 +330,26 @@
           <w:numId w:val="2"/>
         </w:numPr>
         <w:rPr>
-          <w:sz w:val="24"/>
-        </w:rPr>
-      </w:pPr>
-      <w:r>
-        <w:rPr>
-          <w:sz w:val="24"/>
+          <w:rFonts w:ascii="Times New Roman" w:hAnsi="Times New Roman" w:cs="Times New Roman"/>
+          <w:sz w:val="24"/>
+          <w:szCs w:val="24"/>
+        </w:rPr>
+      </w:pPr>
+      <w:r>
+        <w:rPr>
+          <w:rFonts w:ascii="Times New Roman" w:hAnsi="Times New Roman" w:cs="Times New Roman"/>
+          <w:sz w:val="24"/>
+          <w:szCs w:val="24"/>
         </w:rPr>
         <w:t>D</w:t>
       </w:r>
       <w:r>
         <w:rPr>
-          <w:sz w:val="24"/>
-        </w:rPr>
-        <w:t>imension: [</w:t>
-      </w:r>
-      <w:proofErr w:type="spellStart"/>
-      <w:r>
-        <w:rPr>
-          <w:sz w:val="24"/>
-        </w:rPr>
-        <w:t>npixel</w:t>
-      </w:r>
-      <w:proofErr w:type="spellEnd"/>
-      <w:r>
-        <w:rPr>
-          <w:sz w:val="24"/>
-        </w:rPr>
-        <w:t xml:space="preserve">, </w:t>
-      </w:r>
-      <w:proofErr w:type="spellStart"/>
-      <w:r>
-        <w:rPr>
-          <w:sz w:val="24"/>
-        </w:rPr>
-        <w:t>ntime</w:t>
-      </w:r>
-      <w:proofErr w:type="spellEnd"/>
-      <w:r>
-        <w:rPr>
-          <w:sz w:val="24"/>
-        </w:rPr>
-        <w:t>]</w:t>
+          <w:rFonts w:ascii="Times New Roman" w:hAnsi="Times New Roman" w:cs="Times New Roman"/>
+          <w:sz w:val="24"/>
+          <w:szCs w:val="24"/>
+        </w:rPr>
+        <w:t>imension: [npixel, ntime]</w:t>
       </w:r>
     </w:p>
     <w:p>
@@ -318,26 +360,34 @@
           <w:numId w:val="2"/>
         </w:numPr>
         <w:rPr>
-          <w:sz w:val="24"/>
-        </w:rPr>
-      </w:pPr>
-      <w:r>
-        <w:rPr>
-          <w:sz w:val="24"/>
+          <w:rFonts w:ascii="Times New Roman" w:hAnsi="Times New Roman" w:cs="Times New Roman"/>
+          <w:sz w:val="24"/>
+          <w:szCs w:val="24"/>
+        </w:rPr>
+      </w:pPr>
+      <w:r>
+        <w:rPr>
+          <w:rFonts w:ascii="Times New Roman" w:hAnsi="Times New Roman" w:cs="Times New Roman"/>
+          <w:sz w:val="24"/>
+          <w:szCs w:val="24"/>
         </w:rPr>
         <w:t>“</w:t>
       </w:r>
       <w:proofErr w:type="spellStart"/>
       <w:r>
         <w:rPr>
-          <w:sz w:val="24"/>
+          <w:rFonts w:ascii="Times New Roman" w:hAnsi="Times New Roman" w:cs="Times New Roman"/>
+          <w:sz w:val="24"/>
+          <w:szCs w:val="24"/>
         </w:rPr>
         <w:t>prec_true</w:t>
       </w:r>
       <w:proofErr w:type="spellEnd"/>
       <w:r>
         <w:rPr>
-          <w:sz w:val="24"/>
+          <w:rFonts w:ascii="Times New Roman" w:hAnsi="Times New Roman" w:cs="Times New Roman"/>
+          <w:sz w:val="24"/>
+          <w:szCs w:val="24"/>
         </w:rPr>
         <w:t>”:</w:t>
       </w:r>
@@ -350,12 +400,16 @@
           <w:numId w:val="2"/>
         </w:numPr>
         <w:rPr>
-          <w:sz w:val="24"/>
-        </w:rPr>
-      </w:pPr>
-      <w:r>
-        <w:rPr>
-          <w:sz w:val="24"/>
+          <w:rFonts w:ascii="Times New Roman" w:hAnsi="Times New Roman" w:cs="Times New Roman"/>
+          <w:sz w:val="24"/>
+          <w:szCs w:val="24"/>
+        </w:rPr>
+      </w:pPr>
+      <w:r>
+        <w:rPr>
+          <w:rFonts w:ascii="Times New Roman" w:hAnsi="Times New Roman" w:cs="Times New Roman"/>
+          <w:sz w:val="24"/>
+          <w:szCs w:val="24"/>
         </w:rPr>
         <w:t>True precipitation</w:t>
       </w:r>
@@ -368,12 +422,16 @@
           <w:numId w:val="2"/>
         </w:numPr>
         <w:rPr>
-          <w:sz w:val="24"/>
-        </w:rPr>
-      </w:pPr>
-      <w:r>
-        <w:rPr>
-          <w:sz w:val="24"/>
+          <w:rFonts w:ascii="Times New Roman" w:hAnsi="Times New Roman" w:cs="Times New Roman"/>
+          <w:sz w:val="24"/>
+          <w:szCs w:val="24"/>
+        </w:rPr>
+      </w:pPr>
+      <w:r>
+        <w:rPr>
+          <w:rFonts w:ascii="Times New Roman" w:hAnsi="Times New Roman" w:cs="Times New Roman"/>
+          <w:sz w:val="24"/>
+          <w:szCs w:val="24"/>
         </w:rPr>
         <w:t>This variable is not really used in any calculation; but is in the original code so is kept</w:t>
       </w:r>
@@ -386,42 +444,18 @@
           <w:numId w:val="2"/>
         </w:numPr>
         <w:rPr>
-          <w:sz w:val="24"/>
-        </w:rPr>
-      </w:pPr>
-      <w:r>
-        <w:rPr>
-          <w:sz w:val="24"/>
-        </w:rPr>
-        <w:t>Dimension: [</w:t>
-      </w:r>
-      <w:proofErr w:type="spellStart"/>
-      <w:r>
-        <w:rPr>
-          <w:sz w:val="24"/>
-        </w:rPr>
-        <w:t>npixel</w:t>
-      </w:r>
-      <w:proofErr w:type="spellEnd"/>
-      <w:r>
-        <w:rPr>
-          <w:sz w:val="24"/>
-        </w:rPr>
-        <w:t xml:space="preserve">, </w:t>
-      </w:r>
-      <w:proofErr w:type="spellStart"/>
-      <w:r>
-        <w:rPr>
-          <w:sz w:val="24"/>
-        </w:rPr>
-        <w:t>ntime</w:t>
-      </w:r>
-      <w:proofErr w:type="spellEnd"/>
-      <w:r>
-        <w:rPr>
-          <w:sz w:val="24"/>
-        </w:rPr>
-        <w:t>]</w:t>
+          <w:rFonts w:ascii="Times New Roman" w:hAnsi="Times New Roman" w:cs="Times New Roman"/>
+          <w:sz w:val="24"/>
+          <w:szCs w:val="24"/>
+        </w:rPr>
+      </w:pPr>
+      <w:r>
+        <w:rPr>
+          <w:rFonts w:ascii="Times New Roman" w:hAnsi="Times New Roman" w:cs="Times New Roman"/>
+          <w:sz w:val="24"/>
+          <w:szCs w:val="24"/>
+        </w:rPr>
+        <w:t>Dimension: [npixel, ntime]</w:t>
       </w:r>
     </w:p>
     <w:p>
@@ -432,32 +466,42 @@
           <w:numId w:val="2"/>
         </w:numPr>
         <w:rPr>
-          <w:sz w:val="24"/>
-        </w:rPr>
-      </w:pPr>
-      <w:r>
-        <w:rPr>
-          <w:sz w:val="24"/>
+          <w:rFonts w:ascii="Times New Roman" w:hAnsi="Times New Roman" w:cs="Times New Roman"/>
+          <w:sz w:val="24"/>
+          <w:szCs w:val="24"/>
+        </w:rPr>
+      </w:pPr>
+      <w:r>
+        <w:rPr>
+          <w:rFonts w:ascii="Times New Roman" w:hAnsi="Times New Roman" w:cs="Times New Roman"/>
+          <w:sz w:val="24"/>
+          <w:szCs w:val="24"/>
         </w:rPr>
         <w:t>“</w:t>
       </w:r>
       <w:proofErr w:type="spellStart"/>
       <w:r>
         <w:rPr>
-          <w:sz w:val="24"/>
+          <w:rFonts w:ascii="Times New Roman" w:hAnsi="Times New Roman" w:cs="Times New Roman"/>
+          <w:sz w:val="24"/>
+          <w:szCs w:val="24"/>
         </w:rPr>
         <w:t>prec_for_tuning_lambda</w:t>
       </w:r>
       <w:proofErr w:type="spellEnd"/>
       <w:r>
         <w:rPr>
-          <w:sz w:val="24"/>
+          <w:rFonts w:ascii="Times New Roman" w:hAnsi="Times New Roman" w:cs="Times New Roman"/>
+          <w:sz w:val="24"/>
+          <w:szCs w:val="24"/>
         </w:rPr>
         <w:t>”</w:t>
       </w:r>
       <w:r>
         <w:rPr>
-          <w:sz w:val="24"/>
+          <w:rFonts w:ascii="Times New Roman" w:hAnsi="Times New Roman" w:cs="Times New Roman"/>
+          <w:sz w:val="24"/>
+          <w:szCs w:val="24"/>
         </w:rPr>
         <w:t>:</w:t>
       </w:r>
@@ -470,12 +514,16 @@
           <w:numId w:val="2"/>
         </w:numPr>
         <w:rPr>
-          <w:sz w:val="24"/>
-        </w:rPr>
-      </w:pPr>
-      <w:r>
-        <w:rPr>
-          <w:sz w:val="24"/>
+          <w:rFonts w:ascii="Times New Roman" w:hAnsi="Times New Roman" w:cs="Times New Roman"/>
+          <w:sz w:val="24"/>
+          <w:szCs w:val="24"/>
+        </w:rPr>
+      </w:pPr>
+      <w:r>
+        <w:rPr>
+          <w:rFonts w:ascii="Times New Roman" w:hAnsi="Times New Roman" w:cs="Times New Roman"/>
+          <w:sz w:val="24"/>
+          <w:szCs w:val="24"/>
         </w:rPr>
         <w:t>Precipitation data for tuning lambda, if specified</w:t>
       </w:r>
@@ -488,42 +536,18 @@
           <w:numId w:val="2"/>
         </w:numPr>
         <w:rPr>
-          <w:sz w:val="24"/>
-        </w:rPr>
-      </w:pPr>
-      <w:r>
-        <w:rPr>
-          <w:sz w:val="24"/>
-        </w:rPr>
-        <w:t>Dimension: [</w:t>
-      </w:r>
-      <w:proofErr w:type="spellStart"/>
-      <w:r>
-        <w:rPr>
-          <w:sz w:val="24"/>
-        </w:rPr>
-        <w:t>npixel</w:t>
-      </w:r>
-      <w:proofErr w:type="spellEnd"/>
-      <w:r>
-        <w:rPr>
-          <w:sz w:val="24"/>
-        </w:rPr>
-        <w:t xml:space="preserve">, </w:t>
-      </w:r>
-      <w:proofErr w:type="spellStart"/>
-      <w:r>
-        <w:rPr>
-          <w:sz w:val="24"/>
-        </w:rPr>
-        <w:t>ntime</w:t>
-      </w:r>
-      <w:proofErr w:type="spellEnd"/>
-      <w:r>
-        <w:rPr>
-          <w:sz w:val="24"/>
-        </w:rPr>
-        <w:t>]</w:t>
+          <w:rFonts w:ascii="Times New Roman" w:hAnsi="Times New Roman" w:cs="Times New Roman"/>
+          <w:sz w:val="24"/>
+          <w:szCs w:val="24"/>
+        </w:rPr>
+      </w:pPr>
+      <w:r>
+        <w:rPr>
+          <w:rFonts w:ascii="Times New Roman" w:hAnsi="Times New Roman" w:cs="Times New Roman"/>
+          <w:sz w:val="24"/>
+          <w:szCs w:val="24"/>
+        </w:rPr>
+        <w:t>Dimension: [npixel, ntime]</w:t>
       </w:r>
     </w:p>
     <w:p>
@@ -534,26 +558,34 @@
           <w:numId w:val="2"/>
         </w:numPr>
         <w:rPr>
-          <w:sz w:val="24"/>
-        </w:rPr>
-      </w:pPr>
-      <w:r>
-        <w:rPr>
-          <w:sz w:val="24"/>
+          <w:rFonts w:ascii="Times New Roman" w:hAnsi="Times New Roman" w:cs="Times New Roman"/>
+          <w:sz w:val="24"/>
+          <w:szCs w:val="24"/>
+        </w:rPr>
+      </w:pPr>
+      <w:r>
+        <w:rPr>
+          <w:rFonts w:ascii="Times New Roman" w:hAnsi="Times New Roman" w:cs="Times New Roman"/>
+          <w:sz w:val="24"/>
+          <w:szCs w:val="24"/>
         </w:rPr>
         <w:t>“</w:t>
       </w:r>
       <w:proofErr w:type="spellStart"/>
       <w:r>
         <w:rPr>
-          <w:sz w:val="24"/>
+          <w:rFonts w:ascii="Times New Roman" w:hAnsi="Times New Roman" w:cs="Times New Roman"/>
+          <w:sz w:val="24"/>
+          <w:szCs w:val="24"/>
         </w:rPr>
         <w:t>sm_ascend</w:t>
       </w:r>
       <w:proofErr w:type="spellEnd"/>
       <w:r>
         <w:rPr>
-          <w:sz w:val="24"/>
+          <w:rFonts w:ascii="Times New Roman" w:hAnsi="Times New Roman" w:cs="Times New Roman"/>
+          <w:sz w:val="24"/>
+          <w:szCs w:val="24"/>
         </w:rPr>
         <w:t>”:</w:t>
       </w:r>
@@ -566,12 +598,16 @@
           <w:numId w:val="2"/>
         </w:numPr>
         <w:rPr>
-          <w:sz w:val="24"/>
-        </w:rPr>
-      </w:pPr>
-      <w:r>
-        <w:rPr>
-          <w:sz w:val="24"/>
+          <w:rFonts w:ascii="Times New Roman" w:hAnsi="Times New Roman" w:cs="Times New Roman"/>
+          <w:sz w:val="24"/>
+          <w:szCs w:val="24"/>
+        </w:rPr>
+      </w:pPr>
+      <w:r>
+        <w:rPr>
+          <w:rFonts w:ascii="Times New Roman" w:hAnsi="Times New Roman" w:cs="Times New Roman"/>
+          <w:sz w:val="24"/>
+          <w:szCs w:val="24"/>
         </w:rPr>
         <w:t>Ascending soil moisture</w:t>
       </w:r>
@@ -584,42 +620,18 @@
           <w:numId w:val="2"/>
         </w:numPr>
         <w:rPr>
-          <w:sz w:val="24"/>
-        </w:rPr>
-      </w:pPr>
-      <w:r>
-        <w:rPr>
-          <w:sz w:val="24"/>
-        </w:rPr>
-        <w:t>Dimension: [</w:t>
-      </w:r>
-      <w:proofErr w:type="spellStart"/>
-      <w:r>
-        <w:rPr>
-          <w:sz w:val="24"/>
-        </w:rPr>
-        <w:t>npixel</w:t>
-      </w:r>
-      <w:proofErr w:type="spellEnd"/>
-      <w:r>
-        <w:rPr>
-          <w:sz w:val="24"/>
-        </w:rPr>
-        <w:t xml:space="preserve">, </w:t>
-      </w:r>
-      <w:proofErr w:type="spellStart"/>
-      <w:r>
-        <w:rPr>
-          <w:sz w:val="24"/>
-        </w:rPr>
-        <w:t>ntime</w:t>
-      </w:r>
-      <w:proofErr w:type="spellEnd"/>
-      <w:r>
-        <w:rPr>
-          <w:sz w:val="24"/>
-        </w:rPr>
-        <w:t>]</w:t>
+          <w:rFonts w:ascii="Times New Roman" w:hAnsi="Times New Roman" w:cs="Times New Roman"/>
+          <w:sz w:val="24"/>
+          <w:szCs w:val="24"/>
+        </w:rPr>
+      </w:pPr>
+      <w:r>
+        <w:rPr>
+          <w:rFonts w:ascii="Times New Roman" w:hAnsi="Times New Roman" w:cs="Times New Roman"/>
+          <w:sz w:val="24"/>
+          <w:szCs w:val="24"/>
+        </w:rPr>
+        <w:t>Dimension: [npixel, ntime]</w:t>
       </w:r>
     </w:p>
     <w:p>
@@ -630,38 +642,34 @@
           <w:numId w:val="2"/>
         </w:numPr>
         <w:rPr>
-          <w:sz w:val="24"/>
-        </w:rPr>
-      </w:pPr>
-      <w:r>
-        <w:rPr>
-          <w:sz w:val="24"/>
+          <w:rFonts w:ascii="Times New Roman" w:hAnsi="Times New Roman" w:cs="Times New Roman"/>
+          <w:sz w:val="24"/>
+          <w:szCs w:val="24"/>
+        </w:rPr>
+      </w:pPr>
+      <w:r>
+        <w:rPr>
+          <w:rFonts w:ascii="Times New Roman" w:hAnsi="Times New Roman" w:cs="Times New Roman"/>
+          <w:sz w:val="24"/>
+          <w:szCs w:val="24"/>
         </w:rPr>
         <w:t>“</w:t>
       </w:r>
       <w:proofErr w:type="spellStart"/>
       <w:r>
         <w:rPr>
-          <w:sz w:val="24"/>
-        </w:rPr>
-        <w:t>sm_</w:t>
-      </w:r>
-      <w:r>
-        <w:rPr>
-          <w:sz w:val="24"/>
-        </w:rPr>
-        <w:t>de</w:t>
-      </w:r>
-      <w:r>
-        <w:rPr>
-          <w:sz w:val="24"/>
-        </w:rPr>
-        <w:t>scend</w:t>
+          <w:rFonts w:ascii="Times New Roman" w:hAnsi="Times New Roman" w:cs="Times New Roman"/>
+          <w:sz w:val="24"/>
+          <w:szCs w:val="24"/>
+        </w:rPr>
+        <w:t>sm_descend</w:t>
       </w:r>
       <w:proofErr w:type="spellEnd"/>
       <w:r>
         <w:rPr>
-          <w:sz w:val="24"/>
+          <w:rFonts w:ascii="Times New Roman" w:hAnsi="Times New Roman" w:cs="Times New Roman"/>
+          <w:sz w:val="24"/>
+          <w:szCs w:val="24"/>
         </w:rPr>
         <w:t>”:</w:t>
       </w:r>
@@ -674,12 +682,16 @@
           <w:numId w:val="2"/>
         </w:numPr>
         <w:rPr>
-          <w:sz w:val="24"/>
-        </w:rPr>
-      </w:pPr>
-      <w:r>
-        <w:rPr>
-          <w:sz w:val="24"/>
+          <w:rFonts w:ascii="Times New Roman" w:hAnsi="Times New Roman" w:cs="Times New Roman"/>
+          <w:sz w:val="24"/>
+          <w:szCs w:val="24"/>
+        </w:rPr>
+      </w:pPr>
+      <w:r>
+        <w:rPr>
+          <w:rFonts w:ascii="Times New Roman" w:hAnsi="Times New Roman" w:cs="Times New Roman"/>
+          <w:sz w:val="24"/>
+          <w:szCs w:val="24"/>
         </w:rPr>
         <w:t>Descending soil moisture</w:t>
       </w:r>
@@ -692,42 +704,18 @@
           <w:numId w:val="2"/>
         </w:numPr>
         <w:rPr>
-          <w:sz w:val="24"/>
-        </w:rPr>
-      </w:pPr>
-      <w:r>
-        <w:rPr>
-          <w:sz w:val="24"/>
-        </w:rPr>
-        <w:t>Dimension: [</w:t>
-      </w:r>
-      <w:proofErr w:type="spellStart"/>
-      <w:r>
-        <w:rPr>
-          <w:sz w:val="24"/>
-        </w:rPr>
-        <w:t>npixel</w:t>
-      </w:r>
-      <w:proofErr w:type="spellEnd"/>
-      <w:r>
-        <w:rPr>
-          <w:sz w:val="24"/>
-        </w:rPr>
-        <w:t xml:space="preserve">, </w:t>
-      </w:r>
-      <w:proofErr w:type="spellStart"/>
-      <w:r>
-        <w:rPr>
-          <w:sz w:val="24"/>
-        </w:rPr>
-        <w:t>ntime</w:t>
-      </w:r>
-      <w:proofErr w:type="spellEnd"/>
-      <w:r>
-        <w:rPr>
-          <w:sz w:val="24"/>
-        </w:rPr>
-        <w:t>]</w:t>
+          <w:rFonts w:ascii="Times New Roman" w:hAnsi="Times New Roman" w:cs="Times New Roman"/>
+          <w:sz w:val="24"/>
+          <w:szCs w:val="24"/>
+        </w:rPr>
+      </w:pPr>
+      <w:r>
+        <w:rPr>
+          <w:rFonts w:ascii="Times New Roman" w:hAnsi="Times New Roman" w:cs="Times New Roman"/>
+          <w:sz w:val="24"/>
+          <w:szCs w:val="24"/>
+        </w:rPr>
+        <w:t>Dimension: [npixel, ntime]</w:t>
       </w:r>
     </w:p>
     <w:p>
@@ -738,26 +726,34 @@
           <w:numId w:val="2"/>
         </w:numPr>
         <w:rPr>
-          <w:sz w:val="24"/>
-        </w:rPr>
-      </w:pPr>
-      <w:r>
-        <w:rPr>
-          <w:sz w:val="24"/>
+          <w:rFonts w:ascii="Times New Roman" w:hAnsi="Times New Roman" w:cs="Times New Roman"/>
+          <w:sz w:val="24"/>
+          <w:szCs w:val="24"/>
+        </w:rPr>
+      </w:pPr>
+      <w:r>
+        <w:rPr>
+          <w:rFonts w:ascii="Times New Roman" w:hAnsi="Times New Roman" w:cs="Times New Roman"/>
+          <w:sz w:val="24"/>
+          <w:szCs w:val="24"/>
         </w:rPr>
         <w:t>“</w:t>
       </w:r>
       <w:proofErr w:type="spellStart"/>
       <w:r>
         <w:rPr>
-          <w:sz w:val="24"/>
+          <w:rFonts w:ascii="Times New Roman" w:hAnsi="Times New Roman" w:cs="Times New Roman"/>
+          <w:sz w:val="24"/>
+          <w:szCs w:val="24"/>
         </w:rPr>
         <w:t>sm_error</w:t>
       </w:r>
       <w:proofErr w:type="spellEnd"/>
       <w:r>
         <w:rPr>
-          <w:sz w:val="24"/>
+          <w:rFonts w:ascii="Times New Roman" w:hAnsi="Times New Roman" w:cs="Times New Roman"/>
+          <w:sz w:val="24"/>
+          <w:szCs w:val="24"/>
         </w:rPr>
         <w:t>”:</w:t>
       </w:r>
@@ -770,33 +766,43 @@
           <w:numId w:val="2"/>
         </w:numPr>
         <w:rPr>
-          <w:sz w:val="24"/>
-        </w:rPr>
-      </w:pPr>
-      <w:r>
-        <w:rPr>
-          <w:sz w:val="24"/>
+          <w:rFonts w:ascii="Times New Roman" w:hAnsi="Times New Roman" w:cs="Times New Roman"/>
+          <w:sz w:val="24"/>
+          <w:szCs w:val="24"/>
+        </w:rPr>
+      </w:pPr>
+      <w:r>
+        <w:rPr>
+          <w:rFonts w:ascii="Times New Roman" w:hAnsi="Times New Roman" w:cs="Times New Roman"/>
+          <w:sz w:val="24"/>
+          <w:szCs w:val="24"/>
         </w:rPr>
         <w:t xml:space="preserve">Soil moisture observation error standard deviation, same unit as </w:t>
       </w:r>
       <w:proofErr w:type="spellStart"/>
       <w:r>
         <w:rPr>
-          <w:sz w:val="24"/>
+          <w:rFonts w:ascii="Times New Roman" w:hAnsi="Times New Roman" w:cs="Times New Roman"/>
+          <w:sz w:val="24"/>
+          <w:szCs w:val="24"/>
         </w:rPr>
         <w:t>sm_ascend</w:t>
       </w:r>
       <w:proofErr w:type="spellEnd"/>
       <w:r>
         <w:rPr>
-          <w:sz w:val="24"/>
+          <w:rFonts w:ascii="Times New Roman" w:hAnsi="Times New Roman" w:cs="Times New Roman"/>
+          <w:sz w:val="24"/>
+          <w:szCs w:val="24"/>
         </w:rPr>
         <w:t xml:space="preserve"> and </w:t>
       </w:r>
       <w:proofErr w:type="spellStart"/>
       <w:r>
         <w:rPr>
-          <w:sz w:val="24"/>
+          <w:rFonts w:ascii="Times New Roman" w:hAnsi="Times New Roman" w:cs="Times New Roman"/>
+          <w:sz w:val="24"/>
+          <w:szCs w:val="24"/>
         </w:rPr>
         <w:t>sm_descend</w:t>
       </w:r>
@@ -810,42 +816,18 @@
           <w:numId w:val="2"/>
         </w:numPr>
         <w:rPr>
-          <w:sz w:val="24"/>
-        </w:rPr>
-      </w:pPr>
-      <w:r>
-        <w:rPr>
-          <w:sz w:val="24"/>
-        </w:rPr>
-        <w:t>Dimension: [</w:t>
-      </w:r>
-      <w:proofErr w:type="spellStart"/>
-      <w:r>
-        <w:rPr>
-          <w:sz w:val="24"/>
-        </w:rPr>
-        <w:t>npixel</w:t>
-      </w:r>
-      <w:proofErr w:type="spellEnd"/>
-      <w:r>
-        <w:rPr>
-          <w:sz w:val="24"/>
-        </w:rPr>
-        <w:t xml:space="preserve">, </w:t>
-      </w:r>
-      <w:proofErr w:type="spellStart"/>
-      <w:r>
-        <w:rPr>
-          <w:sz w:val="24"/>
-        </w:rPr>
-        <w:t>ntime</w:t>
-      </w:r>
-      <w:proofErr w:type="spellEnd"/>
-      <w:r>
-        <w:rPr>
-          <w:sz w:val="24"/>
-        </w:rPr>
-        <w:t>]</w:t>
+          <w:rFonts w:ascii="Times New Roman" w:hAnsi="Times New Roman" w:cs="Times New Roman"/>
+          <w:sz w:val="24"/>
+          <w:szCs w:val="24"/>
+        </w:rPr>
+      </w:pPr>
+      <w:r>
+        <w:rPr>
+          <w:rFonts w:ascii="Times New Roman" w:hAnsi="Times New Roman" w:cs="Times New Roman"/>
+          <w:sz w:val="24"/>
+          <w:szCs w:val="24"/>
+        </w:rPr>
+        <w:t>Dimension: [npixel, ntime]</w:t>
       </w:r>
     </w:p>
     <w:p>
@@ -856,52 +838,68 @@
           <w:numId w:val="2"/>
         </w:numPr>
         <w:rPr>
-          <w:sz w:val="24"/>
-        </w:rPr>
-      </w:pPr>
-      <w:r>
-        <w:rPr>
-          <w:sz w:val="24"/>
+          <w:rFonts w:ascii="Times New Roman" w:hAnsi="Times New Roman" w:cs="Times New Roman"/>
+          <w:sz w:val="24"/>
+          <w:szCs w:val="24"/>
+        </w:rPr>
+      </w:pPr>
+      <w:r>
+        <w:rPr>
+          <w:rFonts w:ascii="Times New Roman" w:hAnsi="Times New Roman" w:cs="Times New Roman"/>
+          <w:sz w:val="24"/>
+          <w:szCs w:val="24"/>
         </w:rPr>
         <w:t>“</w:t>
       </w:r>
       <w:proofErr w:type="spellStart"/>
       <w:r>
         <w:rPr>
-          <w:sz w:val="24"/>
+          <w:rFonts w:ascii="Times New Roman" w:hAnsi="Times New Roman" w:cs="Times New Roman"/>
+          <w:sz w:val="24"/>
+          <w:szCs w:val="24"/>
         </w:rPr>
         <w:t>start_time</w:t>
       </w:r>
       <w:proofErr w:type="spellEnd"/>
       <w:r>
         <w:rPr>
-          <w:sz w:val="24"/>
+          <w:rFonts w:ascii="Times New Roman" w:hAnsi="Times New Roman" w:cs="Times New Roman"/>
+          <w:sz w:val="24"/>
+          <w:szCs w:val="24"/>
         </w:rPr>
         <w:t>”</w:t>
       </w:r>
       <w:r>
         <w:rPr>
-          <w:sz w:val="24"/>
+          <w:rFonts w:ascii="Times New Roman" w:hAnsi="Times New Roman" w:cs="Times New Roman"/>
+          <w:sz w:val="24"/>
+          <w:szCs w:val="24"/>
         </w:rPr>
         <w:t xml:space="preserve"> and “</w:t>
       </w:r>
       <w:proofErr w:type="spellStart"/>
       <w:r>
         <w:rPr>
-          <w:sz w:val="24"/>
+          <w:rFonts w:ascii="Times New Roman" w:hAnsi="Times New Roman" w:cs="Times New Roman"/>
+          <w:sz w:val="24"/>
+          <w:szCs w:val="24"/>
         </w:rPr>
         <w:t>end_time</w:t>
       </w:r>
       <w:proofErr w:type="spellEnd"/>
       <w:r>
         <w:rPr>
-          <w:sz w:val="24"/>
+          <w:rFonts w:ascii="Times New Roman" w:hAnsi="Times New Roman" w:cs="Times New Roman"/>
+          <w:sz w:val="24"/>
+          <w:szCs w:val="24"/>
         </w:rPr>
         <w:t>”</w:t>
       </w:r>
       <w:r>
         <w:rPr>
-          <w:sz w:val="24"/>
+          <w:rFonts w:ascii="Times New Roman" w:hAnsi="Times New Roman" w:cs="Times New Roman"/>
+          <w:sz w:val="24"/>
+          <w:szCs w:val="24"/>
         </w:rPr>
         <w:t>:</w:t>
       </w:r>
@@ -914,36 +912,48 @@
           <w:numId w:val="2"/>
         </w:numPr>
         <w:rPr>
-          <w:sz w:val="24"/>
-        </w:rPr>
-      </w:pPr>
-      <w:r>
-        <w:rPr>
-          <w:sz w:val="24"/>
+          <w:rFonts w:ascii="Times New Roman" w:hAnsi="Times New Roman" w:cs="Times New Roman"/>
+          <w:sz w:val="24"/>
+          <w:szCs w:val="24"/>
+        </w:rPr>
+      </w:pPr>
+      <w:r>
+        <w:rPr>
+          <w:rFonts w:ascii="Times New Roman" w:hAnsi="Times New Roman" w:cs="Times New Roman"/>
+          <w:sz w:val="24"/>
+          <w:szCs w:val="24"/>
         </w:rPr>
         <w:t>T</w:t>
       </w:r>
       <w:r>
         <w:rPr>
-          <w:sz w:val="24"/>
+          <w:rFonts w:ascii="Times New Roman" w:hAnsi="Times New Roman" w:cs="Times New Roman"/>
+          <w:sz w:val="24"/>
+          <w:szCs w:val="24"/>
         </w:rPr>
         <w:t xml:space="preserve">he first </w:t>
       </w:r>
       <w:r>
         <w:rPr>
-          <w:sz w:val="24"/>
+          <w:rFonts w:ascii="Times New Roman" w:hAnsi="Times New Roman" w:cs="Times New Roman"/>
+          <w:sz w:val="24"/>
+          <w:szCs w:val="24"/>
         </w:rPr>
         <w:t xml:space="preserve">and last </w:t>
       </w:r>
       <w:r>
         <w:rPr>
-          <w:sz w:val="24"/>
+          <w:rFonts w:ascii="Times New Roman" w:hAnsi="Times New Roman" w:cs="Times New Roman"/>
+          <w:sz w:val="24"/>
+          <w:szCs w:val="24"/>
         </w:rPr>
         <w:t xml:space="preserve">time step of </w:t>
       </w:r>
       <w:r>
         <w:rPr>
-          <w:sz w:val="24"/>
+          <w:rFonts w:ascii="Times New Roman" w:hAnsi="Times New Roman" w:cs="Times New Roman"/>
+          <w:sz w:val="24"/>
+          <w:szCs w:val="24"/>
         </w:rPr>
         <w:t>SMART run</w:t>
       </w:r>
@@ -956,12 +966,16 @@
           <w:numId w:val="2"/>
         </w:numPr>
         <w:rPr>
-          <w:sz w:val="24"/>
-        </w:rPr>
-      </w:pPr>
-      <w:r>
-        <w:rPr>
-          <w:sz w:val="24"/>
+          <w:rFonts w:ascii="Times New Roman" w:hAnsi="Times New Roman" w:cs="Times New Roman"/>
+          <w:sz w:val="24"/>
+          <w:szCs w:val="24"/>
+        </w:rPr>
+      </w:pPr>
+      <w:r>
+        <w:rPr>
+          <w:rFonts w:ascii="Times New Roman" w:hAnsi="Times New Roman" w:cs="Times New Roman"/>
+          <w:sz w:val="24"/>
+          <w:szCs w:val="24"/>
         </w:rPr>
         <w:t>Format: “YYYY-MM-DD HH-MM”</w:t>
       </w:r>
@@ -974,12 +988,16 @@
           <w:numId w:val="2"/>
         </w:numPr>
         <w:rPr>
-          <w:sz w:val="24"/>
-        </w:rPr>
-      </w:pPr>
-      <w:r>
-        <w:rPr>
-          <w:sz w:val="24"/>
+          <w:rFonts w:ascii="Times New Roman" w:hAnsi="Times New Roman" w:cs="Times New Roman"/>
+          <w:sz w:val="24"/>
+          <w:szCs w:val="24"/>
+        </w:rPr>
+      </w:pPr>
+      <w:r>
+        <w:rPr>
+          <w:rFonts w:ascii="Times New Roman" w:hAnsi="Times New Roman" w:cs="Times New Roman"/>
+          <w:sz w:val="24"/>
+          <w:szCs w:val="24"/>
         </w:rPr>
         <w:t>Example: “1980-01-01 00-00”, “1980-12-31-21-00”</w:t>
       </w:r>
@@ -992,26 +1010,34 @@
           <w:numId w:val="2"/>
         </w:numPr>
         <w:rPr>
-          <w:sz w:val="24"/>
-        </w:rPr>
-      </w:pPr>
-      <w:r>
-        <w:rPr>
-          <w:sz w:val="24"/>
+          <w:rFonts w:ascii="Times New Roman" w:hAnsi="Times New Roman" w:cs="Times New Roman"/>
+          <w:sz w:val="24"/>
+          <w:szCs w:val="24"/>
+        </w:rPr>
+      </w:pPr>
+      <w:r>
+        <w:rPr>
+          <w:rFonts w:ascii="Times New Roman" w:hAnsi="Times New Roman" w:cs="Times New Roman"/>
+          <w:sz w:val="24"/>
+          <w:szCs w:val="24"/>
         </w:rPr>
         <w:t>“</w:t>
       </w:r>
       <w:proofErr w:type="spellStart"/>
       <w:r>
         <w:rPr>
-          <w:sz w:val="24"/>
+          <w:rFonts w:ascii="Times New Roman" w:hAnsi="Times New Roman" w:cs="Times New Roman"/>
+          <w:sz w:val="24"/>
+          <w:szCs w:val="24"/>
         </w:rPr>
         <w:t>time_step</w:t>
       </w:r>
       <w:proofErr w:type="spellEnd"/>
       <w:r>
         <w:rPr>
-          <w:sz w:val="24"/>
+          <w:rFonts w:ascii="Times New Roman" w:hAnsi="Times New Roman" w:cs="Times New Roman"/>
+          <w:sz w:val="24"/>
+          <w:szCs w:val="24"/>
         </w:rPr>
         <w:t>”:</w:t>
       </w:r>
@@ -1024,18 +1050,24 @@
           <w:numId w:val="2"/>
         </w:numPr>
         <w:rPr>
-          <w:sz w:val="24"/>
-        </w:rPr>
-      </w:pPr>
-      <w:r>
-        <w:rPr>
-          <w:sz w:val="24"/>
+          <w:rFonts w:ascii="Times New Roman" w:hAnsi="Times New Roman" w:cs="Times New Roman"/>
+          <w:sz w:val="24"/>
+          <w:szCs w:val="24"/>
+        </w:rPr>
+      </w:pPr>
+      <w:r>
+        <w:rPr>
+          <w:rFonts w:ascii="Times New Roman" w:hAnsi="Times New Roman" w:cs="Times New Roman"/>
+          <w:sz w:val="24"/>
+          <w:szCs w:val="24"/>
         </w:rPr>
         <w:t>T</w:t>
       </w:r>
       <w:r>
         <w:rPr>
-          <w:sz w:val="24"/>
+          <w:rFonts w:ascii="Times New Roman" w:hAnsi="Times New Roman" w:cs="Times New Roman"/>
+          <w:sz w:val="24"/>
+          <w:szCs w:val="24"/>
         </w:rPr>
         <w:t>ime step length in hour for all input data (precipitation, SM); SM observations are again assumed to be at the end of each corresponding precipitation time step</w:t>
       </w:r>
@@ -1048,26 +1080,34 @@
           <w:numId w:val="2"/>
         </w:numPr>
         <w:rPr>
-          <w:sz w:val="24"/>
-        </w:rPr>
-      </w:pPr>
-      <w:r>
-        <w:rPr>
-          <w:sz w:val="24"/>
+          <w:rFonts w:ascii="Times New Roman" w:hAnsi="Times New Roman" w:cs="Times New Roman"/>
+          <w:sz w:val="24"/>
+          <w:szCs w:val="24"/>
+        </w:rPr>
+      </w:pPr>
+      <w:r>
+        <w:rPr>
+          <w:rFonts w:ascii="Times New Roman" w:hAnsi="Times New Roman" w:cs="Times New Roman"/>
+          <w:sz w:val="24"/>
+          <w:szCs w:val="24"/>
         </w:rPr>
         <w:t>“</w:t>
       </w:r>
       <w:proofErr w:type="spellStart"/>
       <w:r>
         <w:rPr>
-          <w:sz w:val="24"/>
+          <w:rFonts w:ascii="Times New Roman" w:hAnsi="Times New Roman" w:cs="Times New Roman"/>
+          <w:sz w:val="24"/>
+          <w:szCs w:val="24"/>
         </w:rPr>
         <w:t>window_size</w:t>
       </w:r>
       <w:proofErr w:type="spellEnd"/>
       <w:r>
         <w:rPr>
-          <w:sz w:val="24"/>
+          <w:rFonts w:ascii="Times New Roman" w:hAnsi="Times New Roman" w:cs="Times New Roman"/>
+          <w:sz w:val="24"/>
+          <w:szCs w:val="24"/>
         </w:rPr>
         <w:t>”:</w:t>
       </w:r>
@@ -1080,14 +1120,17 @@
           <w:numId w:val="2"/>
         </w:numPr>
         <w:rPr>
-          <w:sz w:val="24"/>
-        </w:rPr>
-      </w:pPr>
-      <w:r>
-        <w:rPr>
-          <w:sz w:val="24"/>
-        </w:rPr>
-        <w:lastRenderedPageBreak/>
+          <w:rFonts w:ascii="Times New Roman" w:hAnsi="Times New Roman" w:cs="Times New Roman"/>
+          <w:sz w:val="24"/>
+          <w:szCs w:val="24"/>
+        </w:rPr>
+      </w:pPr>
+      <w:r>
+        <w:rPr>
+          <w:rFonts w:ascii="Times New Roman" w:hAnsi="Times New Roman" w:cs="Times New Roman"/>
+          <w:sz w:val="24"/>
+          <w:szCs w:val="24"/>
+        </w:rPr>
         <w:t>Number of timesteps in a rainfall-correction window to aggregate</w:t>
       </w:r>
     </w:p>
@@ -1099,40 +1142,52 @@
           <w:numId w:val="2"/>
         </w:numPr>
         <w:rPr>
-          <w:sz w:val="24"/>
-        </w:rPr>
-      </w:pPr>
-      <w:r>
-        <w:rPr>
-          <w:sz w:val="24"/>
+          <w:rFonts w:ascii="Times New Roman" w:hAnsi="Times New Roman" w:cs="Times New Roman"/>
+          <w:sz w:val="24"/>
+          <w:szCs w:val="24"/>
+        </w:rPr>
+      </w:pPr>
+      <w:r>
+        <w:rPr>
+          <w:rFonts w:ascii="Times New Roman" w:hAnsi="Times New Roman" w:cs="Times New Roman"/>
+          <w:sz w:val="24"/>
+          <w:szCs w:val="24"/>
         </w:rPr>
         <w:t>For example, if “</w:t>
       </w:r>
       <w:proofErr w:type="spellStart"/>
       <w:r>
         <w:rPr>
-          <w:sz w:val="24"/>
+          <w:rFonts w:ascii="Times New Roman" w:hAnsi="Times New Roman" w:cs="Times New Roman"/>
+          <w:sz w:val="24"/>
+          <w:szCs w:val="24"/>
         </w:rPr>
         <w:t>time_step</w:t>
       </w:r>
       <w:proofErr w:type="spellEnd"/>
       <w:r>
         <w:rPr>
-          <w:sz w:val="24"/>
+          <w:rFonts w:ascii="Times New Roman" w:hAnsi="Times New Roman" w:cs="Times New Roman"/>
+          <w:sz w:val="24"/>
+          <w:szCs w:val="24"/>
         </w:rPr>
         <w:t>” = 3 and want to aggregate to 3-day windows, then “</w:t>
       </w:r>
       <w:proofErr w:type="spellStart"/>
       <w:r>
         <w:rPr>
-          <w:sz w:val="24"/>
+          <w:rFonts w:ascii="Times New Roman" w:hAnsi="Times New Roman" w:cs="Times New Roman"/>
+          <w:sz w:val="24"/>
+          <w:szCs w:val="24"/>
         </w:rPr>
         <w:t>window_size</w:t>
       </w:r>
       <w:proofErr w:type="spellEnd"/>
       <w:r>
         <w:rPr>
-          <w:sz w:val="24"/>
+          <w:rFonts w:ascii="Times New Roman" w:hAnsi="Times New Roman" w:cs="Times New Roman"/>
+          <w:sz w:val="24"/>
+          <w:szCs w:val="24"/>
         </w:rPr>
         <w:t>” = 24</w:t>
       </w:r>
@@ -1145,40 +1200,37 @@
           <w:numId w:val="2"/>
         </w:numPr>
         <w:rPr>
-          <w:sz w:val="24"/>
-        </w:rPr>
-      </w:pPr>
-      <w:r>
-        <w:rPr>
-          <w:sz w:val="24"/>
-        </w:rPr>
+          <w:rFonts w:ascii="Times New Roman" w:hAnsi="Times New Roman" w:cs="Times New Roman"/>
+          <w:sz w:val="24"/>
+          <w:szCs w:val="24"/>
+        </w:rPr>
+      </w:pPr>
+      <w:r>
+        <w:rPr>
+          <w:rFonts w:ascii="Times New Roman" w:hAnsi="Times New Roman" w:cs="Times New Roman"/>
+          <w:sz w:val="24"/>
+          <w:szCs w:val="24"/>
+        </w:rPr>
+        <w:lastRenderedPageBreak/>
         <w:t>“</w:t>
       </w:r>
       <w:proofErr w:type="spellStart"/>
       <w:r>
         <w:rPr>
-          <w:sz w:val="24"/>
+          <w:rFonts w:ascii="Times New Roman" w:hAnsi="Times New Roman" w:cs="Times New Roman"/>
+          <w:sz w:val="24"/>
+          <w:szCs w:val="24"/>
         </w:rPr>
         <w:t>API_range</w:t>
       </w:r>
       <w:proofErr w:type="spellEnd"/>
       <w:r>
         <w:rPr>
-          <w:sz w:val="24"/>
-        </w:rPr>
-        <w:t xml:space="preserve">” (only used </w:t>
-      </w:r>
-      <w:r>
-        <w:rPr>
-          <w:sz w:val="24"/>
-        </w:rPr>
-        <w:t>if API is varying seasonally</w:t>
-      </w:r>
-      <w:r>
-        <w:rPr>
-          <w:sz w:val="24"/>
-        </w:rPr>
-        <w:t>):</w:t>
+          <w:rFonts w:ascii="Times New Roman" w:hAnsi="Times New Roman" w:cs="Times New Roman"/>
+          <w:sz w:val="24"/>
+          <w:szCs w:val="24"/>
+        </w:rPr>
+        <w:t>” (only used if API is varying seasonally):</w:t>
       </w:r>
     </w:p>
     <w:p>
@@ -1189,12 +1241,16 @@
           <w:numId w:val="2"/>
         </w:numPr>
         <w:rPr>
-          <w:sz w:val="24"/>
-        </w:rPr>
-      </w:pPr>
-      <w:r>
-        <w:rPr>
-          <w:sz w:val="24"/>
+          <w:rFonts w:ascii="Times New Roman" w:hAnsi="Times New Roman" w:cs="Times New Roman"/>
+          <w:sz w:val="24"/>
+          <w:szCs w:val="24"/>
+        </w:rPr>
+      </w:pPr>
+      <w:r>
+        <w:rPr>
+          <w:rFonts w:ascii="Times New Roman" w:hAnsi="Times New Roman" w:cs="Times New Roman"/>
+          <w:sz w:val="24"/>
+          <w:szCs w:val="24"/>
         </w:rPr>
         <w:t>Was hardcoded in the original code; changed to be an input variable</w:t>
       </w:r>
@@ -1207,28 +1263,18 @@
           <w:numId w:val="2"/>
         </w:numPr>
         <w:rPr>
-          <w:sz w:val="24"/>
-        </w:rPr>
-      </w:pPr>
-      <w:r>
-        <w:rPr>
-          <w:sz w:val="24"/>
-        </w:rPr>
-        <w:t>“</w:t>
-      </w:r>
-      <w:proofErr w:type="spellStart"/>
-      <w:r>
-        <w:rPr>
-          <w:sz w:val="24"/>
-        </w:rPr>
-        <w:t>sep_sm_orbit</w:t>
-      </w:r>
-      <w:proofErr w:type="spellEnd"/>
-      <w:r>
-        <w:rPr>
-          <w:sz w:val="24"/>
-        </w:rPr>
-        <w:t>”:</w:t>
+          <w:rFonts w:ascii="Times New Roman" w:hAnsi="Times New Roman" w:cs="Times New Roman"/>
+          <w:sz w:val="24"/>
+          <w:szCs w:val="24"/>
+        </w:rPr>
+      </w:pPr>
+      <w:r>
+        <w:rPr>
+          <w:rFonts w:ascii="Times New Roman" w:hAnsi="Times New Roman" w:cs="Times New Roman"/>
+          <w:sz w:val="24"/>
+          <w:szCs w:val="24"/>
+        </w:rPr>
+        <w:t>“phi”:</w:t>
       </w:r>
     </w:p>
     <w:p>
@@ -1239,14 +1285,18 @@
           <w:numId w:val="2"/>
         </w:numPr>
         <w:rPr>
-          <w:sz w:val="24"/>
-        </w:rPr>
-      </w:pPr>
-      <w:r>
-        <w:rPr>
-          <w:sz w:val="24"/>
-        </w:rPr>
-        <w:t>Options: 0 or 1</w:t>
+          <w:rFonts w:ascii="Times New Roman" w:hAnsi="Times New Roman" w:cs="Times New Roman"/>
+          <w:sz w:val="24"/>
+          <w:szCs w:val="24"/>
+        </w:rPr>
+      </w:pPr>
+      <w:r>
+        <w:rPr>
+          <w:rFonts w:ascii="Times New Roman" w:hAnsi="Times New Roman" w:cs="Times New Roman"/>
+          <w:sz w:val="24"/>
+          <w:szCs w:val="24"/>
+        </w:rPr>
+        <w:t>Indicates the level of autocorrelation of precipitation multiplier</w:t>
       </w:r>
     </w:p>
     <w:p>
@@ -1257,89 +1307,21 @@
           <w:numId w:val="2"/>
         </w:numPr>
         <w:rPr>
-          <w:sz w:val="24"/>
-        </w:rPr>
-      </w:pPr>
-      <w:r>
-        <w:rPr>
-          <w:sz w:val="24"/>
-        </w:rPr>
-        <w:t>1 for separately rescal</w:t>
-      </w:r>
-      <w:r>
-        <w:rPr>
-          <w:sz w:val="24"/>
-        </w:rPr>
-        <w:t>ing</w:t>
-      </w:r>
-      <w:r>
-        <w:rPr>
-          <w:sz w:val="24"/>
-        </w:rPr>
-        <w:t xml:space="preserve"> ascending and descending SM (this</w:t>
-      </w:r>
-      <w:r>
-        <w:rPr>
-          <w:sz w:val="24"/>
-        </w:rPr>
-        <w:t xml:space="preserve"> </w:t>
-      </w:r>
-      <w:r>
-        <w:rPr>
-          <w:sz w:val="24"/>
-        </w:rPr>
-        <w:t xml:space="preserve">only makes sense for </w:t>
-      </w:r>
-      <w:proofErr w:type="spellStart"/>
-      <w:r>
-        <w:rPr>
-          <w:sz w:val="24"/>
-        </w:rPr>
-        <w:t>subdaily</w:t>
-      </w:r>
-      <w:proofErr w:type="spellEnd"/>
-      <w:r>
-        <w:rPr>
-          <w:sz w:val="24"/>
-        </w:rPr>
-        <w:t xml:space="preserve"> run); 0 for combining ascending and descending</w:t>
-      </w:r>
-      <w:r>
-        <w:rPr>
-          <w:sz w:val="24"/>
-        </w:rPr>
-        <w:t xml:space="preserve"> </w:t>
-      </w:r>
-      <w:r>
-        <w:rPr>
-          <w:sz w:val="24"/>
-        </w:rPr>
-        <w:t>soil m</w:t>
-      </w:r>
-      <w:r>
-        <w:rPr>
-          <w:sz w:val="24"/>
-        </w:rPr>
-        <w:t>oi</w:t>
-      </w:r>
-      <w:r>
-        <w:rPr>
-          <w:sz w:val="24"/>
-        </w:rPr>
-        <w:t>sture products and SM obs</w:t>
-      </w:r>
-      <w:r>
-        <w:rPr>
-          <w:sz w:val="24"/>
-        </w:rPr>
-        <w:t>ervations</w:t>
-      </w:r>
-      <w:r>
-        <w:rPr>
-          <w:sz w:val="24"/>
-        </w:rPr>
-        <w:t xml:space="preserve"> appearing on the same timestep will be averaged</w:t>
-      </w:r>
+          <w:rFonts w:ascii="Times New Roman" w:hAnsi="Times New Roman" w:cs="Times New Roman"/>
+          <w:sz w:val="24"/>
+          <w:szCs w:val="24"/>
+        </w:rPr>
+      </w:pPr>
+      <w:r>
+        <w:rPr>
+          <w:rFonts w:ascii="Times New Roman" w:hAnsi="Times New Roman" w:cs="Times New Roman"/>
+          <w:sz w:val="24"/>
+          <w:szCs w:val="24"/>
+        </w:rPr>
+        <w:t>phi is the parameter for the AR(1) process that generates the underlying normally distributed variable for multiplier; phi=0 for white multiplier; phi=1 for completely auto-correlated multiplier</w:t>
+      </w:r>
+      <w:bookmarkStart w:id="0" w:name="_GoBack"/>
+      <w:bookmarkEnd w:id="0"/>
     </w:p>
     <w:p>
       <w:pPr>
@@ -1349,14 +1331,36 @@
           <w:numId w:val="2"/>
         </w:numPr>
         <w:rPr>
-          <w:sz w:val="24"/>
-        </w:rPr>
-      </w:pPr>
-      <w:r>
-        <w:rPr>
-          <w:sz w:val="24"/>
-        </w:rPr>
-        <w:t>Note on input data and timestep consistency:</w:t>
+          <w:rFonts w:ascii="Times New Roman" w:hAnsi="Times New Roman" w:cs="Times New Roman"/>
+          <w:sz w:val="24"/>
+          <w:szCs w:val="24"/>
+        </w:rPr>
+      </w:pPr>
+      <w:r>
+        <w:rPr>
+          <w:rFonts w:ascii="Times New Roman" w:hAnsi="Times New Roman" w:cs="Times New Roman"/>
+          <w:sz w:val="24"/>
+          <w:szCs w:val="24"/>
+        </w:rPr>
+        <w:t>“</w:t>
+      </w:r>
+      <w:proofErr w:type="spellStart"/>
+      <w:r>
+        <w:rPr>
+          <w:rFonts w:ascii="Times New Roman" w:hAnsi="Times New Roman" w:cs="Times New Roman"/>
+          <w:sz w:val="24"/>
+          <w:szCs w:val="24"/>
+        </w:rPr>
+        <w:t>if_rescale</w:t>
+      </w:r>
+      <w:proofErr w:type="spellEnd"/>
+      <w:r>
+        <w:rPr>
+          <w:rFonts w:ascii="Times New Roman" w:hAnsi="Times New Roman" w:cs="Times New Roman"/>
+          <w:sz w:val="24"/>
+          <w:szCs w:val="24"/>
+        </w:rPr>
+        <w:t>”:</w:t>
       </w:r>
     </w:p>
     <w:p>
@@ -1367,42 +1371,36 @@
           <w:numId w:val="2"/>
         </w:numPr>
         <w:rPr>
-          <w:sz w:val="24"/>
-        </w:rPr>
-      </w:pPr>
-      <w:r>
-        <w:rPr>
-          <w:sz w:val="24"/>
-        </w:rPr>
-        <w:t>All the input precipitation and SM data are assumed to start from “</w:t>
+          <w:rFonts w:ascii="Times New Roman" w:hAnsi="Times New Roman" w:cs="Times New Roman"/>
+          <w:sz w:val="24"/>
+          <w:szCs w:val="24"/>
+        </w:rPr>
+      </w:pPr>
+      <w:r>
+        <w:rPr>
+          <w:rFonts w:ascii="Times New Roman" w:hAnsi="Times New Roman" w:cs="Times New Roman"/>
+          <w:sz w:val="24"/>
+          <w:szCs w:val="24"/>
+        </w:rPr>
+        <w:t xml:space="preserve">Whether to rescale input SM </w:t>
       </w:r>
       <w:proofErr w:type="spellStart"/>
       <w:r>
         <w:rPr>
-          <w:sz w:val="24"/>
-        </w:rPr>
-        <w:t>start_time</w:t>
+          <w:rFonts w:ascii="Times New Roman" w:hAnsi="Times New Roman" w:cs="Times New Roman"/>
+          <w:sz w:val="24"/>
+          <w:szCs w:val="24"/>
+        </w:rPr>
+        <w:t>meas</w:t>
       </w:r>
       <w:proofErr w:type="spellEnd"/>
       <w:r>
         <w:rPr>
-          <w:sz w:val="24"/>
-        </w:rPr>
-        <w:t>” and at “</w:t>
-      </w:r>
-      <w:proofErr w:type="spellStart"/>
-      <w:r>
-        <w:rPr>
-          <w:sz w:val="24"/>
-        </w:rPr>
-        <w:t>time_step</w:t>
-      </w:r>
-      <w:proofErr w:type="spellEnd"/>
-      <w:r>
-        <w:rPr>
-          <w:sz w:val="24"/>
-        </w:rPr>
-        <w:t>”;</w:t>
+          <w:rFonts w:ascii="Times New Roman" w:hAnsi="Times New Roman" w:cs="Times New Roman"/>
+          <w:sz w:val="24"/>
+          <w:szCs w:val="24"/>
+        </w:rPr>
+        <w:t xml:space="preserve"> (options: 0 or 1)</w:t>
       </w:r>
     </w:p>
     <w:p>
@@ -1413,69 +1411,92 @@
           <w:numId w:val="2"/>
         </w:numPr>
         <w:rPr>
-          <w:sz w:val="24"/>
-        </w:rPr>
-      </w:pPr>
-      <w:r>
-        <w:rPr>
-          <w:sz w:val="24"/>
-        </w:rPr>
-        <w:t xml:space="preserve">All input data must be </w:t>
-      </w:r>
-      <w:r>
-        <w:rPr>
-          <w:i/>
-          <w:sz w:val="24"/>
-        </w:rPr>
-        <w:t>at least</w:t>
-      </w:r>
-      <w:r>
-        <w:rPr>
-          <w:sz w:val="24"/>
-        </w:rPr>
-        <w:t xml:space="preserve"> the length of whatever is specified by “</w:t>
+          <w:rFonts w:ascii="Times New Roman" w:hAnsi="Times New Roman" w:cs="Times New Roman"/>
+          <w:sz w:val="24"/>
+          <w:szCs w:val="24"/>
+        </w:rPr>
+      </w:pPr>
+      <w:r>
+        <w:rPr>
+          <w:rFonts w:ascii="Times New Roman" w:hAnsi="Times New Roman" w:cs="Times New Roman"/>
+          <w:sz w:val="24"/>
+          <w:szCs w:val="24"/>
+        </w:rPr>
+        <w:t>If 1, then rescale as normal; if 0, reset “</w:t>
       </w:r>
       <w:proofErr w:type="spellStart"/>
       <w:r>
         <w:rPr>
-          <w:sz w:val="24"/>
-        </w:rPr>
-        <w:t>start_time</w:t>
+          <w:rFonts w:ascii="Times New Roman" w:hAnsi="Times New Roman" w:cs="Times New Roman"/>
+          <w:sz w:val="24"/>
+          <w:szCs w:val="24"/>
+        </w:rPr>
+        <w:t>sm_observed_trans</w:t>
       </w:r>
       <w:proofErr w:type="spellEnd"/>
       <w:r>
         <w:rPr>
-          <w:sz w:val="24"/>
-        </w:rPr>
-        <w:t>”, “</w:t>
+          <w:rFonts w:ascii="Times New Roman" w:hAnsi="Times New Roman" w:cs="Times New Roman"/>
+          <w:sz w:val="24"/>
+          <w:szCs w:val="24"/>
+        </w:rPr>
+        <w:t>” and “</w:t>
+      </w:r>
+      <w:r>
+        <w:rPr>
+          <w:rFonts w:ascii="Times New Roman" w:hAnsi="Times New Roman" w:cs="Times New Roman"/>
+          <w:sz w:val="24"/>
+          <w:szCs w:val="24"/>
+        </w:rPr>
+        <w:t>R_API</w:t>
+      </w:r>
+      <w:r>
+        <w:rPr>
+          <w:rFonts w:ascii="Times New Roman" w:hAnsi="Times New Roman" w:cs="Times New Roman"/>
+          <w:sz w:val="24"/>
+          <w:szCs w:val="24"/>
+        </w:rPr>
+        <w:t>” to original unscaled values</w:t>
+      </w:r>
+    </w:p>
+    <w:p>
+      <w:pPr>
+        <w:pStyle w:val="ListParagraph"/>
+        <w:numPr>
+          <w:ilvl w:val="0"/>
+          <w:numId w:val="2"/>
+        </w:numPr>
+        <w:rPr>
+          <w:rFonts w:ascii="Times New Roman" w:hAnsi="Times New Roman" w:cs="Times New Roman"/>
+          <w:sz w:val="24"/>
+          <w:szCs w:val="24"/>
+        </w:rPr>
+      </w:pPr>
+      <w:r>
+        <w:rPr>
+          <w:rFonts w:ascii="Times New Roman" w:hAnsi="Times New Roman" w:cs="Times New Roman"/>
+          <w:sz w:val="24"/>
+          <w:szCs w:val="24"/>
+        </w:rPr>
+        <w:t>“</w:t>
       </w:r>
       <w:proofErr w:type="spellStart"/>
       <w:r>
         <w:rPr>
-          <w:sz w:val="24"/>
-        </w:rPr>
-        <w:t>end_time</w:t>
+          <w:rFonts w:ascii="Times New Roman" w:hAnsi="Times New Roman" w:cs="Times New Roman"/>
+          <w:sz w:val="24"/>
+          <w:szCs w:val="24"/>
+        </w:rPr>
+        <w:t>sep_sm_orbit</w:t>
       </w:r>
       <w:proofErr w:type="spellEnd"/>
       <w:r>
         <w:rPr>
-          <w:sz w:val="24"/>
-        </w:rPr>
-        <w:t>” and “</w:t>
-      </w:r>
-      <w:proofErr w:type="spellStart"/>
-      <w:r>
-        <w:rPr>
-          <w:sz w:val="24"/>
-        </w:rPr>
-        <w:t>time_step</w:t>
-      </w:r>
-      <w:proofErr w:type="spellEnd"/>
-      <w:r>
-        <w:rPr>
-          <w:sz w:val="24"/>
-        </w:rPr>
-        <w:t>”;</w:t>
+          <w:rFonts w:ascii="Times New Roman" w:hAnsi="Times New Roman" w:cs="Times New Roman"/>
+          <w:sz w:val="24"/>
+          <w:szCs w:val="24"/>
+        </w:rPr>
+        <w:t>”:</w:t>
       </w:r>
     </w:p>
     <w:p>
@@ -1486,54 +1507,321 @@
           <w:numId w:val="2"/>
         </w:numPr>
         <w:rPr>
-          <w:sz w:val="24"/>
-        </w:rPr>
-      </w:pPr>
-      <w:r>
-        <w:rPr>
-          <w:sz w:val="24"/>
+          <w:rFonts w:ascii="Times New Roman" w:hAnsi="Times New Roman" w:cs="Times New Roman"/>
+          <w:sz w:val="24"/>
+          <w:szCs w:val="24"/>
+        </w:rPr>
+      </w:pPr>
+      <w:r>
+        <w:rPr>
+          <w:rFonts w:ascii="Times New Roman" w:hAnsi="Times New Roman" w:cs="Times New Roman"/>
+          <w:sz w:val="24"/>
+          <w:szCs w:val="24"/>
+        </w:rPr>
+        <w:t>Options: 0 or 1</w:t>
+      </w:r>
+    </w:p>
+    <w:p>
+      <w:pPr>
+        <w:pStyle w:val="ListParagraph"/>
+        <w:numPr>
+          <w:ilvl w:val="1"/>
+          <w:numId w:val="2"/>
+        </w:numPr>
+        <w:rPr>
+          <w:rFonts w:ascii="Times New Roman" w:hAnsi="Times New Roman" w:cs="Times New Roman"/>
+          <w:sz w:val="24"/>
+          <w:szCs w:val="24"/>
+        </w:rPr>
+      </w:pPr>
+      <w:r>
+        <w:rPr>
+          <w:rFonts w:ascii="Times New Roman" w:hAnsi="Times New Roman" w:cs="Times New Roman"/>
+          <w:sz w:val="24"/>
+          <w:szCs w:val="24"/>
+        </w:rPr>
+        <w:t xml:space="preserve">1 for separately rescaling ascending and descending SM (this only makes sense for </w:t>
+      </w:r>
+      <w:proofErr w:type="spellStart"/>
+      <w:r>
+        <w:rPr>
+          <w:rFonts w:ascii="Times New Roman" w:hAnsi="Times New Roman" w:cs="Times New Roman"/>
+          <w:sz w:val="24"/>
+          <w:szCs w:val="24"/>
+        </w:rPr>
+        <w:t>subdaily</w:t>
+      </w:r>
+      <w:proofErr w:type="spellEnd"/>
+      <w:r>
+        <w:rPr>
+          <w:rFonts w:ascii="Times New Roman" w:hAnsi="Times New Roman" w:cs="Times New Roman"/>
+          <w:sz w:val="24"/>
+          <w:szCs w:val="24"/>
+        </w:rPr>
+        <w:t xml:space="preserve"> run); 0 for combining ascending and descending soil moisture products and SM obs</w:t>
+      </w:r>
+      <w:r>
+        <w:rPr>
+          <w:rFonts w:ascii="Times New Roman" w:hAnsi="Times New Roman" w:cs="Times New Roman"/>
+          <w:sz w:val="24"/>
+          <w:szCs w:val="24"/>
+        </w:rPr>
+        <w:t>ervations</w:t>
+      </w:r>
+      <w:r>
+        <w:rPr>
+          <w:rFonts w:ascii="Times New Roman" w:hAnsi="Times New Roman" w:cs="Times New Roman"/>
+          <w:sz w:val="24"/>
+          <w:szCs w:val="24"/>
+        </w:rPr>
+        <w:t xml:space="preserve"> appearing on the same timestep will be averaged</w:t>
+      </w:r>
+    </w:p>
+    <w:p>
+      <w:pPr>
+        <w:pStyle w:val="ListParagraph"/>
+        <w:numPr>
+          <w:ilvl w:val="0"/>
+          <w:numId w:val="2"/>
+        </w:numPr>
+        <w:rPr>
+          <w:rFonts w:ascii="Times New Roman" w:hAnsi="Times New Roman" w:cs="Times New Roman"/>
+          <w:sz w:val="24"/>
+          <w:szCs w:val="24"/>
+        </w:rPr>
+      </w:pPr>
+      <w:r>
+        <w:rPr>
+          <w:rFonts w:ascii="Times New Roman" w:hAnsi="Times New Roman" w:cs="Times New Roman"/>
+          <w:sz w:val="24"/>
+          <w:szCs w:val="24"/>
+        </w:rPr>
+        <w:t>Note on input data and timestep consistency:</w:t>
+      </w:r>
+    </w:p>
+    <w:p>
+      <w:pPr>
+        <w:pStyle w:val="ListParagraph"/>
+        <w:numPr>
+          <w:ilvl w:val="1"/>
+          <w:numId w:val="2"/>
+        </w:numPr>
+        <w:rPr>
+          <w:rFonts w:ascii="Times New Roman" w:hAnsi="Times New Roman" w:cs="Times New Roman"/>
+          <w:sz w:val="24"/>
+          <w:szCs w:val="24"/>
+        </w:rPr>
+      </w:pPr>
+      <w:r>
+        <w:rPr>
+          <w:rFonts w:ascii="Times New Roman" w:hAnsi="Times New Roman" w:cs="Times New Roman"/>
+          <w:sz w:val="24"/>
+          <w:szCs w:val="24"/>
+        </w:rPr>
+        <w:t>All the input precipitation and SM data are assumed to start from “</w:t>
+      </w:r>
+      <w:proofErr w:type="spellStart"/>
+      <w:r>
+        <w:rPr>
+          <w:rFonts w:ascii="Times New Roman" w:hAnsi="Times New Roman" w:cs="Times New Roman"/>
+          <w:sz w:val="24"/>
+          <w:szCs w:val="24"/>
+        </w:rPr>
+        <w:t>start_time</w:t>
+      </w:r>
+      <w:proofErr w:type="spellEnd"/>
+      <w:r>
+        <w:rPr>
+          <w:rFonts w:ascii="Times New Roman" w:hAnsi="Times New Roman" w:cs="Times New Roman"/>
+          <w:sz w:val="24"/>
+          <w:szCs w:val="24"/>
+        </w:rPr>
+        <w:t>” and at “</w:t>
+      </w:r>
+      <w:proofErr w:type="spellStart"/>
+      <w:r>
+        <w:rPr>
+          <w:rFonts w:ascii="Times New Roman" w:hAnsi="Times New Roman" w:cs="Times New Roman"/>
+          <w:sz w:val="24"/>
+          <w:szCs w:val="24"/>
+        </w:rPr>
+        <w:t>time_step</w:t>
+      </w:r>
+      <w:proofErr w:type="spellEnd"/>
+      <w:r>
+        <w:rPr>
+          <w:rFonts w:ascii="Times New Roman" w:hAnsi="Times New Roman" w:cs="Times New Roman"/>
+          <w:sz w:val="24"/>
+          <w:szCs w:val="24"/>
+        </w:rPr>
+        <w:t>”;</w:t>
+      </w:r>
+    </w:p>
+    <w:p>
+      <w:pPr>
+        <w:pStyle w:val="ListParagraph"/>
+        <w:numPr>
+          <w:ilvl w:val="1"/>
+          <w:numId w:val="2"/>
+        </w:numPr>
+        <w:rPr>
+          <w:rFonts w:ascii="Times New Roman" w:hAnsi="Times New Roman" w:cs="Times New Roman"/>
+          <w:sz w:val="24"/>
+          <w:szCs w:val="24"/>
+        </w:rPr>
+      </w:pPr>
+      <w:r>
+        <w:rPr>
+          <w:rFonts w:ascii="Times New Roman" w:hAnsi="Times New Roman" w:cs="Times New Roman"/>
+          <w:sz w:val="24"/>
+          <w:szCs w:val="24"/>
+        </w:rPr>
+        <w:t xml:space="preserve">All input data must be </w:t>
+      </w:r>
+      <w:r>
+        <w:rPr>
+          <w:rFonts w:ascii="Times New Roman" w:hAnsi="Times New Roman" w:cs="Times New Roman"/>
+          <w:i/>
+          <w:sz w:val="24"/>
+          <w:szCs w:val="24"/>
+        </w:rPr>
+        <w:t>at least</w:t>
+      </w:r>
+      <w:r>
+        <w:rPr>
+          <w:rFonts w:ascii="Times New Roman" w:hAnsi="Times New Roman" w:cs="Times New Roman"/>
+          <w:sz w:val="24"/>
+          <w:szCs w:val="24"/>
+        </w:rPr>
+        <w:t xml:space="preserve"> the length of whatever is specified by “</w:t>
+      </w:r>
+      <w:proofErr w:type="spellStart"/>
+      <w:r>
+        <w:rPr>
+          <w:rFonts w:ascii="Times New Roman" w:hAnsi="Times New Roman" w:cs="Times New Roman"/>
+          <w:sz w:val="24"/>
+          <w:szCs w:val="24"/>
+        </w:rPr>
+        <w:t>start_time</w:t>
+      </w:r>
+      <w:proofErr w:type="spellEnd"/>
+      <w:r>
+        <w:rPr>
+          <w:rFonts w:ascii="Times New Roman" w:hAnsi="Times New Roman" w:cs="Times New Roman"/>
+          <w:sz w:val="24"/>
+          <w:szCs w:val="24"/>
+        </w:rPr>
+        <w:t>”, “</w:t>
+      </w:r>
+      <w:proofErr w:type="spellStart"/>
+      <w:r>
+        <w:rPr>
+          <w:rFonts w:ascii="Times New Roman" w:hAnsi="Times New Roman" w:cs="Times New Roman"/>
+          <w:sz w:val="24"/>
+          <w:szCs w:val="24"/>
+        </w:rPr>
+        <w:t>end_time</w:t>
+      </w:r>
+      <w:proofErr w:type="spellEnd"/>
+      <w:r>
+        <w:rPr>
+          <w:rFonts w:ascii="Times New Roman" w:hAnsi="Times New Roman" w:cs="Times New Roman"/>
+          <w:sz w:val="24"/>
+          <w:szCs w:val="24"/>
+        </w:rPr>
+        <w:t>” and “</w:t>
+      </w:r>
+      <w:proofErr w:type="spellStart"/>
+      <w:r>
+        <w:rPr>
+          <w:rFonts w:ascii="Times New Roman" w:hAnsi="Times New Roman" w:cs="Times New Roman"/>
+          <w:sz w:val="24"/>
+          <w:szCs w:val="24"/>
+        </w:rPr>
+        <w:t>time_step</w:t>
+      </w:r>
+      <w:proofErr w:type="spellEnd"/>
+      <w:r>
+        <w:rPr>
+          <w:rFonts w:ascii="Times New Roman" w:hAnsi="Times New Roman" w:cs="Times New Roman"/>
+          <w:sz w:val="24"/>
+          <w:szCs w:val="24"/>
+        </w:rPr>
+        <w:t>”;</w:t>
+      </w:r>
+    </w:p>
+    <w:p>
+      <w:pPr>
+        <w:pStyle w:val="ListParagraph"/>
+        <w:numPr>
+          <w:ilvl w:val="1"/>
+          <w:numId w:val="2"/>
+        </w:numPr>
+        <w:rPr>
+          <w:rFonts w:ascii="Times New Roman" w:hAnsi="Times New Roman" w:cs="Times New Roman"/>
+          <w:sz w:val="24"/>
+          <w:szCs w:val="24"/>
+        </w:rPr>
+      </w:pPr>
+      <w:r>
+        <w:rPr>
+          <w:rFonts w:ascii="Times New Roman" w:hAnsi="Times New Roman" w:cs="Times New Roman"/>
+          <w:sz w:val="24"/>
+          <w:szCs w:val="24"/>
         </w:rPr>
         <w:t>Input data can be longer than “</w:t>
       </w:r>
       <w:proofErr w:type="spellStart"/>
       <w:r>
         <w:rPr>
-          <w:sz w:val="24"/>
+          <w:rFonts w:ascii="Times New Roman" w:hAnsi="Times New Roman" w:cs="Times New Roman"/>
+          <w:sz w:val="24"/>
+          <w:szCs w:val="24"/>
         </w:rPr>
         <w:t>start_time</w:t>
       </w:r>
       <w:proofErr w:type="spellEnd"/>
       <w:r>
         <w:rPr>
-          <w:sz w:val="24"/>
+          <w:rFonts w:ascii="Times New Roman" w:hAnsi="Times New Roman" w:cs="Times New Roman"/>
+          <w:sz w:val="24"/>
+          <w:szCs w:val="24"/>
         </w:rPr>
         <w:t>” to “</w:t>
       </w:r>
       <w:proofErr w:type="spellStart"/>
       <w:r>
         <w:rPr>
-          <w:sz w:val="24"/>
+          <w:rFonts w:ascii="Times New Roman" w:hAnsi="Times New Roman" w:cs="Times New Roman"/>
+          <w:sz w:val="24"/>
+          <w:szCs w:val="24"/>
         </w:rPr>
         <w:t>end_time</w:t>
       </w:r>
       <w:proofErr w:type="spellEnd"/>
       <w:r>
         <w:rPr>
-          <w:sz w:val="24"/>
+          <w:rFonts w:ascii="Times New Roman" w:hAnsi="Times New Roman" w:cs="Times New Roman"/>
+          <w:sz w:val="24"/>
+          <w:szCs w:val="24"/>
         </w:rPr>
         <w:t>”; the input data after “</w:t>
       </w:r>
       <w:proofErr w:type="spellStart"/>
       <w:r>
         <w:rPr>
-          <w:sz w:val="24"/>
+          <w:rFonts w:ascii="Times New Roman" w:hAnsi="Times New Roman" w:cs="Times New Roman"/>
+          <w:sz w:val="24"/>
+          <w:szCs w:val="24"/>
         </w:rPr>
         <w:t>end_time</w:t>
       </w:r>
       <w:proofErr w:type="spellEnd"/>
       <w:r>
         <w:rPr>
-          <w:sz w:val="24"/>
+          <w:rFonts w:ascii="Times New Roman" w:hAnsi="Times New Roman" w:cs="Times New Roman"/>
+          <w:sz w:val="24"/>
+          <w:szCs w:val="24"/>
         </w:rPr>
         <w:t>” will be ignored</w:t>
       </w:r>
@@ -1541,33 +1829,43 @@
     <w:p>
       <w:pPr>
         <w:rPr>
-          <w:sz w:val="24"/>
-        </w:rPr>
-      </w:pPr>
-    </w:p>
-    <w:p>
-      <w:pPr>
-        <w:rPr>
-          <w:sz w:val="24"/>
-        </w:rPr>
-      </w:pPr>
-      <w:r>
-        <w:rPr>
-          <w:sz w:val="24"/>
+          <w:rFonts w:ascii="Times New Roman" w:hAnsi="Times New Roman" w:cs="Times New Roman"/>
+          <w:sz w:val="24"/>
+          <w:szCs w:val="24"/>
+        </w:rPr>
+      </w:pPr>
+    </w:p>
+    <w:p>
+      <w:pPr>
+        <w:rPr>
+          <w:rFonts w:ascii="Times New Roman" w:hAnsi="Times New Roman" w:cs="Times New Roman"/>
+          <w:sz w:val="24"/>
+          <w:szCs w:val="24"/>
+        </w:rPr>
+      </w:pPr>
+      <w:r>
+        <w:rPr>
+          <w:rFonts w:ascii="Times New Roman" w:hAnsi="Times New Roman" w:cs="Times New Roman"/>
+          <w:sz w:val="24"/>
+          <w:szCs w:val="24"/>
         </w:rPr>
         <w:t xml:space="preserve">2. I commented out the “spatial masking” if condition </w:t>
       </w:r>
       <w:r>
         <w:rPr>
+          <w:rFonts w:ascii="Times New Roman" w:hAnsi="Times New Roman" w:cs="Times New Roman"/>
           <w:color w:val="C00000"/>
           <w:sz w:val="24"/>
+          <w:szCs w:val="24"/>
         </w:rPr>
         <w:t xml:space="preserve">– can keep </w:t>
       </w:r>
       <w:r>
         <w:rPr>
+          <w:rFonts w:ascii="Times New Roman" w:hAnsi="Times New Roman" w:cs="Times New Roman"/>
           <w:color w:val="C00000"/>
           <w:sz w:val="24"/>
+          <w:szCs w:val="24"/>
         </w:rPr>
         <w:t>back in</w:t>
       </w:r>
@@ -1575,12 +1873,16 @@
     <w:p>
       <w:pPr>
         <w:rPr>
-          <w:sz w:val="24"/>
-        </w:rPr>
-      </w:pPr>
-      <w:r>
-        <w:rPr>
-          <w:sz w:val="24"/>
+          <w:rFonts w:ascii="Times New Roman" w:hAnsi="Times New Roman" w:cs="Times New Roman"/>
+          <w:sz w:val="24"/>
+          <w:szCs w:val="24"/>
+        </w:rPr>
+      </w:pPr>
+      <w:r>
+        <w:rPr>
+          <w:rFonts w:ascii="Times New Roman" w:hAnsi="Times New Roman" w:cs="Times New Roman"/>
+          <w:sz w:val="24"/>
+          <w:szCs w:val="24"/>
         </w:rPr>
         <w:br/>
         <w:t>3. I moved the code for rescaling into a separate function (“</w:t>
@@ -1588,82 +1890,104 @@
       <w:proofErr w:type="gramStart"/>
       <w:r>
         <w:rPr>
-          <w:sz w:val="24"/>
+          <w:rFonts w:ascii="Times New Roman" w:hAnsi="Times New Roman" w:cs="Times New Roman"/>
+          <w:sz w:val="24"/>
+          <w:szCs w:val="24"/>
         </w:rPr>
         <w:t>rescale(</w:t>
       </w:r>
       <w:proofErr w:type="gramEnd"/>
       <w:r>
         <w:rPr>
-          <w:sz w:val="24"/>
+          <w:rFonts w:ascii="Times New Roman" w:hAnsi="Times New Roman" w:cs="Times New Roman"/>
+          <w:sz w:val="24"/>
+          <w:szCs w:val="24"/>
         </w:rPr>
         <w:t>)”)</w:t>
       </w:r>
       <w:r>
         <w:rPr>
-          <w:sz w:val="24"/>
+          <w:rFonts w:ascii="Times New Roman" w:hAnsi="Times New Roman" w:cs="Times New Roman"/>
+          <w:sz w:val="24"/>
+          <w:szCs w:val="24"/>
         </w:rPr>
         <w:t>. n</w:t>
       </w:r>
       <w:r>
         <w:rPr>
-          <w:sz w:val="24"/>
+          <w:rFonts w:ascii="Times New Roman" w:hAnsi="Times New Roman" w:cs="Times New Roman"/>
+          <w:sz w:val="24"/>
+          <w:szCs w:val="24"/>
         </w:rPr>
         <w:t>ow in the “</w:t>
       </w:r>
+      <w:proofErr w:type="gramStart"/>
+      <w:r>
+        <w:rPr>
+          <w:rFonts w:ascii="Times New Roman" w:hAnsi="Times New Roman" w:cs="Times New Roman"/>
+          <w:sz w:val="24"/>
+          <w:szCs w:val="24"/>
+        </w:rPr>
+        <w:t>analysis(</w:t>
+      </w:r>
+      <w:proofErr w:type="gramEnd"/>
+      <w:r>
+        <w:rPr>
+          <w:rFonts w:ascii="Times New Roman" w:hAnsi="Times New Roman" w:cs="Times New Roman"/>
+          <w:sz w:val="24"/>
+          <w:szCs w:val="24"/>
+        </w:rPr>
+        <w:t>)” function</w:t>
+      </w:r>
+      <w:r>
+        <w:rPr>
+          <w:rFonts w:ascii="Times New Roman" w:hAnsi="Times New Roman" w:cs="Times New Roman"/>
+          <w:sz w:val="24"/>
+          <w:szCs w:val="24"/>
+        </w:rPr>
+        <w:t xml:space="preserve">, </w:t>
+      </w:r>
+      <w:r>
+        <w:rPr>
+          <w:rFonts w:ascii="Times New Roman" w:hAnsi="Times New Roman" w:cs="Times New Roman"/>
+          <w:sz w:val="24"/>
+          <w:szCs w:val="24"/>
+        </w:rPr>
+        <w:t xml:space="preserve">if </w:t>
+      </w:r>
       <w:proofErr w:type="spellStart"/>
-      <w:proofErr w:type="gramStart"/>
-      <w:r>
-        <w:rPr>
-          <w:sz w:val="24"/>
-        </w:rPr>
-        <w:t>analysis(</w:t>
+      <w:r>
+        <w:rPr>
+          <w:rFonts w:ascii="Times New Roman" w:hAnsi="Times New Roman" w:cs="Times New Roman"/>
+          <w:sz w:val="24"/>
+          <w:szCs w:val="24"/>
+        </w:rPr>
+        <w:t>sep_sm_orbit</w:t>
       </w:r>
       <w:proofErr w:type="spellEnd"/>
-      <w:proofErr w:type="gramEnd"/>
-      <w:r>
-        <w:rPr>
-          <w:sz w:val="24"/>
-        </w:rPr>
-        <w:t>)” function</w:t>
-      </w:r>
-      <w:r>
-        <w:rPr>
-          <w:sz w:val="24"/>
-        </w:rPr>
-        <w:t xml:space="preserve">, </w:t>
-      </w:r>
-      <w:r>
-        <w:rPr>
-          <w:sz w:val="24"/>
-        </w:rPr>
-        <w:t xml:space="preserve">if </w:t>
+      <w:r>
+        <w:rPr>
+          <w:rFonts w:ascii="Times New Roman" w:hAnsi="Times New Roman" w:cs="Times New Roman"/>
+          <w:sz w:val="24"/>
+          <w:szCs w:val="24"/>
+        </w:rPr>
+        <w:t xml:space="preserve"> = 1, rescale ascending &amp; descending SM completely separately calling rescale(), then merge the rescaled products together into one time series; if </w:t>
       </w:r>
       <w:proofErr w:type="spellStart"/>
       <w:r>
         <w:rPr>
-          <w:sz w:val="24"/>
+          <w:rFonts w:ascii="Times New Roman" w:hAnsi="Times New Roman" w:cs="Times New Roman"/>
+          <w:sz w:val="24"/>
+          <w:szCs w:val="24"/>
         </w:rPr>
         <w:t>sep_sm_orbit</w:t>
       </w:r>
       <w:proofErr w:type="spellEnd"/>
       <w:r>
         <w:rPr>
-          <w:sz w:val="24"/>
-        </w:rPr>
-        <w:t xml:space="preserve"> = 1, rescale ascending &amp; descending SM completely separately calling rescale(), then merge the rescaled products together into one time series; if </w:t>
-      </w:r>
-      <w:proofErr w:type="spellStart"/>
-      <w:r>
-        <w:rPr>
-          <w:sz w:val="24"/>
-        </w:rPr>
-        <w:t>sep_sm_orbit</w:t>
-      </w:r>
-      <w:proofErr w:type="spellEnd"/>
-      <w:r>
-        <w:rPr>
-          <w:sz w:val="24"/>
+          <w:rFonts w:ascii="Times New Roman" w:hAnsi="Times New Roman" w:cs="Times New Roman"/>
+          <w:sz w:val="24"/>
+          <w:szCs w:val="24"/>
         </w:rPr>
         <w:t xml:space="preserve"> = 0, first merge ascending &amp; descending products together (average if appearing on the same timestep), then apply rescaling.</w:t>
       </w:r>
@@ -1671,37 +1995,49 @@
     <w:p>
       <w:pPr>
         <w:rPr>
-          <w:sz w:val="24"/>
-        </w:rPr>
-      </w:pPr>
-    </w:p>
-    <w:p>
-      <w:pPr>
-        <w:rPr>
-          <w:sz w:val="24"/>
-        </w:rPr>
-      </w:pPr>
-      <w:r>
-        <w:rPr>
-          <w:sz w:val="24"/>
+          <w:rFonts w:ascii="Times New Roman" w:hAnsi="Times New Roman" w:cs="Times New Roman"/>
+          <w:sz w:val="24"/>
+          <w:szCs w:val="24"/>
+        </w:rPr>
+      </w:pPr>
+    </w:p>
+    <w:p>
+      <w:pPr>
+        <w:rPr>
+          <w:rFonts w:ascii="Times New Roman" w:hAnsi="Times New Roman" w:cs="Times New Roman"/>
+          <w:sz w:val="24"/>
+          <w:szCs w:val="24"/>
+        </w:rPr>
+      </w:pPr>
+      <w:r>
+        <w:rPr>
+          <w:rFonts w:ascii="Times New Roman" w:hAnsi="Times New Roman" w:cs="Times New Roman"/>
+          <w:sz w:val="24"/>
+          <w:szCs w:val="24"/>
         </w:rPr>
         <w:t>4</w:t>
       </w:r>
       <w:r>
         <w:rPr>
-          <w:sz w:val="24"/>
+          <w:rFonts w:ascii="Times New Roman" w:hAnsi="Times New Roman" w:cs="Times New Roman"/>
+          <w:sz w:val="24"/>
+          <w:szCs w:val="24"/>
         </w:rPr>
         <w:t>.</w:t>
       </w:r>
       <w:r>
         <w:rPr>
-          <w:sz w:val="24"/>
+          <w:rFonts w:ascii="Times New Roman" w:hAnsi="Times New Roman" w:cs="Times New Roman"/>
+          <w:sz w:val="24"/>
+          <w:szCs w:val="24"/>
         </w:rPr>
         <w:t xml:space="preserve"> In </w:t>
       </w:r>
       <w:r>
         <w:rPr>
-          <w:sz w:val="24"/>
+          <w:rFonts w:ascii="Times New Roman" w:hAnsi="Times New Roman" w:cs="Times New Roman"/>
+          <w:sz w:val="24"/>
+          <w:szCs w:val="24"/>
         </w:rPr>
         <w:t>gamma-coefficient calculation:</w:t>
       </w:r>
@@ -1714,42 +2050,56 @@
           <w:numId w:val="4"/>
         </w:numPr>
         <w:rPr>
-          <w:sz w:val="24"/>
-        </w:rPr>
-      </w:pPr>
-      <w:r>
-        <w:rPr>
-          <w:sz w:val="24"/>
+          <w:rFonts w:ascii="Times New Roman" w:hAnsi="Times New Roman" w:cs="Times New Roman"/>
+          <w:sz w:val="24"/>
+          <w:szCs w:val="24"/>
+        </w:rPr>
+      </w:pPr>
+      <w:r>
+        <w:rPr>
+          <w:rFonts w:ascii="Times New Roman" w:hAnsi="Times New Roman" w:cs="Times New Roman"/>
+          <w:sz w:val="24"/>
+          <w:szCs w:val="24"/>
         </w:rPr>
         <w:t>“DOY” (only used if API is varying seasonally)</w:t>
       </w:r>
       <w:r>
         <w:rPr>
-          <w:sz w:val="24"/>
+          <w:rFonts w:ascii="Times New Roman" w:hAnsi="Times New Roman" w:cs="Times New Roman"/>
+          <w:sz w:val="24"/>
+          <w:szCs w:val="24"/>
         </w:rPr>
         <w:t xml:space="preserve"> now considers non-daily timestep</w:t>
       </w:r>
       <w:r>
         <w:rPr>
-          <w:sz w:val="24"/>
+          <w:rFonts w:ascii="Times New Roman" w:hAnsi="Times New Roman" w:cs="Times New Roman"/>
+          <w:sz w:val="24"/>
+          <w:szCs w:val="24"/>
         </w:rPr>
         <w:t xml:space="preserve">. </w:t>
       </w:r>
       <w:r>
         <w:rPr>
-          <w:sz w:val="24"/>
+          <w:rFonts w:ascii="Times New Roman" w:hAnsi="Times New Roman" w:cs="Times New Roman"/>
+          <w:sz w:val="24"/>
+          <w:szCs w:val="24"/>
         </w:rPr>
         <w:t xml:space="preserve">After the change, </w:t>
       </w:r>
       <w:r>
         <w:rPr>
-          <w:sz w:val="24"/>
+          <w:rFonts w:ascii="Times New Roman" w:hAnsi="Times New Roman" w:cs="Times New Roman"/>
+          <w:sz w:val="24"/>
+          <w:szCs w:val="24"/>
         </w:rPr>
         <w:t>DOY(k) is still the day of year of the kth timestep</w:t>
       </w:r>
       <w:r>
         <w:rPr>
-          <w:sz w:val="24"/>
+          <w:rFonts w:ascii="Times New Roman" w:hAnsi="Times New Roman" w:cs="Times New Roman"/>
+          <w:sz w:val="24"/>
+          <w:szCs w:val="24"/>
         </w:rPr>
         <w:t>.</w:t>
       </w:r>
@@ -1758,75 +2108,51 @@
       <w:pPr>
         <w:pStyle w:val="ListParagraph"/>
         <w:rPr>
-          <w:sz w:val="24"/>
-        </w:rPr>
-      </w:pPr>
-    </w:p>
-    <w:p>
-      <w:pPr>
-        <w:rPr>
-          <w:sz w:val="24"/>
-        </w:rPr>
-      </w:pPr>
-      <w:r>
-        <w:rPr>
-          <w:sz w:val="24"/>
+          <w:rFonts w:ascii="Times New Roman" w:hAnsi="Times New Roman" w:cs="Times New Roman"/>
+          <w:sz w:val="24"/>
+          <w:szCs w:val="24"/>
+        </w:rPr>
+      </w:pPr>
+    </w:p>
+    <w:p>
+      <w:pPr>
+        <w:rPr>
+          <w:rFonts w:ascii="Times New Roman" w:hAnsi="Times New Roman" w:cs="Times New Roman"/>
+          <w:sz w:val="24"/>
+          <w:szCs w:val="24"/>
+        </w:rPr>
+      </w:pPr>
+      <w:r>
+        <w:rPr>
+          <w:rFonts w:ascii="Times New Roman" w:hAnsi="Times New Roman" w:cs="Times New Roman"/>
+          <w:sz w:val="24"/>
+          <w:szCs w:val="24"/>
         </w:rPr>
         <w:t>5</w:t>
       </w:r>
       <w:r>
         <w:rPr>
-          <w:sz w:val="24"/>
-        </w:rPr>
-        <w:t xml:space="preserve">. </w:t>
-      </w:r>
-      <w:r>
-        <w:rPr>
-          <w:sz w:val="24"/>
-        </w:rPr>
-        <w:t>When rescaling</w:t>
-      </w:r>
-      <w:r>
-        <w:rPr>
-          <w:sz w:val="24"/>
-        </w:rPr>
-        <w:t xml:space="preserve"> SM and SM error</w:t>
-      </w:r>
-      <w:r>
-        <w:rPr>
-          <w:sz w:val="24"/>
-        </w:rPr>
-        <w:t>, the</w:t>
-      </w:r>
-      <w:r>
-        <w:rPr>
-          <w:sz w:val="24"/>
-        </w:rPr>
-        <w:t xml:space="preserve"> original</w:t>
-      </w:r>
-      <w:r>
-        <w:rPr>
-          <w:sz w:val="24"/>
-        </w:rPr>
-        <w:t xml:space="preserve"> code </w:t>
-      </w:r>
-      <w:r>
-        <w:rPr>
-          <w:sz w:val="24"/>
-        </w:rPr>
-        <w:t xml:space="preserve">does one of the </w:t>
+          <w:rFonts w:ascii="Times New Roman" w:hAnsi="Times New Roman" w:cs="Times New Roman"/>
+          <w:sz w:val="24"/>
+          <w:szCs w:val="24"/>
+        </w:rPr>
+        <w:t xml:space="preserve">. When rescaling SM and SM error, the original code does one of the </w:t>
       </w:r>
       <w:proofErr w:type="gramStart"/>
       <w:r>
         <w:rPr>
-          <w:sz w:val="24"/>
+          <w:rFonts w:ascii="Times New Roman" w:hAnsi="Times New Roman" w:cs="Times New Roman"/>
+          <w:sz w:val="24"/>
+          <w:szCs w:val="24"/>
         </w:rPr>
         <w:t>following</w:t>
       </w:r>
       <w:proofErr w:type="gramEnd"/>
       <w:r>
         <w:rPr>
-          <w:sz w:val="24"/>
+          <w:rFonts w:ascii="Times New Roman" w:hAnsi="Times New Roman" w:cs="Times New Roman"/>
+          <w:sz w:val="24"/>
+          <w:szCs w:val="24"/>
         </w:rPr>
         <w:t>:</w:t>
       </w:r>
@@ -1835,68 +2161,19 @@
       <w:pPr>
         <w:ind w:firstLine="720"/>
         <w:rPr>
-          <w:sz w:val="24"/>
-        </w:rPr>
-      </w:pPr>
-      <w:r>
-        <w:rPr>
-          <w:sz w:val="24"/>
-        </w:rPr>
-        <w:t xml:space="preserve">1) </w:t>
-      </w:r>
-      <w:r>
-        <w:rPr>
-          <w:sz w:val="24"/>
-        </w:rPr>
-        <w:t>U</w:t>
-      </w:r>
-      <w:r>
-        <w:rPr>
-          <w:sz w:val="24"/>
-        </w:rPr>
-        <w:t xml:space="preserve">ses API values of all time steps </w:t>
-      </w:r>
-      <w:r>
-        <w:rPr>
-          <w:sz w:val="24"/>
-        </w:rPr>
-        <w:t>to</w:t>
-      </w:r>
-      <w:r>
-        <w:rPr>
-          <w:sz w:val="24"/>
-        </w:rPr>
-        <w:t xml:space="preserve"> calculat</w:t>
-      </w:r>
-      <w:r>
-        <w:rPr>
-          <w:sz w:val="24"/>
-        </w:rPr>
-        <w:t>e</w:t>
-      </w:r>
-      <w:r>
-        <w:rPr>
-          <w:sz w:val="24"/>
-        </w:rPr>
-        <w:t xml:space="preserve"> mean &amp; s</w:t>
-      </w:r>
-      <w:r>
-        <w:rPr>
-          <w:sz w:val="24"/>
-        </w:rPr>
-        <w:t>tandard deviation</w:t>
-      </w:r>
-      <w:r>
-        <w:rPr>
-          <w:sz w:val="24"/>
-        </w:rPr>
-        <w:t>.</w:t>
-      </w:r>
-      <w:r>
-        <w:rPr>
-          <w:sz w:val="24"/>
-        </w:rPr>
-        <w:t xml:space="preserve"> This is the case for:</w:t>
+          <w:rFonts w:ascii="Times New Roman" w:hAnsi="Times New Roman" w:cs="Times New Roman"/>
+          <w:sz w:val="24"/>
+          <w:szCs w:val="24"/>
+        </w:rPr>
+      </w:pPr>
+      <w:r>
+        <w:rPr>
+          <w:rFonts w:ascii="Times New Roman" w:hAnsi="Times New Roman" w:cs="Times New Roman"/>
+          <w:sz w:val="24"/>
+          <w:szCs w:val="24"/>
+        </w:rPr>
+        <w:lastRenderedPageBreak/>
+        <w:t>1) Uses API values of all time steps to calculate mean &amp; standard deviation. This is the case for:</w:t>
       </w:r>
     </w:p>
     <w:p>
@@ -1907,76 +2184,92 @@
           <w:numId w:val="4"/>
         </w:numPr>
         <w:rPr>
-          <w:sz w:val="24"/>
-        </w:rPr>
-      </w:pPr>
-      <w:r>
-        <w:rPr>
-          <w:sz w:val="24"/>
+          <w:rFonts w:ascii="Times New Roman" w:hAnsi="Times New Roman" w:cs="Times New Roman"/>
+          <w:sz w:val="24"/>
+          <w:szCs w:val="24"/>
+        </w:rPr>
+      </w:pPr>
+      <w:r>
+        <w:rPr>
+          <w:rFonts w:ascii="Times New Roman" w:hAnsi="Times New Roman" w:cs="Times New Roman"/>
+          <w:sz w:val="24"/>
+          <w:szCs w:val="24"/>
         </w:rPr>
         <w:t>S</w:t>
       </w:r>
       <w:r>
         <w:rPr>
-          <w:sz w:val="24"/>
+          <w:rFonts w:ascii="Times New Roman" w:hAnsi="Times New Roman" w:cs="Times New Roman"/>
+          <w:sz w:val="24"/>
+          <w:szCs w:val="24"/>
         </w:rPr>
         <w:t>easonal 2nd-moment</w:t>
       </w:r>
       <w:r>
         <w:rPr>
-          <w:sz w:val="24"/>
+          <w:rFonts w:ascii="Times New Roman" w:hAnsi="Times New Roman" w:cs="Times New Roman"/>
+          <w:sz w:val="24"/>
+          <w:szCs w:val="24"/>
         </w:rPr>
         <w:t>-</w:t>
       </w:r>
       <w:r>
         <w:rPr>
-          <w:sz w:val="24"/>
+          <w:rFonts w:ascii="Times New Roman" w:hAnsi="Times New Roman" w:cs="Times New Roman"/>
+          <w:sz w:val="24"/>
+          <w:szCs w:val="24"/>
         </w:rPr>
         <w:t>matching</w:t>
       </w:r>
       <w:r>
         <w:rPr>
-          <w:sz w:val="24"/>
+          <w:rFonts w:ascii="Times New Roman" w:hAnsi="Times New Roman" w:cs="Times New Roman"/>
+          <w:sz w:val="24"/>
+          <w:szCs w:val="24"/>
         </w:rPr>
         <w:t xml:space="preserve"> (</w:t>
       </w:r>
       <w:proofErr w:type="spellStart"/>
       <w:r>
         <w:rPr>
-          <w:sz w:val="24"/>
+          <w:rFonts w:ascii="Times New Roman" w:hAnsi="Times New Roman" w:cs="Times New Roman"/>
+          <w:sz w:val="24"/>
+          <w:szCs w:val="24"/>
         </w:rPr>
         <w:t>transform_flag</w:t>
       </w:r>
       <w:proofErr w:type="spellEnd"/>
       <w:r>
         <w:rPr>
-          <w:sz w:val="24"/>
+          <w:rFonts w:ascii="Times New Roman" w:hAnsi="Times New Roman" w:cs="Times New Roman"/>
+          <w:sz w:val="24"/>
+          <w:szCs w:val="24"/>
         </w:rPr>
         <w:t xml:space="preserve"> </w:t>
       </w:r>
       <w:r>
         <w:rPr>
-          <w:sz w:val="24"/>
+          <w:rFonts w:ascii="Times New Roman" w:hAnsi="Times New Roman" w:cs="Times New Roman"/>
+          <w:sz w:val="24"/>
+          <w:szCs w:val="24"/>
         </w:rPr>
         <w:t>=</w:t>
       </w:r>
       <w:r>
         <w:rPr>
-          <w:sz w:val="24"/>
+          <w:rFonts w:ascii="Times New Roman" w:hAnsi="Times New Roman" w:cs="Times New Roman"/>
+          <w:sz w:val="24"/>
+          <w:szCs w:val="24"/>
         </w:rPr>
         <w:t xml:space="preserve"> </w:t>
       </w:r>
       <w:r>
         <w:rPr>
-          <w:sz w:val="24"/>
-        </w:rPr>
-        <w:t>2)</w:t>
-      </w:r>
-      <w:r>
-        <w:rPr>
-          <w:sz w:val="24"/>
-        </w:rPr>
-        <w:t>;</w:t>
+          <w:rFonts w:ascii="Times New Roman" w:hAnsi="Times New Roman" w:cs="Times New Roman"/>
+          <w:sz w:val="24"/>
+          <w:szCs w:val="24"/>
+        </w:rPr>
+        <w:t>2);</w:t>
       </w:r>
     </w:p>
     <w:p>
@@ -1987,68 +2280,74 @@
           <w:numId w:val="4"/>
         </w:numPr>
         <w:rPr>
-          <w:sz w:val="24"/>
-        </w:rPr>
-      </w:pPr>
-      <w:r>
-        <w:rPr>
-          <w:sz w:val="24"/>
-        </w:rPr>
-        <w:t>Long-term 2</w:t>
-      </w:r>
-      <w:r>
-        <w:rPr>
-          <w:sz w:val="24"/>
-        </w:rPr>
-        <w:t>nd</w:t>
-      </w:r>
-      <w:r>
-        <w:rPr>
-          <w:sz w:val="24"/>
-        </w:rPr>
-        <w:t>-moment</w:t>
-      </w:r>
-      <w:r>
-        <w:rPr>
-          <w:sz w:val="24"/>
+          <w:rFonts w:ascii="Times New Roman" w:hAnsi="Times New Roman" w:cs="Times New Roman"/>
+          <w:sz w:val="24"/>
+          <w:szCs w:val="24"/>
+        </w:rPr>
+      </w:pPr>
+      <w:r>
+        <w:rPr>
+          <w:rFonts w:ascii="Times New Roman" w:hAnsi="Times New Roman" w:cs="Times New Roman"/>
+          <w:sz w:val="24"/>
+          <w:szCs w:val="24"/>
+        </w:rPr>
+        <w:t>Long-term 2nd-moment</w:t>
+      </w:r>
+      <w:r>
+        <w:rPr>
+          <w:rFonts w:ascii="Times New Roman" w:hAnsi="Times New Roman" w:cs="Times New Roman"/>
+          <w:sz w:val="24"/>
+          <w:szCs w:val="24"/>
         </w:rPr>
         <w:t>-</w:t>
       </w:r>
       <w:r>
         <w:rPr>
-          <w:sz w:val="24"/>
+          <w:rFonts w:ascii="Times New Roman" w:hAnsi="Times New Roman" w:cs="Times New Roman"/>
+          <w:sz w:val="24"/>
+          <w:szCs w:val="24"/>
         </w:rPr>
         <w:t>matching (</w:t>
       </w:r>
       <w:proofErr w:type="spellStart"/>
       <w:r>
         <w:rPr>
-          <w:sz w:val="24"/>
+          <w:rFonts w:ascii="Times New Roman" w:hAnsi="Times New Roman" w:cs="Times New Roman"/>
+          <w:sz w:val="24"/>
+          <w:szCs w:val="24"/>
         </w:rPr>
         <w:t>transform_flag</w:t>
       </w:r>
       <w:proofErr w:type="spellEnd"/>
       <w:r>
         <w:rPr>
-          <w:sz w:val="24"/>
+          <w:rFonts w:ascii="Times New Roman" w:hAnsi="Times New Roman" w:cs="Times New Roman"/>
+          <w:sz w:val="24"/>
+          <w:szCs w:val="24"/>
         </w:rPr>
         <w:t xml:space="preserve"> </w:t>
       </w:r>
       <w:r>
         <w:rPr>
-          <w:sz w:val="24"/>
+          <w:rFonts w:ascii="Times New Roman" w:hAnsi="Times New Roman" w:cs="Times New Roman"/>
+          <w:sz w:val="24"/>
+          <w:szCs w:val="24"/>
         </w:rPr>
         <w:t>=</w:t>
       </w:r>
       <w:r>
         <w:rPr>
-          <w:sz w:val="24"/>
+          <w:rFonts w:ascii="Times New Roman" w:hAnsi="Times New Roman" w:cs="Times New Roman"/>
+          <w:sz w:val="24"/>
+          <w:szCs w:val="24"/>
         </w:rPr>
         <w:t xml:space="preserve"> </w:t>
       </w:r>
       <w:r>
         <w:rPr>
-          <w:sz w:val="24"/>
+          <w:rFonts w:ascii="Times New Roman" w:hAnsi="Times New Roman" w:cs="Times New Roman"/>
+          <w:sz w:val="24"/>
+          <w:szCs w:val="24"/>
         </w:rPr>
         <w:t>3);</w:t>
       </w:r>
@@ -2061,24 +2360,32 @@
           <w:numId w:val="4"/>
         </w:numPr>
         <w:rPr>
-          <w:sz w:val="24"/>
-        </w:rPr>
-      </w:pPr>
-      <w:r>
-        <w:rPr>
-          <w:sz w:val="24"/>
+          <w:rFonts w:ascii="Times New Roman" w:hAnsi="Times New Roman" w:cs="Times New Roman"/>
+          <w:sz w:val="24"/>
+          <w:szCs w:val="24"/>
+        </w:rPr>
+      </w:pPr>
+      <w:r>
+        <w:rPr>
+          <w:rFonts w:ascii="Times New Roman" w:hAnsi="Times New Roman" w:cs="Times New Roman"/>
+          <w:sz w:val="24"/>
+          <w:szCs w:val="24"/>
         </w:rPr>
         <w:t>R</w:t>
       </w:r>
       <w:r>
         <w:rPr>
-          <w:sz w:val="24"/>
+          <w:rFonts w:ascii="Times New Roman" w:hAnsi="Times New Roman" w:cs="Times New Roman"/>
+          <w:sz w:val="24"/>
+          <w:szCs w:val="24"/>
         </w:rPr>
         <w:t>escaling SM error to R</w:t>
       </w:r>
       <w:r>
         <w:rPr>
-          <w:sz w:val="24"/>
+          <w:rFonts w:ascii="Times New Roman" w:hAnsi="Times New Roman" w:cs="Times New Roman"/>
+          <w:sz w:val="24"/>
+          <w:szCs w:val="24"/>
         </w:rPr>
         <w:t>;</w:t>
       </w:r>
@@ -2091,39 +2398,34 @@
           <w:numId w:val="4"/>
         </w:numPr>
         <w:rPr>
-          <w:sz w:val="24"/>
-        </w:rPr>
-      </w:pPr>
-      <w:r>
-        <w:rPr>
-          <w:sz w:val="24"/>
-        </w:rPr>
-        <w:lastRenderedPageBreak/>
-        <w:t>Seasonal 2</w:t>
-      </w:r>
-      <w:r>
-        <w:rPr>
-          <w:sz w:val="24"/>
-        </w:rPr>
-        <w:t>nd</w:t>
-      </w:r>
-      <w:r>
-        <w:rPr>
-          <w:sz w:val="24"/>
-        </w:rPr>
-        <w:t>-moment-matching with seasonal std. (</w:t>
+          <w:rFonts w:ascii="Times New Roman" w:hAnsi="Times New Roman" w:cs="Times New Roman"/>
+          <w:sz w:val="24"/>
+          <w:szCs w:val="24"/>
+        </w:rPr>
+      </w:pPr>
+      <w:r>
+        <w:rPr>
+          <w:rFonts w:ascii="Times New Roman" w:hAnsi="Times New Roman" w:cs="Times New Roman"/>
+          <w:sz w:val="24"/>
+          <w:szCs w:val="24"/>
+        </w:rPr>
+        <w:t>Seasonal 2nd-moment-matching with seasonal std. (</w:t>
       </w:r>
       <w:proofErr w:type="spellStart"/>
       <w:r>
         <w:rPr>
-          <w:sz w:val="24"/>
+          <w:rFonts w:ascii="Times New Roman" w:hAnsi="Times New Roman" w:cs="Times New Roman"/>
+          <w:sz w:val="24"/>
+          <w:szCs w:val="24"/>
         </w:rPr>
         <w:t>transform_flag</w:t>
       </w:r>
       <w:proofErr w:type="spellEnd"/>
       <w:r>
         <w:rPr>
-          <w:sz w:val="24"/>
+          <w:rFonts w:ascii="Times New Roman" w:hAnsi="Times New Roman" w:cs="Times New Roman"/>
+          <w:sz w:val="24"/>
+          <w:szCs w:val="24"/>
         </w:rPr>
         <w:t xml:space="preserve"> = 5)</w:t>
       </w:r>
@@ -2132,38 +2434,42 @@
       <w:pPr>
         <w:ind w:firstLine="720"/>
         <w:rPr>
-          <w:sz w:val="24"/>
-        </w:rPr>
-      </w:pPr>
-      <w:r>
-        <w:rPr>
-          <w:sz w:val="24"/>
-        </w:rPr>
-        <w:t>2) Uses</w:t>
-      </w:r>
-      <w:r>
-        <w:rPr>
-          <w:sz w:val="24"/>
-        </w:rPr>
-        <w:t xml:space="preserve"> API values at SM-</w:t>
+          <w:rFonts w:ascii="Times New Roman" w:hAnsi="Times New Roman" w:cs="Times New Roman"/>
+          <w:sz w:val="24"/>
+          <w:szCs w:val="24"/>
+        </w:rPr>
+      </w:pPr>
+      <w:r>
+        <w:rPr>
+          <w:rFonts w:ascii="Times New Roman" w:hAnsi="Times New Roman" w:cs="Times New Roman"/>
+          <w:sz w:val="24"/>
+          <w:szCs w:val="24"/>
+        </w:rPr>
+        <w:t>2) Uses API values at SM-</w:t>
       </w:r>
       <w:proofErr w:type="spellStart"/>
       <w:r>
         <w:rPr>
-          <w:sz w:val="24"/>
+          <w:rFonts w:ascii="Times New Roman" w:hAnsi="Times New Roman" w:cs="Times New Roman"/>
+          <w:sz w:val="24"/>
+          <w:szCs w:val="24"/>
         </w:rPr>
         <w:t>obs</w:t>
       </w:r>
       <w:proofErr w:type="spellEnd"/>
       <w:r>
         <w:rPr>
-          <w:sz w:val="24"/>
+          <w:rFonts w:ascii="Times New Roman" w:hAnsi="Times New Roman" w:cs="Times New Roman"/>
+          <w:sz w:val="24"/>
+          <w:szCs w:val="24"/>
         </w:rPr>
         <w:t xml:space="preserve">-available timesteps. </w:t>
       </w:r>
       <w:r>
         <w:rPr>
-          <w:sz w:val="24"/>
+          <w:rFonts w:ascii="Times New Roman" w:hAnsi="Times New Roman" w:cs="Times New Roman"/>
+          <w:sz w:val="24"/>
+          <w:szCs w:val="24"/>
         </w:rPr>
         <w:t>This is the case for:</w:t>
       </w:r>
@@ -2176,40 +2482,52 @@
           <w:numId w:val="4"/>
         </w:numPr>
         <w:rPr>
-          <w:sz w:val="24"/>
-        </w:rPr>
-      </w:pPr>
-      <w:r>
-        <w:rPr>
-          <w:sz w:val="24"/>
+          <w:rFonts w:ascii="Times New Roman" w:hAnsi="Times New Roman" w:cs="Times New Roman"/>
+          <w:sz w:val="24"/>
+          <w:szCs w:val="24"/>
+        </w:rPr>
+      </w:pPr>
+      <w:r>
+        <w:rPr>
+          <w:rFonts w:ascii="Times New Roman" w:hAnsi="Times New Roman" w:cs="Times New Roman"/>
+          <w:sz w:val="24"/>
+          <w:szCs w:val="24"/>
         </w:rPr>
         <w:t xml:space="preserve">Long-term </w:t>
       </w:r>
       <w:proofErr w:type="spellStart"/>
       <w:r>
         <w:rPr>
-          <w:sz w:val="24"/>
+          <w:rFonts w:ascii="Times New Roman" w:hAnsi="Times New Roman" w:cs="Times New Roman"/>
+          <w:sz w:val="24"/>
+          <w:szCs w:val="24"/>
         </w:rPr>
         <w:t>cdf</w:t>
       </w:r>
       <w:proofErr w:type="spellEnd"/>
       <w:r>
         <w:rPr>
-          <w:sz w:val="24"/>
+          <w:rFonts w:ascii="Times New Roman" w:hAnsi="Times New Roman" w:cs="Times New Roman"/>
+          <w:sz w:val="24"/>
+          <w:szCs w:val="24"/>
         </w:rPr>
         <w:t>-matching (</w:t>
       </w:r>
       <w:proofErr w:type="spellStart"/>
       <w:r>
         <w:rPr>
-          <w:sz w:val="24"/>
+          <w:rFonts w:ascii="Times New Roman" w:hAnsi="Times New Roman" w:cs="Times New Roman"/>
+          <w:sz w:val="24"/>
+          <w:szCs w:val="24"/>
         </w:rPr>
         <w:t>transform_flag</w:t>
       </w:r>
       <w:proofErr w:type="spellEnd"/>
       <w:r>
         <w:rPr>
-          <w:sz w:val="24"/>
+          <w:rFonts w:ascii="Times New Roman" w:hAnsi="Times New Roman" w:cs="Times New Roman"/>
+          <w:sz w:val="24"/>
+          <w:szCs w:val="24"/>
         </w:rPr>
         <w:t xml:space="preserve"> = 1);</w:t>
       </w:r>
@@ -2222,40 +2540,52 @@
           <w:numId w:val="4"/>
         </w:numPr>
         <w:rPr>
-          <w:sz w:val="24"/>
-        </w:rPr>
-      </w:pPr>
-      <w:r>
-        <w:rPr>
-          <w:sz w:val="24"/>
+          <w:rFonts w:ascii="Times New Roman" w:hAnsi="Times New Roman" w:cs="Times New Roman"/>
+          <w:sz w:val="24"/>
+          <w:szCs w:val="24"/>
+        </w:rPr>
+      </w:pPr>
+      <w:r>
+        <w:rPr>
+          <w:rFonts w:ascii="Times New Roman" w:hAnsi="Times New Roman" w:cs="Times New Roman"/>
+          <w:sz w:val="24"/>
+          <w:szCs w:val="24"/>
         </w:rPr>
         <w:t xml:space="preserve">Seasonal </w:t>
       </w:r>
       <w:proofErr w:type="spellStart"/>
       <w:r>
         <w:rPr>
-          <w:sz w:val="24"/>
+          <w:rFonts w:ascii="Times New Roman" w:hAnsi="Times New Roman" w:cs="Times New Roman"/>
+          <w:sz w:val="24"/>
+          <w:szCs w:val="24"/>
         </w:rPr>
         <w:t>cdf</w:t>
       </w:r>
       <w:proofErr w:type="spellEnd"/>
       <w:r>
         <w:rPr>
-          <w:sz w:val="24"/>
+          <w:rFonts w:ascii="Times New Roman" w:hAnsi="Times New Roman" w:cs="Times New Roman"/>
+          <w:sz w:val="24"/>
+          <w:szCs w:val="24"/>
         </w:rPr>
         <w:t>-matching (</w:t>
       </w:r>
       <w:proofErr w:type="spellStart"/>
       <w:r>
         <w:rPr>
-          <w:sz w:val="24"/>
+          <w:rFonts w:ascii="Times New Roman" w:hAnsi="Times New Roman" w:cs="Times New Roman"/>
+          <w:sz w:val="24"/>
+          <w:szCs w:val="24"/>
         </w:rPr>
         <w:t>transform_flag</w:t>
       </w:r>
       <w:proofErr w:type="spellEnd"/>
       <w:r>
         <w:rPr>
-          <w:sz w:val="24"/>
+          <w:rFonts w:ascii="Times New Roman" w:hAnsi="Times New Roman" w:cs="Times New Roman"/>
+          <w:sz w:val="24"/>
+          <w:szCs w:val="24"/>
         </w:rPr>
         <w:t xml:space="preserve"> = 4)</w:t>
       </w:r>
@@ -2263,63 +2593,83 @@
     <w:p>
       <w:pPr>
         <w:rPr>
-          <w:sz w:val="24"/>
-        </w:rPr>
-      </w:pPr>
-      <w:r>
-        <w:rPr>
-          <w:sz w:val="24"/>
+          <w:rFonts w:ascii="Times New Roman" w:hAnsi="Times New Roman" w:cs="Times New Roman"/>
+          <w:sz w:val="24"/>
+          <w:szCs w:val="24"/>
+        </w:rPr>
+      </w:pPr>
+      <w:r>
+        <w:rPr>
+          <w:rFonts w:ascii="Times New Roman" w:hAnsi="Times New Roman" w:cs="Times New Roman"/>
+          <w:sz w:val="24"/>
+          <w:szCs w:val="24"/>
         </w:rPr>
         <w:t xml:space="preserve">Now, I changed everything to follow </w:t>
       </w:r>
       <w:r>
         <w:rPr>
+          <w:rFonts w:ascii="Times New Roman" w:hAnsi="Times New Roman" w:cs="Times New Roman"/>
           <w:i/>
           <w:sz w:val="24"/>
+          <w:szCs w:val="24"/>
         </w:rPr>
         <w:t>the second approach</w:t>
       </w:r>
       <w:r>
         <w:rPr>
-          <w:sz w:val="24"/>
+          <w:rFonts w:ascii="Times New Roman" w:hAnsi="Times New Roman" w:cs="Times New Roman"/>
+          <w:sz w:val="24"/>
+          <w:szCs w:val="24"/>
         </w:rPr>
         <w:t xml:space="preserve"> (i.e., use API values at SM-</w:t>
       </w:r>
       <w:proofErr w:type="spellStart"/>
       <w:r>
         <w:rPr>
-          <w:sz w:val="24"/>
+          <w:rFonts w:ascii="Times New Roman" w:hAnsi="Times New Roman" w:cs="Times New Roman"/>
+          <w:sz w:val="24"/>
+          <w:szCs w:val="24"/>
         </w:rPr>
         <w:t>obs</w:t>
       </w:r>
       <w:proofErr w:type="spellEnd"/>
       <w:r>
         <w:rPr>
-          <w:sz w:val="24"/>
+          <w:rFonts w:ascii="Times New Roman" w:hAnsi="Times New Roman" w:cs="Times New Roman"/>
+          <w:sz w:val="24"/>
+          <w:szCs w:val="24"/>
         </w:rPr>
         <w:t>-available timesteps to calculate all mean &amp; standard deviation values). This is done by</w:t>
       </w:r>
       <w:r>
         <w:rPr>
-          <w:sz w:val="24"/>
+          <w:rFonts w:ascii="Times New Roman" w:hAnsi="Times New Roman" w:cs="Times New Roman"/>
+          <w:sz w:val="24"/>
+          <w:szCs w:val="24"/>
         </w:rPr>
         <w:t xml:space="preserve"> the following</w:t>
       </w:r>
       <w:r>
         <w:rPr>
-          <w:sz w:val="24"/>
+          <w:rFonts w:ascii="Times New Roman" w:hAnsi="Times New Roman" w:cs="Times New Roman"/>
+          <w:sz w:val="24"/>
+          <w:szCs w:val="24"/>
         </w:rPr>
         <w:t xml:space="preserve"> specific</w:t>
       </w:r>
       <w:r>
         <w:rPr>
-          <w:sz w:val="24"/>
+          <w:rFonts w:ascii="Times New Roman" w:hAnsi="Times New Roman" w:cs="Times New Roman"/>
+          <w:sz w:val="24"/>
+          <w:szCs w:val="24"/>
         </w:rPr>
         <w:t xml:space="preserve"> changes</w:t>
       </w:r>
       <w:r>
         <w:rPr>
-          <w:sz w:val="24"/>
+          <w:rFonts w:ascii="Times New Roman" w:hAnsi="Times New Roman" w:cs="Times New Roman"/>
+          <w:sz w:val="24"/>
+          <w:szCs w:val="24"/>
         </w:rPr>
         <w:t>:</w:t>
       </w:r>
@@ -2332,60 +2682,80 @@
           <w:numId w:val="4"/>
         </w:numPr>
         <w:rPr>
-          <w:sz w:val="24"/>
-        </w:rPr>
-      </w:pPr>
-      <w:r>
-        <w:rPr>
-          <w:sz w:val="24"/>
+          <w:rFonts w:ascii="Times New Roman" w:hAnsi="Times New Roman" w:cs="Times New Roman"/>
+          <w:sz w:val="24"/>
+          <w:szCs w:val="24"/>
+        </w:rPr>
+      </w:pPr>
+      <w:r>
+        <w:rPr>
+          <w:rFonts w:ascii="Times New Roman" w:hAnsi="Times New Roman" w:cs="Times New Roman"/>
+          <w:sz w:val="24"/>
+          <w:szCs w:val="24"/>
         </w:rPr>
         <w:t>“API_DOY” was originally calculated based on API values at all timesteps</w:t>
       </w:r>
       <w:r>
         <w:rPr>
-          <w:sz w:val="24"/>
+          <w:rFonts w:ascii="Times New Roman" w:hAnsi="Times New Roman" w:cs="Times New Roman"/>
+          <w:sz w:val="24"/>
+          <w:szCs w:val="24"/>
         </w:rPr>
         <w:t>.</w:t>
       </w:r>
       <w:r>
         <w:rPr>
-          <w:sz w:val="24"/>
+          <w:rFonts w:ascii="Times New Roman" w:hAnsi="Times New Roman" w:cs="Times New Roman"/>
+          <w:sz w:val="24"/>
+          <w:szCs w:val="24"/>
         </w:rPr>
         <w:t xml:space="preserve"> </w:t>
       </w:r>
       <w:r>
         <w:rPr>
-          <w:sz w:val="24"/>
+          <w:rFonts w:ascii="Times New Roman" w:hAnsi="Times New Roman" w:cs="Times New Roman"/>
+          <w:sz w:val="24"/>
+          <w:szCs w:val="24"/>
         </w:rPr>
         <w:t>N</w:t>
       </w:r>
       <w:r>
         <w:rPr>
-          <w:sz w:val="24"/>
+          <w:rFonts w:ascii="Times New Roman" w:hAnsi="Times New Roman" w:cs="Times New Roman"/>
+          <w:sz w:val="24"/>
+          <w:szCs w:val="24"/>
         </w:rPr>
         <w:t xml:space="preserve">ow </w:t>
       </w:r>
       <w:r>
         <w:rPr>
-          <w:sz w:val="24"/>
+          <w:rFonts w:ascii="Times New Roman" w:hAnsi="Times New Roman" w:cs="Times New Roman"/>
+          <w:sz w:val="24"/>
+          <w:szCs w:val="24"/>
         </w:rPr>
         <w:t xml:space="preserve">it </w:t>
       </w:r>
       <w:r>
         <w:rPr>
-          <w:sz w:val="24"/>
+          <w:rFonts w:ascii="Times New Roman" w:hAnsi="Times New Roman" w:cs="Times New Roman"/>
+          <w:sz w:val="24"/>
+          <w:szCs w:val="24"/>
         </w:rPr>
         <w:t>is calculated based on only time</w:t>
       </w:r>
       <w:r>
         <w:rPr>
-          <w:sz w:val="24"/>
+          <w:rFonts w:ascii="Times New Roman" w:hAnsi="Times New Roman" w:cs="Times New Roman"/>
+          <w:sz w:val="24"/>
+          <w:szCs w:val="24"/>
         </w:rPr>
         <w:t>steps when SM observations are available</w:t>
       </w:r>
       <w:r>
         <w:rPr>
-          <w:sz w:val="24"/>
+          <w:rFonts w:ascii="Times New Roman" w:hAnsi="Times New Roman" w:cs="Times New Roman"/>
+          <w:sz w:val="24"/>
+          <w:szCs w:val="24"/>
         </w:rPr>
         <w:t>;</w:t>
       </w:r>
@@ -2398,26 +2768,34 @@
           <w:numId w:val="4"/>
         </w:numPr>
         <w:rPr>
-          <w:sz w:val="24"/>
-        </w:rPr>
-      </w:pPr>
-      <w:r>
-        <w:rPr>
-          <w:sz w:val="24"/>
+          <w:rFonts w:ascii="Times New Roman" w:hAnsi="Times New Roman" w:cs="Times New Roman"/>
+          <w:sz w:val="24"/>
+          <w:szCs w:val="24"/>
+        </w:rPr>
+      </w:pPr>
+      <w:r>
+        <w:rPr>
+          <w:rFonts w:ascii="Times New Roman" w:hAnsi="Times New Roman" w:cs="Times New Roman"/>
+          <w:sz w:val="24"/>
+          <w:szCs w:val="24"/>
         </w:rPr>
         <w:t>Changed the section of calculating long-term mean and standard deviation to use SM-</w:t>
       </w:r>
       <w:proofErr w:type="spellStart"/>
       <w:r>
         <w:rPr>
-          <w:sz w:val="24"/>
+          <w:rFonts w:ascii="Times New Roman" w:hAnsi="Times New Roman" w:cs="Times New Roman"/>
+          <w:sz w:val="24"/>
+          <w:szCs w:val="24"/>
         </w:rPr>
         <w:t>obs</w:t>
       </w:r>
       <w:proofErr w:type="spellEnd"/>
       <w:r>
         <w:rPr>
-          <w:sz w:val="24"/>
+          <w:rFonts w:ascii="Times New Roman" w:hAnsi="Times New Roman" w:cs="Times New Roman"/>
+          <w:sz w:val="24"/>
+          <w:szCs w:val="24"/>
         </w:rPr>
         <w:t>-available timesteps only</w:t>
       </w:r>
@@ -2425,49 +2803,65 @@
     <w:p>
       <w:pPr>
         <w:rPr>
-          <w:sz w:val="24"/>
-        </w:rPr>
-      </w:pPr>
-    </w:p>
-    <w:p>
-      <w:pPr>
-        <w:rPr>
-          <w:sz w:val="24"/>
-        </w:rPr>
-      </w:pPr>
-      <w:r>
-        <w:rPr>
-          <w:sz w:val="24"/>
+          <w:rFonts w:ascii="Times New Roman" w:hAnsi="Times New Roman" w:cs="Times New Roman"/>
+          <w:sz w:val="24"/>
+          <w:szCs w:val="24"/>
+        </w:rPr>
+      </w:pPr>
+    </w:p>
+    <w:p>
+      <w:pPr>
+        <w:rPr>
+          <w:rFonts w:ascii="Times New Roman" w:hAnsi="Times New Roman" w:cs="Times New Roman"/>
+          <w:sz w:val="24"/>
+          <w:szCs w:val="24"/>
+        </w:rPr>
+      </w:pPr>
+      <w:r>
+        <w:rPr>
+          <w:rFonts w:ascii="Times New Roman" w:hAnsi="Times New Roman" w:cs="Times New Roman"/>
+          <w:sz w:val="24"/>
+          <w:szCs w:val="24"/>
         </w:rPr>
         <w:t>6</w:t>
       </w:r>
       <w:r>
         <w:rPr>
-          <w:sz w:val="24"/>
+          <w:rFonts w:ascii="Times New Roman" w:hAnsi="Times New Roman" w:cs="Times New Roman"/>
+          <w:sz w:val="24"/>
+          <w:szCs w:val="24"/>
         </w:rPr>
         <w:t xml:space="preserve">. </w:t>
       </w:r>
       <w:r>
         <w:rPr>
-          <w:sz w:val="24"/>
+          <w:rFonts w:ascii="Times New Roman" w:hAnsi="Times New Roman" w:cs="Times New Roman"/>
+          <w:sz w:val="24"/>
+          <w:szCs w:val="24"/>
         </w:rPr>
         <w:t>Enable</w:t>
       </w:r>
       <w:r>
         <w:rPr>
-          <w:sz w:val="24"/>
+          <w:rFonts w:ascii="Times New Roman" w:hAnsi="Times New Roman" w:cs="Times New Roman"/>
+          <w:sz w:val="24"/>
+          <w:szCs w:val="24"/>
         </w:rPr>
         <w:t>d</w:t>
       </w:r>
       <w:r>
         <w:rPr>
-          <w:sz w:val="24"/>
+          <w:rFonts w:ascii="Times New Roman" w:hAnsi="Times New Roman" w:cs="Times New Roman"/>
+          <w:sz w:val="24"/>
+          <w:szCs w:val="24"/>
         </w:rPr>
         <w:t xml:space="preserve"> ensemble rainfall correction</w:t>
       </w:r>
       <w:r>
         <w:rPr>
-          <w:sz w:val="24"/>
+          <w:rFonts w:ascii="Times New Roman" w:hAnsi="Times New Roman" w:cs="Times New Roman"/>
+          <w:sz w:val="24"/>
+          <w:szCs w:val="24"/>
         </w:rPr>
         <w:t>:</w:t>
       </w:r>
@@ -2480,34 +2874,44 @@
           <w:numId w:val="5"/>
         </w:numPr>
         <w:rPr>
-          <w:sz w:val="24"/>
-        </w:rPr>
-      </w:pPr>
-      <w:r>
-        <w:rPr>
+          <w:rFonts w:ascii="Times New Roman" w:hAnsi="Times New Roman" w:cs="Times New Roman"/>
+          <w:sz w:val="24"/>
+          <w:szCs w:val="24"/>
+        </w:rPr>
+      </w:pPr>
+      <w:r>
+        <w:rPr>
+          <w:rFonts w:ascii="Times New Roman" w:hAnsi="Times New Roman" w:cs="Times New Roman"/>
           <w:i/>
           <w:sz w:val="24"/>
+          <w:szCs w:val="24"/>
         </w:rPr>
         <w:t>E</w:t>
       </w:r>
       <w:r>
         <w:rPr>
+          <w:rFonts w:ascii="Times New Roman" w:hAnsi="Times New Roman" w:cs="Times New Roman"/>
           <w:i/>
           <w:sz w:val="24"/>
+          <w:szCs w:val="24"/>
         </w:rPr>
         <w:t>ach ensemble member</w:t>
       </w:r>
       <w:r>
         <w:rPr>
+          <w:rFonts w:ascii="Times New Roman" w:hAnsi="Times New Roman" w:cs="Times New Roman"/>
           <w:i/>
           <w:sz w:val="24"/>
+          <w:szCs w:val="24"/>
         </w:rPr>
         <w:t xml:space="preserve"> of increment</w:t>
       </w:r>
       <w:r>
         <w:rPr>
+          <w:rFonts w:ascii="Times New Roman" w:hAnsi="Times New Roman" w:cs="Times New Roman"/>
           <w:i/>
           <w:sz w:val="24"/>
+          <w:szCs w:val="24"/>
         </w:rPr>
         <w:t xml:space="preserve"> is applied to correct the corresponding perturbed rainfall ensemble member</w:t>
       </w:r>
@@ -2515,25 +2919,33 @@
     <w:p>
       <w:pPr>
         <w:rPr>
-          <w:sz w:val="24"/>
-        </w:rPr>
-      </w:pPr>
-    </w:p>
-    <w:p>
-      <w:pPr>
-        <w:rPr>
-          <w:sz w:val="24"/>
-        </w:rPr>
-      </w:pPr>
-      <w:r>
-        <w:rPr>
-          <w:sz w:val="24"/>
+          <w:rFonts w:ascii="Times New Roman" w:hAnsi="Times New Roman" w:cs="Times New Roman"/>
+          <w:sz w:val="24"/>
+          <w:szCs w:val="24"/>
+        </w:rPr>
+      </w:pPr>
+    </w:p>
+    <w:p>
+      <w:pPr>
+        <w:rPr>
+          <w:rFonts w:ascii="Times New Roman" w:hAnsi="Times New Roman" w:cs="Times New Roman"/>
+          <w:sz w:val="24"/>
+          <w:szCs w:val="24"/>
+        </w:rPr>
+      </w:pPr>
+      <w:r>
+        <w:rPr>
+          <w:rFonts w:ascii="Times New Roman" w:hAnsi="Times New Roman" w:cs="Times New Roman"/>
+          <w:sz w:val="24"/>
+          <w:szCs w:val="24"/>
         </w:rPr>
         <w:t>7</w:t>
       </w:r>
       <w:r>
         <w:rPr>
-          <w:sz w:val="24"/>
+          <w:rFonts w:ascii="Times New Roman" w:hAnsi="Times New Roman" w:cs="Times New Roman"/>
+          <w:sz w:val="24"/>
+          <w:szCs w:val="24"/>
         </w:rPr>
         <w:t>. Rescale corrected rainfall in the end to have the same long-term mean as observation. This rescaling is applied to:</w:t>
       </w:r>
@@ -2546,12 +2958,16 @@
           <w:numId w:val="5"/>
         </w:numPr>
         <w:rPr>
-          <w:sz w:val="24"/>
-        </w:rPr>
-      </w:pPr>
-      <w:r>
-        <w:rPr>
-          <w:sz w:val="24"/>
+          <w:rFonts w:ascii="Times New Roman" w:hAnsi="Times New Roman" w:cs="Times New Roman"/>
+          <w:sz w:val="24"/>
+          <w:szCs w:val="24"/>
+        </w:rPr>
+      </w:pPr>
+      <w:r>
+        <w:rPr>
+          <w:rFonts w:ascii="Times New Roman" w:hAnsi="Times New Roman" w:cs="Times New Roman"/>
+          <w:sz w:val="24"/>
+          <w:szCs w:val="24"/>
         </w:rPr>
         <w:t>The deterministic corrected rainfall</w:t>
       </w:r>
@@ -2564,12 +2980,16 @@
           <w:numId w:val="5"/>
         </w:numPr>
         <w:rPr>
-          <w:sz w:val="24"/>
-        </w:rPr>
-      </w:pPr>
-      <w:r>
-        <w:rPr>
-          <w:sz w:val="24"/>
+          <w:rFonts w:ascii="Times New Roman" w:hAnsi="Times New Roman" w:cs="Times New Roman"/>
+          <w:sz w:val="24"/>
+          <w:szCs w:val="24"/>
+        </w:rPr>
+      </w:pPr>
+      <w:r>
+        <w:rPr>
+          <w:rFonts w:ascii="Times New Roman" w:hAnsi="Times New Roman" w:cs="Times New Roman"/>
+          <w:sz w:val="24"/>
+          <w:szCs w:val="24"/>
         </w:rPr>
         <w:t>Each ensemble member of corrected rainfall individually (for ensemble filter options)</w:t>
       </w:r>
@@ -2577,31 +2997,41 @@
     <w:p>
       <w:pPr>
         <w:rPr>
-          <w:sz w:val="24"/>
-        </w:rPr>
-      </w:pPr>
-    </w:p>
-    <w:p>
-      <w:pPr>
-        <w:rPr>
-          <w:sz w:val="24"/>
-        </w:rPr>
-      </w:pPr>
-      <w:r>
-        <w:rPr>
-          <w:sz w:val="24"/>
+          <w:rFonts w:ascii="Times New Roman" w:hAnsi="Times New Roman" w:cs="Times New Roman"/>
+          <w:sz w:val="24"/>
+          <w:szCs w:val="24"/>
+        </w:rPr>
+      </w:pPr>
+    </w:p>
+    <w:p>
+      <w:pPr>
+        <w:rPr>
+          <w:rFonts w:ascii="Times New Roman" w:hAnsi="Times New Roman" w:cs="Times New Roman"/>
+          <w:sz w:val="24"/>
+          <w:szCs w:val="24"/>
+        </w:rPr>
+      </w:pPr>
+      <w:r>
+        <w:rPr>
+          <w:rFonts w:ascii="Times New Roman" w:hAnsi="Times New Roman" w:cs="Times New Roman"/>
+          <w:sz w:val="24"/>
+          <w:szCs w:val="24"/>
         </w:rPr>
         <w:t>8</w:t>
       </w:r>
       <w:r>
         <w:rPr>
-          <w:sz w:val="24"/>
+          <w:rFonts w:ascii="Times New Roman" w:hAnsi="Times New Roman" w:cs="Times New Roman"/>
+          <w:sz w:val="24"/>
+          <w:szCs w:val="24"/>
         </w:rPr>
         <w:t xml:space="preserve">. </w:t>
       </w:r>
       <w:r>
         <w:rPr>
-          <w:sz w:val="24"/>
+          <w:rFonts w:ascii="Times New Roman" w:hAnsi="Times New Roman" w:cs="Times New Roman"/>
+          <w:sz w:val="24"/>
+          <w:szCs w:val="24"/>
         </w:rPr>
         <w:t>Now the code saves ensemble increments and rainfall results</w:t>
       </w:r>
@@ -2609,24 +3039,80 @@
     <w:p>
       <w:pPr>
         <w:rPr>
-          <w:sz w:val="24"/>
-        </w:rPr>
-      </w:pPr>
-    </w:p>
-    <w:p>
-      <w:pPr>
-        <w:rPr>
-          <w:sz w:val="24"/>
-        </w:rPr>
-      </w:pPr>
-      <w:r>
-        <w:rPr>
-          <w:sz w:val="24"/>
+          <w:rFonts w:ascii="Times New Roman" w:hAnsi="Times New Roman" w:cs="Times New Roman"/>
+          <w:sz w:val="24"/>
+          <w:szCs w:val="24"/>
+        </w:rPr>
+      </w:pPr>
+    </w:p>
+    <w:p>
+      <w:pPr>
+        <w:rPr>
+          <w:rFonts w:ascii="Times New Roman" w:hAnsi="Times New Roman" w:cs="Times New Roman"/>
+          <w:sz w:val="24"/>
+          <w:szCs w:val="24"/>
+        </w:rPr>
+      </w:pPr>
+      <w:r>
+        <w:rPr>
+          <w:rFonts w:ascii="Times New Roman" w:hAnsi="Times New Roman" w:cs="Times New Roman"/>
+          <w:sz w:val="24"/>
+          <w:szCs w:val="24"/>
         </w:rPr>
         <w:t>9. I commented out the validation calculation in the end</w:t>
       </w:r>
-      <w:bookmarkStart w:id="0" w:name="_GoBack"/>
-      <w:bookmarkEnd w:id="0"/>
+    </w:p>
+    <w:p>
+      <w:pPr>
+        <w:rPr>
+          <w:rFonts w:ascii="Times New Roman" w:hAnsi="Times New Roman" w:cs="Times New Roman"/>
+          <w:sz w:val="24"/>
+          <w:szCs w:val="24"/>
+        </w:rPr>
+      </w:pPr>
+    </w:p>
+    <w:p>
+      <w:pPr>
+        <w:rPr>
+          <w:rFonts w:ascii="Times New Roman" w:hAnsi="Times New Roman" w:cs="Times New Roman"/>
+          <w:sz w:val="24"/>
+          <w:szCs w:val="24"/>
+        </w:rPr>
+      </w:pPr>
+      <w:r>
+        <w:rPr>
+          <w:rFonts w:ascii="Times New Roman" w:hAnsi="Times New Roman" w:cs="Times New Roman"/>
+          <w:sz w:val="24"/>
+          <w:szCs w:val="24"/>
+        </w:rPr>
+        <w:t xml:space="preserve">10. Change the identification of </w:t>
+      </w:r>
+      <w:r>
+        <w:rPr>
+          <w:rFonts w:ascii="Times New Roman" w:hAnsi="Times New Roman" w:cs="Times New Roman"/>
+          <w:sz w:val="24"/>
+          <w:szCs w:val="24"/>
+        </w:rPr>
+        <w:t xml:space="preserve">missing </w:t>
+      </w:r>
+      <w:proofErr w:type="spellStart"/>
+      <w:r>
+        <w:rPr>
+          <w:rFonts w:ascii="Times New Roman" w:hAnsi="Times New Roman" w:cs="Times New Roman"/>
+          <w:sz w:val="24"/>
+          <w:szCs w:val="24"/>
+        </w:rPr>
+        <w:t>sm_obs</w:t>
+      </w:r>
+      <w:proofErr w:type="spellEnd"/>
+      <w:r>
+        <w:rPr>
+          <w:rFonts w:ascii="Times New Roman" w:hAnsi="Times New Roman" w:cs="Times New Roman"/>
+          <w:sz w:val="24"/>
+          <w:szCs w:val="24"/>
+        </w:rPr>
+        <w:t xml:space="preserve"> time points from “-1” to “NAN”</w:t>
+      </w:r>
     </w:p>
     <w:sectPr>
       <w:pgSz w:w="12240" w:h="15840"/>
@@ -3740,7 +4226,7 @@
         <a:sysClr val="windowText" lastClr="000000"/>
       </a:dk1>
       <a:lt1>
-        <a:sysClr val="window" lastClr="C7EDCB"/>
+        <a:sysClr val="window" lastClr="FFFFFF"/>
       </a:lt1>
       <a:dk2>
         <a:srgbClr val="44546A"/>

</xml_diff>

<commit_message>
Update SMART code - Set upper limit to the earliest timestep to fill to 10 days
</commit_message>
<xml_diff>
--- a/src/SMART/Yixin_development_notes.docx
+++ b/src/SMART/Yixin_development_notes.docx
@@ -1320,1799 +1320,1870 @@
         </w:rPr>
         <w:t>phi is the parameter for the AR(1) process that generates the underlying normally distributed variable for multiplier; phi=0 for white multiplier; phi=1 for completely auto-correlated multiplier</w:t>
       </w:r>
+    </w:p>
+    <w:p>
+      <w:pPr>
+        <w:pStyle w:val="ListParagraph"/>
+        <w:numPr>
+          <w:ilvl w:val="0"/>
+          <w:numId w:val="2"/>
+        </w:numPr>
+        <w:rPr>
+          <w:rFonts w:ascii="Times New Roman" w:hAnsi="Times New Roman" w:cs="Times New Roman"/>
+          <w:sz w:val="24"/>
+          <w:szCs w:val="24"/>
+        </w:rPr>
+      </w:pPr>
+      <w:r>
+        <w:rPr>
+          <w:rFonts w:ascii="Times New Roman" w:hAnsi="Times New Roman" w:cs="Times New Roman"/>
+          <w:sz w:val="24"/>
+          <w:szCs w:val="24"/>
+        </w:rPr>
+        <w:t>“</w:t>
+      </w:r>
+      <w:proofErr w:type="spellStart"/>
+      <w:r>
+        <w:rPr>
+          <w:rFonts w:ascii="Times New Roman" w:hAnsi="Times New Roman" w:cs="Times New Roman"/>
+          <w:sz w:val="24"/>
+          <w:szCs w:val="24"/>
+        </w:rPr>
+        <w:t>if_rescale</w:t>
+      </w:r>
+      <w:proofErr w:type="spellEnd"/>
+      <w:r>
+        <w:rPr>
+          <w:rFonts w:ascii="Times New Roman" w:hAnsi="Times New Roman" w:cs="Times New Roman"/>
+          <w:sz w:val="24"/>
+          <w:szCs w:val="24"/>
+        </w:rPr>
+        <w:t>”:</w:t>
+      </w:r>
+    </w:p>
+    <w:p>
+      <w:pPr>
+        <w:pStyle w:val="ListParagraph"/>
+        <w:numPr>
+          <w:ilvl w:val="1"/>
+          <w:numId w:val="2"/>
+        </w:numPr>
+        <w:rPr>
+          <w:rFonts w:ascii="Times New Roman" w:hAnsi="Times New Roman" w:cs="Times New Roman"/>
+          <w:sz w:val="24"/>
+          <w:szCs w:val="24"/>
+        </w:rPr>
+      </w:pPr>
+      <w:r>
+        <w:rPr>
+          <w:rFonts w:ascii="Times New Roman" w:hAnsi="Times New Roman" w:cs="Times New Roman"/>
+          <w:sz w:val="24"/>
+          <w:szCs w:val="24"/>
+        </w:rPr>
+        <w:t xml:space="preserve">Whether to rescale input SM </w:t>
+      </w:r>
+      <w:proofErr w:type="spellStart"/>
+      <w:r>
+        <w:rPr>
+          <w:rFonts w:ascii="Times New Roman" w:hAnsi="Times New Roman" w:cs="Times New Roman"/>
+          <w:sz w:val="24"/>
+          <w:szCs w:val="24"/>
+        </w:rPr>
+        <w:t>meas</w:t>
+      </w:r>
+      <w:proofErr w:type="spellEnd"/>
+      <w:r>
+        <w:rPr>
+          <w:rFonts w:ascii="Times New Roman" w:hAnsi="Times New Roman" w:cs="Times New Roman"/>
+          <w:sz w:val="24"/>
+          <w:szCs w:val="24"/>
+        </w:rPr>
+        <w:t xml:space="preserve"> (options: 0 or 1)</w:t>
+      </w:r>
+    </w:p>
+    <w:p>
+      <w:pPr>
+        <w:pStyle w:val="ListParagraph"/>
+        <w:numPr>
+          <w:ilvl w:val="1"/>
+          <w:numId w:val="2"/>
+        </w:numPr>
+        <w:rPr>
+          <w:rFonts w:ascii="Times New Roman" w:hAnsi="Times New Roman" w:cs="Times New Roman"/>
+          <w:sz w:val="24"/>
+          <w:szCs w:val="24"/>
+        </w:rPr>
+      </w:pPr>
+      <w:r>
+        <w:rPr>
+          <w:rFonts w:ascii="Times New Roman" w:hAnsi="Times New Roman" w:cs="Times New Roman"/>
+          <w:sz w:val="24"/>
+          <w:szCs w:val="24"/>
+        </w:rPr>
+        <w:t>If 1, then rescale as normal; if 0, reset “</w:t>
+      </w:r>
+      <w:proofErr w:type="spellStart"/>
+      <w:r>
+        <w:rPr>
+          <w:rFonts w:ascii="Times New Roman" w:hAnsi="Times New Roman" w:cs="Times New Roman"/>
+          <w:sz w:val="24"/>
+          <w:szCs w:val="24"/>
+        </w:rPr>
+        <w:t>sm_observed_trans</w:t>
+      </w:r>
+      <w:proofErr w:type="spellEnd"/>
+      <w:r>
+        <w:rPr>
+          <w:rFonts w:ascii="Times New Roman" w:hAnsi="Times New Roman" w:cs="Times New Roman"/>
+          <w:sz w:val="24"/>
+          <w:szCs w:val="24"/>
+        </w:rPr>
+        <w:t>” and “</w:t>
+      </w:r>
+      <w:r>
+        <w:rPr>
+          <w:rFonts w:ascii="Times New Roman" w:hAnsi="Times New Roman" w:cs="Times New Roman"/>
+          <w:sz w:val="24"/>
+          <w:szCs w:val="24"/>
+        </w:rPr>
+        <w:t>R_API</w:t>
+      </w:r>
+      <w:r>
+        <w:rPr>
+          <w:rFonts w:ascii="Times New Roman" w:hAnsi="Times New Roman" w:cs="Times New Roman"/>
+          <w:sz w:val="24"/>
+          <w:szCs w:val="24"/>
+        </w:rPr>
+        <w:t>” to original unscaled values</w:t>
+      </w:r>
+    </w:p>
+    <w:p>
+      <w:pPr>
+        <w:pStyle w:val="ListParagraph"/>
+        <w:numPr>
+          <w:ilvl w:val="0"/>
+          <w:numId w:val="2"/>
+        </w:numPr>
+        <w:rPr>
+          <w:rFonts w:ascii="Times New Roman" w:hAnsi="Times New Roman" w:cs="Times New Roman"/>
+          <w:sz w:val="24"/>
+          <w:szCs w:val="24"/>
+        </w:rPr>
+      </w:pPr>
+      <w:r>
+        <w:rPr>
+          <w:rFonts w:ascii="Times New Roman" w:hAnsi="Times New Roman" w:cs="Times New Roman"/>
+          <w:sz w:val="24"/>
+          <w:szCs w:val="24"/>
+        </w:rPr>
+        <w:t>“</w:t>
+      </w:r>
+      <w:proofErr w:type="spellStart"/>
+      <w:r>
+        <w:rPr>
+          <w:rFonts w:ascii="Times New Roman" w:hAnsi="Times New Roman" w:cs="Times New Roman"/>
+          <w:sz w:val="24"/>
+          <w:szCs w:val="24"/>
+        </w:rPr>
+        <w:t>sep_sm_orbit</w:t>
+      </w:r>
+      <w:proofErr w:type="spellEnd"/>
+      <w:r>
+        <w:rPr>
+          <w:rFonts w:ascii="Times New Roman" w:hAnsi="Times New Roman" w:cs="Times New Roman"/>
+          <w:sz w:val="24"/>
+          <w:szCs w:val="24"/>
+        </w:rPr>
+        <w:t>”:</w:t>
+      </w:r>
+    </w:p>
+    <w:p>
+      <w:pPr>
+        <w:pStyle w:val="ListParagraph"/>
+        <w:numPr>
+          <w:ilvl w:val="1"/>
+          <w:numId w:val="2"/>
+        </w:numPr>
+        <w:rPr>
+          <w:rFonts w:ascii="Times New Roman" w:hAnsi="Times New Roman" w:cs="Times New Roman"/>
+          <w:sz w:val="24"/>
+          <w:szCs w:val="24"/>
+        </w:rPr>
+      </w:pPr>
+      <w:r>
+        <w:rPr>
+          <w:rFonts w:ascii="Times New Roman" w:hAnsi="Times New Roman" w:cs="Times New Roman"/>
+          <w:sz w:val="24"/>
+          <w:szCs w:val="24"/>
+        </w:rPr>
+        <w:t>Options: 0 or 1</w:t>
+      </w:r>
+    </w:p>
+    <w:p>
+      <w:pPr>
+        <w:pStyle w:val="ListParagraph"/>
+        <w:numPr>
+          <w:ilvl w:val="1"/>
+          <w:numId w:val="2"/>
+        </w:numPr>
+        <w:rPr>
+          <w:rFonts w:ascii="Times New Roman" w:hAnsi="Times New Roman" w:cs="Times New Roman"/>
+          <w:sz w:val="24"/>
+          <w:szCs w:val="24"/>
+        </w:rPr>
+      </w:pPr>
+      <w:r>
+        <w:rPr>
+          <w:rFonts w:ascii="Times New Roman" w:hAnsi="Times New Roman" w:cs="Times New Roman"/>
+          <w:sz w:val="24"/>
+          <w:szCs w:val="24"/>
+        </w:rPr>
+        <w:t xml:space="preserve">1 for separately rescaling ascending and descending SM (this only makes sense for </w:t>
+      </w:r>
+      <w:proofErr w:type="spellStart"/>
+      <w:r>
+        <w:rPr>
+          <w:rFonts w:ascii="Times New Roman" w:hAnsi="Times New Roman" w:cs="Times New Roman"/>
+          <w:sz w:val="24"/>
+          <w:szCs w:val="24"/>
+        </w:rPr>
+        <w:t>subdaily</w:t>
+      </w:r>
+      <w:proofErr w:type="spellEnd"/>
+      <w:r>
+        <w:rPr>
+          <w:rFonts w:ascii="Times New Roman" w:hAnsi="Times New Roman" w:cs="Times New Roman"/>
+          <w:sz w:val="24"/>
+          <w:szCs w:val="24"/>
+        </w:rPr>
+        <w:t xml:space="preserve"> run); 0 for combining ascending and descending soil moisture products and SM obs</w:t>
+      </w:r>
+      <w:r>
+        <w:rPr>
+          <w:rFonts w:ascii="Times New Roman" w:hAnsi="Times New Roman" w:cs="Times New Roman"/>
+          <w:sz w:val="24"/>
+          <w:szCs w:val="24"/>
+        </w:rPr>
+        <w:t>ervations</w:t>
+      </w:r>
+      <w:r>
+        <w:rPr>
+          <w:rFonts w:ascii="Times New Roman" w:hAnsi="Times New Roman" w:cs="Times New Roman"/>
+          <w:sz w:val="24"/>
+          <w:szCs w:val="24"/>
+        </w:rPr>
+        <w:t xml:space="preserve"> appearing on the same timestep will be averaged</w:t>
+      </w:r>
+    </w:p>
+    <w:p>
+      <w:pPr>
+        <w:pStyle w:val="ListParagraph"/>
+        <w:numPr>
+          <w:ilvl w:val="0"/>
+          <w:numId w:val="2"/>
+        </w:numPr>
+        <w:rPr>
+          <w:rFonts w:ascii="Times New Roman" w:hAnsi="Times New Roman" w:cs="Times New Roman"/>
+          <w:sz w:val="24"/>
+          <w:szCs w:val="24"/>
+        </w:rPr>
+      </w:pPr>
+      <w:r>
+        <w:rPr>
+          <w:rFonts w:ascii="Times New Roman" w:hAnsi="Times New Roman" w:cs="Times New Roman"/>
+          <w:sz w:val="24"/>
+          <w:szCs w:val="24"/>
+        </w:rPr>
+        <w:t>Note on input data and timestep consistency:</w:t>
+      </w:r>
+    </w:p>
+    <w:p>
+      <w:pPr>
+        <w:pStyle w:val="ListParagraph"/>
+        <w:numPr>
+          <w:ilvl w:val="1"/>
+          <w:numId w:val="2"/>
+        </w:numPr>
+        <w:rPr>
+          <w:rFonts w:ascii="Times New Roman" w:hAnsi="Times New Roman" w:cs="Times New Roman"/>
+          <w:sz w:val="24"/>
+          <w:szCs w:val="24"/>
+        </w:rPr>
+      </w:pPr>
+      <w:r>
+        <w:rPr>
+          <w:rFonts w:ascii="Times New Roman" w:hAnsi="Times New Roman" w:cs="Times New Roman"/>
+          <w:sz w:val="24"/>
+          <w:szCs w:val="24"/>
+        </w:rPr>
+        <w:t>All the input precipitation and SM data are assumed to start from “</w:t>
+      </w:r>
+      <w:proofErr w:type="spellStart"/>
+      <w:r>
+        <w:rPr>
+          <w:rFonts w:ascii="Times New Roman" w:hAnsi="Times New Roman" w:cs="Times New Roman"/>
+          <w:sz w:val="24"/>
+          <w:szCs w:val="24"/>
+        </w:rPr>
+        <w:t>start_time</w:t>
+      </w:r>
+      <w:proofErr w:type="spellEnd"/>
+      <w:r>
+        <w:rPr>
+          <w:rFonts w:ascii="Times New Roman" w:hAnsi="Times New Roman" w:cs="Times New Roman"/>
+          <w:sz w:val="24"/>
+          <w:szCs w:val="24"/>
+        </w:rPr>
+        <w:t>” and at “</w:t>
+      </w:r>
+      <w:proofErr w:type="spellStart"/>
+      <w:r>
+        <w:rPr>
+          <w:rFonts w:ascii="Times New Roman" w:hAnsi="Times New Roman" w:cs="Times New Roman"/>
+          <w:sz w:val="24"/>
+          <w:szCs w:val="24"/>
+        </w:rPr>
+        <w:t>time_step</w:t>
+      </w:r>
+      <w:proofErr w:type="spellEnd"/>
+      <w:r>
+        <w:rPr>
+          <w:rFonts w:ascii="Times New Roman" w:hAnsi="Times New Roman" w:cs="Times New Roman"/>
+          <w:sz w:val="24"/>
+          <w:szCs w:val="24"/>
+        </w:rPr>
+        <w:t>”;</w:t>
+      </w:r>
+    </w:p>
+    <w:p>
+      <w:pPr>
+        <w:pStyle w:val="ListParagraph"/>
+        <w:numPr>
+          <w:ilvl w:val="1"/>
+          <w:numId w:val="2"/>
+        </w:numPr>
+        <w:rPr>
+          <w:rFonts w:ascii="Times New Roman" w:hAnsi="Times New Roman" w:cs="Times New Roman"/>
+          <w:sz w:val="24"/>
+          <w:szCs w:val="24"/>
+        </w:rPr>
+      </w:pPr>
+      <w:r>
+        <w:rPr>
+          <w:rFonts w:ascii="Times New Roman" w:hAnsi="Times New Roman" w:cs="Times New Roman"/>
+          <w:sz w:val="24"/>
+          <w:szCs w:val="24"/>
+        </w:rPr>
+        <w:t xml:space="preserve">All input data must be </w:t>
+      </w:r>
+      <w:r>
+        <w:rPr>
+          <w:rFonts w:ascii="Times New Roman" w:hAnsi="Times New Roman" w:cs="Times New Roman"/>
+          <w:i/>
+          <w:sz w:val="24"/>
+          <w:szCs w:val="24"/>
+        </w:rPr>
+        <w:t>at least</w:t>
+      </w:r>
+      <w:r>
+        <w:rPr>
+          <w:rFonts w:ascii="Times New Roman" w:hAnsi="Times New Roman" w:cs="Times New Roman"/>
+          <w:sz w:val="24"/>
+          <w:szCs w:val="24"/>
+        </w:rPr>
+        <w:t xml:space="preserve"> the length of whatever is specified by “</w:t>
+      </w:r>
+      <w:proofErr w:type="spellStart"/>
+      <w:r>
+        <w:rPr>
+          <w:rFonts w:ascii="Times New Roman" w:hAnsi="Times New Roman" w:cs="Times New Roman"/>
+          <w:sz w:val="24"/>
+          <w:szCs w:val="24"/>
+        </w:rPr>
+        <w:t>start_time</w:t>
+      </w:r>
+      <w:proofErr w:type="spellEnd"/>
+      <w:r>
+        <w:rPr>
+          <w:rFonts w:ascii="Times New Roman" w:hAnsi="Times New Roman" w:cs="Times New Roman"/>
+          <w:sz w:val="24"/>
+          <w:szCs w:val="24"/>
+        </w:rPr>
+        <w:t>”, “</w:t>
+      </w:r>
+      <w:proofErr w:type="spellStart"/>
+      <w:r>
+        <w:rPr>
+          <w:rFonts w:ascii="Times New Roman" w:hAnsi="Times New Roman" w:cs="Times New Roman"/>
+          <w:sz w:val="24"/>
+          <w:szCs w:val="24"/>
+        </w:rPr>
+        <w:t>end_time</w:t>
+      </w:r>
+      <w:proofErr w:type="spellEnd"/>
+      <w:r>
+        <w:rPr>
+          <w:rFonts w:ascii="Times New Roman" w:hAnsi="Times New Roman" w:cs="Times New Roman"/>
+          <w:sz w:val="24"/>
+          <w:szCs w:val="24"/>
+        </w:rPr>
+        <w:t>” and “</w:t>
+      </w:r>
+      <w:proofErr w:type="spellStart"/>
+      <w:r>
+        <w:rPr>
+          <w:rFonts w:ascii="Times New Roman" w:hAnsi="Times New Roman" w:cs="Times New Roman"/>
+          <w:sz w:val="24"/>
+          <w:szCs w:val="24"/>
+        </w:rPr>
+        <w:t>time_step</w:t>
+      </w:r>
+      <w:proofErr w:type="spellEnd"/>
+      <w:r>
+        <w:rPr>
+          <w:rFonts w:ascii="Times New Roman" w:hAnsi="Times New Roman" w:cs="Times New Roman"/>
+          <w:sz w:val="24"/>
+          <w:szCs w:val="24"/>
+        </w:rPr>
+        <w:t>”;</w:t>
+      </w:r>
+    </w:p>
+    <w:p>
+      <w:pPr>
+        <w:pStyle w:val="ListParagraph"/>
+        <w:numPr>
+          <w:ilvl w:val="1"/>
+          <w:numId w:val="2"/>
+        </w:numPr>
+        <w:rPr>
+          <w:rFonts w:ascii="Times New Roman" w:hAnsi="Times New Roman" w:cs="Times New Roman"/>
+          <w:sz w:val="24"/>
+          <w:szCs w:val="24"/>
+        </w:rPr>
+      </w:pPr>
+      <w:r>
+        <w:rPr>
+          <w:rFonts w:ascii="Times New Roman" w:hAnsi="Times New Roman" w:cs="Times New Roman"/>
+          <w:sz w:val="24"/>
+          <w:szCs w:val="24"/>
+        </w:rPr>
+        <w:t>Input data can be longer than “</w:t>
+      </w:r>
+      <w:proofErr w:type="spellStart"/>
+      <w:r>
+        <w:rPr>
+          <w:rFonts w:ascii="Times New Roman" w:hAnsi="Times New Roman" w:cs="Times New Roman"/>
+          <w:sz w:val="24"/>
+          <w:szCs w:val="24"/>
+        </w:rPr>
+        <w:t>start_time</w:t>
+      </w:r>
+      <w:proofErr w:type="spellEnd"/>
+      <w:r>
+        <w:rPr>
+          <w:rFonts w:ascii="Times New Roman" w:hAnsi="Times New Roman" w:cs="Times New Roman"/>
+          <w:sz w:val="24"/>
+          <w:szCs w:val="24"/>
+        </w:rPr>
+        <w:t>” to “</w:t>
+      </w:r>
+      <w:proofErr w:type="spellStart"/>
+      <w:r>
+        <w:rPr>
+          <w:rFonts w:ascii="Times New Roman" w:hAnsi="Times New Roman" w:cs="Times New Roman"/>
+          <w:sz w:val="24"/>
+          <w:szCs w:val="24"/>
+        </w:rPr>
+        <w:t>end_time</w:t>
+      </w:r>
+      <w:proofErr w:type="spellEnd"/>
+      <w:r>
+        <w:rPr>
+          <w:rFonts w:ascii="Times New Roman" w:hAnsi="Times New Roman" w:cs="Times New Roman"/>
+          <w:sz w:val="24"/>
+          <w:szCs w:val="24"/>
+        </w:rPr>
+        <w:t>”; the input data after “</w:t>
+      </w:r>
+      <w:proofErr w:type="spellStart"/>
+      <w:r>
+        <w:rPr>
+          <w:rFonts w:ascii="Times New Roman" w:hAnsi="Times New Roman" w:cs="Times New Roman"/>
+          <w:sz w:val="24"/>
+          <w:szCs w:val="24"/>
+        </w:rPr>
+        <w:t>end_time</w:t>
+      </w:r>
+      <w:proofErr w:type="spellEnd"/>
+      <w:r>
+        <w:rPr>
+          <w:rFonts w:ascii="Times New Roman" w:hAnsi="Times New Roman" w:cs="Times New Roman"/>
+          <w:sz w:val="24"/>
+          <w:szCs w:val="24"/>
+        </w:rPr>
+        <w:t>” will be ignored</w:t>
+      </w:r>
+    </w:p>
+    <w:p>
+      <w:pPr>
+        <w:rPr>
+          <w:rFonts w:ascii="Times New Roman" w:hAnsi="Times New Roman" w:cs="Times New Roman"/>
+          <w:sz w:val="24"/>
+          <w:szCs w:val="24"/>
+        </w:rPr>
+      </w:pPr>
+    </w:p>
+    <w:p>
+      <w:pPr>
+        <w:rPr>
+          <w:rFonts w:ascii="Times New Roman" w:hAnsi="Times New Roman" w:cs="Times New Roman"/>
+          <w:sz w:val="24"/>
+          <w:szCs w:val="24"/>
+        </w:rPr>
+      </w:pPr>
+      <w:r>
+        <w:rPr>
+          <w:rFonts w:ascii="Times New Roman" w:hAnsi="Times New Roman" w:cs="Times New Roman"/>
+          <w:sz w:val="24"/>
+          <w:szCs w:val="24"/>
+        </w:rPr>
+        <w:t xml:space="preserve">2. I commented out the “spatial masking” if condition </w:t>
+      </w:r>
+      <w:r>
+        <w:rPr>
+          <w:rFonts w:ascii="Times New Roman" w:hAnsi="Times New Roman" w:cs="Times New Roman"/>
+          <w:color w:val="C00000"/>
+          <w:sz w:val="24"/>
+          <w:szCs w:val="24"/>
+        </w:rPr>
+        <w:t xml:space="preserve">– can keep </w:t>
+      </w:r>
+      <w:r>
+        <w:rPr>
+          <w:rFonts w:ascii="Times New Roman" w:hAnsi="Times New Roman" w:cs="Times New Roman"/>
+          <w:color w:val="C00000"/>
+          <w:sz w:val="24"/>
+          <w:szCs w:val="24"/>
+        </w:rPr>
+        <w:t>back in</w:t>
+      </w:r>
+    </w:p>
+    <w:p>
+      <w:pPr>
+        <w:rPr>
+          <w:rFonts w:ascii="Times New Roman" w:hAnsi="Times New Roman" w:cs="Times New Roman"/>
+          <w:sz w:val="24"/>
+          <w:szCs w:val="24"/>
+        </w:rPr>
+      </w:pPr>
+      <w:r>
+        <w:rPr>
+          <w:rFonts w:ascii="Times New Roman" w:hAnsi="Times New Roman" w:cs="Times New Roman"/>
+          <w:sz w:val="24"/>
+          <w:szCs w:val="24"/>
+        </w:rPr>
+        <w:br/>
+        <w:t>3. I moved the code for rescaling into a separate function (“</w:t>
+      </w:r>
+      <w:proofErr w:type="gramStart"/>
+      <w:r>
+        <w:rPr>
+          <w:rFonts w:ascii="Times New Roman" w:hAnsi="Times New Roman" w:cs="Times New Roman"/>
+          <w:sz w:val="24"/>
+          <w:szCs w:val="24"/>
+        </w:rPr>
+        <w:t>rescale(</w:t>
+      </w:r>
+      <w:proofErr w:type="gramEnd"/>
+      <w:r>
+        <w:rPr>
+          <w:rFonts w:ascii="Times New Roman" w:hAnsi="Times New Roman" w:cs="Times New Roman"/>
+          <w:sz w:val="24"/>
+          <w:szCs w:val="24"/>
+        </w:rPr>
+        <w:t>)”)</w:t>
+      </w:r>
+      <w:r>
+        <w:rPr>
+          <w:rFonts w:ascii="Times New Roman" w:hAnsi="Times New Roman" w:cs="Times New Roman"/>
+          <w:sz w:val="24"/>
+          <w:szCs w:val="24"/>
+        </w:rPr>
+        <w:t>. n</w:t>
+      </w:r>
+      <w:r>
+        <w:rPr>
+          <w:rFonts w:ascii="Times New Roman" w:hAnsi="Times New Roman" w:cs="Times New Roman"/>
+          <w:sz w:val="24"/>
+          <w:szCs w:val="24"/>
+        </w:rPr>
+        <w:t>ow in the “</w:t>
+      </w:r>
+      <w:proofErr w:type="gramStart"/>
+      <w:r>
+        <w:rPr>
+          <w:rFonts w:ascii="Times New Roman" w:hAnsi="Times New Roman" w:cs="Times New Roman"/>
+          <w:sz w:val="24"/>
+          <w:szCs w:val="24"/>
+        </w:rPr>
+        <w:t>analysis(</w:t>
+      </w:r>
+      <w:proofErr w:type="gramEnd"/>
+      <w:r>
+        <w:rPr>
+          <w:rFonts w:ascii="Times New Roman" w:hAnsi="Times New Roman" w:cs="Times New Roman"/>
+          <w:sz w:val="24"/>
+          <w:szCs w:val="24"/>
+        </w:rPr>
+        <w:t>)” function</w:t>
+      </w:r>
+      <w:r>
+        <w:rPr>
+          <w:rFonts w:ascii="Times New Roman" w:hAnsi="Times New Roman" w:cs="Times New Roman"/>
+          <w:sz w:val="24"/>
+          <w:szCs w:val="24"/>
+        </w:rPr>
+        <w:t xml:space="preserve">, </w:t>
+      </w:r>
+      <w:r>
+        <w:rPr>
+          <w:rFonts w:ascii="Times New Roman" w:hAnsi="Times New Roman" w:cs="Times New Roman"/>
+          <w:sz w:val="24"/>
+          <w:szCs w:val="24"/>
+        </w:rPr>
+        <w:t xml:space="preserve">if </w:t>
+      </w:r>
+      <w:proofErr w:type="spellStart"/>
+      <w:r>
+        <w:rPr>
+          <w:rFonts w:ascii="Times New Roman" w:hAnsi="Times New Roman" w:cs="Times New Roman"/>
+          <w:sz w:val="24"/>
+          <w:szCs w:val="24"/>
+        </w:rPr>
+        <w:t>sep_sm_orbit</w:t>
+      </w:r>
+      <w:proofErr w:type="spellEnd"/>
+      <w:r>
+        <w:rPr>
+          <w:rFonts w:ascii="Times New Roman" w:hAnsi="Times New Roman" w:cs="Times New Roman"/>
+          <w:sz w:val="24"/>
+          <w:szCs w:val="24"/>
+        </w:rPr>
+        <w:t xml:space="preserve"> = 1, rescale ascending &amp; descending SM completely separately calling rescale(), then merge the rescaled products together into one time series; if </w:t>
+      </w:r>
+      <w:proofErr w:type="spellStart"/>
+      <w:r>
+        <w:rPr>
+          <w:rFonts w:ascii="Times New Roman" w:hAnsi="Times New Roman" w:cs="Times New Roman"/>
+          <w:sz w:val="24"/>
+          <w:szCs w:val="24"/>
+        </w:rPr>
+        <w:t>sep_sm_orbit</w:t>
+      </w:r>
+      <w:proofErr w:type="spellEnd"/>
+      <w:r>
+        <w:rPr>
+          <w:rFonts w:ascii="Times New Roman" w:hAnsi="Times New Roman" w:cs="Times New Roman"/>
+          <w:sz w:val="24"/>
+          <w:szCs w:val="24"/>
+        </w:rPr>
+        <w:t xml:space="preserve"> = 0, first merge ascending &amp; descending products together (average if appearing on the same timestep), then apply rescaling.</w:t>
+      </w:r>
+    </w:p>
+    <w:p>
+      <w:pPr>
+        <w:rPr>
+          <w:rFonts w:ascii="Times New Roman" w:hAnsi="Times New Roman" w:cs="Times New Roman"/>
+          <w:sz w:val="24"/>
+          <w:szCs w:val="24"/>
+        </w:rPr>
+      </w:pPr>
+    </w:p>
+    <w:p>
+      <w:pPr>
+        <w:rPr>
+          <w:rFonts w:ascii="Times New Roman" w:hAnsi="Times New Roman" w:cs="Times New Roman"/>
+          <w:sz w:val="24"/>
+          <w:szCs w:val="24"/>
+        </w:rPr>
+      </w:pPr>
+      <w:r>
+        <w:rPr>
+          <w:rFonts w:ascii="Times New Roman" w:hAnsi="Times New Roman" w:cs="Times New Roman"/>
+          <w:sz w:val="24"/>
+          <w:szCs w:val="24"/>
+        </w:rPr>
+        <w:t>4</w:t>
+      </w:r>
+      <w:r>
+        <w:rPr>
+          <w:rFonts w:ascii="Times New Roman" w:hAnsi="Times New Roman" w:cs="Times New Roman"/>
+          <w:sz w:val="24"/>
+          <w:szCs w:val="24"/>
+        </w:rPr>
+        <w:t>.</w:t>
+      </w:r>
+      <w:r>
+        <w:rPr>
+          <w:rFonts w:ascii="Times New Roman" w:hAnsi="Times New Roman" w:cs="Times New Roman"/>
+          <w:sz w:val="24"/>
+          <w:szCs w:val="24"/>
+        </w:rPr>
+        <w:t xml:space="preserve"> In </w:t>
+      </w:r>
+      <w:r>
+        <w:rPr>
+          <w:rFonts w:ascii="Times New Roman" w:hAnsi="Times New Roman" w:cs="Times New Roman"/>
+          <w:sz w:val="24"/>
+          <w:szCs w:val="24"/>
+        </w:rPr>
+        <w:t>gamma-coefficient calculation:</w:t>
+      </w:r>
+    </w:p>
+    <w:p>
+      <w:pPr>
+        <w:pStyle w:val="ListParagraph"/>
+        <w:numPr>
+          <w:ilvl w:val="0"/>
+          <w:numId w:val="4"/>
+        </w:numPr>
+        <w:rPr>
+          <w:rFonts w:ascii="Times New Roman" w:hAnsi="Times New Roman" w:cs="Times New Roman"/>
+          <w:sz w:val="24"/>
+          <w:szCs w:val="24"/>
+        </w:rPr>
+      </w:pPr>
+      <w:r>
+        <w:rPr>
+          <w:rFonts w:ascii="Times New Roman" w:hAnsi="Times New Roman" w:cs="Times New Roman"/>
+          <w:sz w:val="24"/>
+          <w:szCs w:val="24"/>
+        </w:rPr>
+        <w:t>“DOY” (only used if API is varying seasonally)</w:t>
+      </w:r>
+      <w:r>
+        <w:rPr>
+          <w:rFonts w:ascii="Times New Roman" w:hAnsi="Times New Roman" w:cs="Times New Roman"/>
+          <w:sz w:val="24"/>
+          <w:szCs w:val="24"/>
+        </w:rPr>
+        <w:t xml:space="preserve"> now considers non-daily timestep</w:t>
+      </w:r>
+      <w:r>
+        <w:rPr>
+          <w:rFonts w:ascii="Times New Roman" w:hAnsi="Times New Roman" w:cs="Times New Roman"/>
+          <w:sz w:val="24"/>
+          <w:szCs w:val="24"/>
+        </w:rPr>
+        <w:t xml:space="preserve">. </w:t>
+      </w:r>
+      <w:r>
+        <w:rPr>
+          <w:rFonts w:ascii="Times New Roman" w:hAnsi="Times New Roman" w:cs="Times New Roman"/>
+          <w:sz w:val="24"/>
+          <w:szCs w:val="24"/>
+        </w:rPr>
+        <w:t xml:space="preserve">After the change, </w:t>
+      </w:r>
+      <w:r>
+        <w:rPr>
+          <w:rFonts w:ascii="Times New Roman" w:hAnsi="Times New Roman" w:cs="Times New Roman"/>
+          <w:sz w:val="24"/>
+          <w:szCs w:val="24"/>
+        </w:rPr>
+        <w:t>DOY(k) is still the day of year of the kth timestep</w:t>
+      </w:r>
+      <w:r>
+        <w:rPr>
+          <w:rFonts w:ascii="Times New Roman" w:hAnsi="Times New Roman" w:cs="Times New Roman"/>
+          <w:sz w:val="24"/>
+          <w:szCs w:val="24"/>
+        </w:rPr>
+        <w:t>.</w:t>
+      </w:r>
+    </w:p>
+    <w:p>
+      <w:pPr>
+        <w:pStyle w:val="ListParagraph"/>
+        <w:rPr>
+          <w:rFonts w:ascii="Times New Roman" w:hAnsi="Times New Roman" w:cs="Times New Roman"/>
+          <w:sz w:val="24"/>
+          <w:szCs w:val="24"/>
+        </w:rPr>
+      </w:pPr>
+    </w:p>
+    <w:p>
+      <w:pPr>
+        <w:rPr>
+          <w:rFonts w:ascii="Times New Roman" w:hAnsi="Times New Roman" w:cs="Times New Roman"/>
+          <w:sz w:val="24"/>
+          <w:szCs w:val="24"/>
+        </w:rPr>
+      </w:pPr>
+      <w:r>
+        <w:rPr>
+          <w:rFonts w:ascii="Times New Roman" w:hAnsi="Times New Roman" w:cs="Times New Roman"/>
+          <w:sz w:val="24"/>
+          <w:szCs w:val="24"/>
+        </w:rPr>
+        <w:t>5</w:t>
+      </w:r>
+      <w:r>
+        <w:rPr>
+          <w:rFonts w:ascii="Times New Roman" w:hAnsi="Times New Roman" w:cs="Times New Roman"/>
+          <w:sz w:val="24"/>
+          <w:szCs w:val="24"/>
+        </w:rPr>
+        <w:t xml:space="preserve">. When rescaling SM and SM error, the original code does one of the </w:t>
+      </w:r>
+      <w:proofErr w:type="gramStart"/>
+      <w:r>
+        <w:rPr>
+          <w:rFonts w:ascii="Times New Roman" w:hAnsi="Times New Roman" w:cs="Times New Roman"/>
+          <w:sz w:val="24"/>
+          <w:szCs w:val="24"/>
+        </w:rPr>
+        <w:t>following</w:t>
+      </w:r>
+      <w:proofErr w:type="gramEnd"/>
+      <w:r>
+        <w:rPr>
+          <w:rFonts w:ascii="Times New Roman" w:hAnsi="Times New Roman" w:cs="Times New Roman"/>
+          <w:sz w:val="24"/>
+          <w:szCs w:val="24"/>
+        </w:rPr>
+        <w:t>:</w:t>
+      </w:r>
+    </w:p>
+    <w:p>
+      <w:pPr>
+        <w:ind w:firstLine="720"/>
+        <w:rPr>
+          <w:rFonts w:ascii="Times New Roman" w:hAnsi="Times New Roman" w:cs="Times New Roman"/>
+          <w:sz w:val="24"/>
+          <w:szCs w:val="24"/>
+        </w:rPr>
+      </w:pPr>
+      <w:r>
+        <w:rPr>
+          <w:rFonts w:ascii="Times New Roman" w:hAnsi="Times New Roman" w:cs="Times New Roman"/>
+          <w:sz w:val="24"/>
+          <w:szCs w:val="24"/>
+        </w:rPr>
+        <w:lastRenderedPageBreak/>
+        <w:t>1) Uses API values of all time steps to calculate mean &amp; standard deviation. This is the case for:</w:t>
+      </w:r>
+    </w:p>
+    <w:p>
+      <w:pPr>
+        <w:pStyle w:val="ListParagraph"/>
+        <w:numPr>
+          <w:ilvl w:val="1"/>
+          <w:numId w:val="4"/>
+        </w:numPr>
+        <w:rPr>
+          <w:rFonts w:ascii="Times New Roman" w:hAnsi="Times New Roman" w:cs="Times New Roman"/>
+          <w:sz w:val="24"/>
+          <w:szCs w:val="24"/>
+        </w:rPr>
+      </w:pPr>
+      <w:r>
+        <w:rPr>
+          <w:rFonts w:ascii="Times New Roman" w:hAnsi="Times New Roman" w:cs="Times New Roman"/>
+          <w:sz w:val="24"/>
+          <w:szCs w:val="24"/>
+        </w:rPr>
+        <w:t>S</w:t>
+      </w:r>
+      <w:r>
+        <w:rPr>
+          <w:rFonts w:ascii="Times New Roman" w:hAnsi="Times New Roman" w:cs="Times New Roman"/>
+          <w:sz w:val="24"/>
+          <w:szCs w:val="24"/>
+        </w:rPr>
+        <w:t>easonal 2nd-moment</w:t>
+      </w:r>
+      <w:r>
+        <w:rPr>
+          <w:rFonts w:ascii="Times New Roman" w:hAnsi="Times New Roman" w:cs="Times New Roman"/>
+          <w:sz w:val="24"/>
+          <w:szCs w:val="24"/>
+        </w:rPr>
+        <w:t>-</w:t>
+      </w:r>
+      <w:r>
+        <w:rPr>
+          <w:rFonts w:ascii="Times New Roman" w:hAnsi="Times New Roman" w:cs="Times New Roman"/>
+          <w:sz w:val="24"/>
+          <w:szCs w:val="24"/>
+        </w:rPr>
+        <w:t>matching</w:t>
+      </w:r>
+      <w:r>
+        <w:rPr>
+          <w:rFonts w:ascii="Times New Roman" w:hAnsi="Times New Roman" w:cs="Times New Roman"/>
+          <w:sz w:val="24"/>
+          <w:szCs w:val="24"/>
+        </w:rPr>
+        <w:t xml:space="preserve"> (</w:t>
+      </w:r>
+      <w:proofErr w:type="spellStart"/>
+      <w:r>
+        <w:rPr>
+          <w:rFonts w:ascii="Times New Roman" w:hAnsi="Times New Roman" w:cs="Times New Roman"/>
+          <w:sz w:val="24"/>
+          <w:szCs w:val="24"/>
+        </w:rPr>
+        <w:t>transform_flag</w:t>
+      </w:r>
+      <w:proofErr w:type="spellEnd"/>
+      <w:r>
+        <w:rPr>
+          <w:rFonts w:ascii="Times New Roman" w:hAnsi="Times New Roman" w:cs="Times New Roman"/>
+          <w:sz w:val="24"/>
+          <w:szCs w:val="24"/>
+        </w:rPr>
+        <w:t xml:space="preserve"> </w:t>
+      </w:r>
+      <w:r>
+        <w:rPr>
+          <w:rFonts w:ascii="Times New Roman" w:hAnsi="Times New Roman" w:cs="Times New Roman"/>
+          <w:sz w:val="24"/>
+          <w:szCs w:val="24"/>
+        </w:rPr>
+        <w:t>=</w:t>
+      </w:r>
+      <w:r>
+        <w:rPr>
+          <w:rFonts w:ascii="Times New Roman" w:hAnsi="Times New Roman" w:cs="Times New Roman"/>
+          <w:sz w:val="24"/>
+          <w:szCs w:val="24"/>
+        </w:rPr>
+        <w:t xml:space="preserve"> </w:t>
+      </w:r>
+      <w:r>
+        <w:rPr>
+          <w:rFonts w:ascii="Times New Roman" w:hAnsi="Times New Roman" w:cs="Times New Roman"/>
+          <w:sz w:val="24"/>
+          <w:szCs w:val="24"/>
+        </w:rPr>
+        <w:t>2);</w:t>
+      </w:r>
+    </w:p>
+    <w:p>
+      <w:pPr>
+        <w:pStyle w:val="ListParagraph"/>
+        <w:numPr>
+          <w:ilvl w:val="1"/>
+          <w:numId w:val="4"/>
+        </w:numPr>
+        <w:rPr>
+          <w:rFonts w:ascii="Times New Roman" w:hAnsi="Times New Roman" w:cs="Times New Roman"/>
+          <w:sz w:val="24"/>
+          <w:szCs w:val="24"/>
+        </w:rPr>
+      </w:pPr>
+      <w:r>
+        <w:rPr>
+          <w:rFonts w:ascii="Times New Roman" w:hAnsi="Times New Roman" w:cs="Times New Roman"/>
+          <w:sz w:val="24"/>
+          <w:szCs w:val="24"/>
+        </w:rPr>
+        <w:t>Long-term 2nd-moment</w:t>
+      </w:r>
+      <w:r>
+        <w:rPr>
+          <w:rFonts w:ascii="Times New Roman" w:hAnsi="Times New Roman" w:cs="Times New Roman"/>
+          <w:sz w:val="24"/>
+          <w:szCs w:val="24"/>
+        </w:rPr>
+        <w:t>-</w:t>
+      </w:r>
+      <w:r>
+        <w:rPr>
+          <w:rFonts w:ascii="Times New Roman" w:hAnsi="Times New Roman" w:cs="Times New Roman"/>
+          <w:sz w:val="24"/>
+          <w:szCs w:val="24"/>
+        </w:rPr>
+        <w:t>matching (</w:t>
+      </w:r>
+      <w:proofErr w:type="spellStart"/>
+      <w:r>
+        <w:rPr>
+          <w:rFonts w:ascii="Times New Roman" w:hAnsi="Times New Roman" w:cs="Times New Roman"/>
+          <w:sz w:val="24"/>
+          <w:szCs w:val="24"/>
+        </w:rPr>
+        <w:t>transform_flag</w:t>
+      </w:r>
+      <w:proofErr w:type="spellEnd"/>
+      <w:r>
+        <w:rPr>
+          <w:rFonts w:ascii="Times New Roman" w:hAnsi="Times New Roman" w:cs="Times New Roman"/>
+          <w:sz w:val="24"/>
+          <w:szCs w:val="24"/>
+        </w:rPr>
+        <w:t xml:space="preserve"> </w:t>
+      </w:r>
+      <w:r>
+        <w:rPr>
+          <w:rFonts w:ascii="Times New Roman" w:hAnsi="Times New Roman" w:cs="Times New Roman"/>
+          <w:sz w:val="24"/>
+          <w:szCs w:val="24"/>
+        </w:rPr>
+        <w:t>=</w:t>
+      </w:r>
+      <w:r>
+        <w:rPr>
+          <w:rFonts w:ascii="Times New Roman" w:hAnsi="Times New Roman" w:cs="Times New Roman"/>
+          <w:sz w:val="24"/>
+          <w:szCs w:val="24"/>
+        </w:rPr>
+        <w:t xml:space="preserve"> </w:t>
+      </w:r>
+      <w:r>
+        <w:rPr>
+          <w:rFonts w:ascii="Times New Roman" w:hAnsi="Times New Roman" w:cs="Times New Roman"/>
+          <w:sz w:val="24"/>
+          <w:szCs w:val="24"/>
+        </w:rPr>
+        <w:t>3);</w:t>
+      </w:r>
+    </w:p>
+    <w:p>
+      <w:pPr>
+        <w:pStyle w:val="ListParagraph"/>
+        <w:numPr>
+          <w:ilvl w:val="1"/>
+          <w:numId w:val="4"/>
+        </w:numPr>
+        <w:rPr>
+          <w:rFonts w:ascii="Times New Roman" w:hAnsi="Times New Roman" w:cs="Times New Roman"/>
+          <w:sz w:val="24"/>
+          <w:szCs w:val="24"/>
+        </w:rPr>
+      </w:pPr>
+      <w:r>
+        <w:rPr>
+          <w:rFonts w:ascii="Times New Roman" w:hAnsi="Times New Roman" w:cs="Times New Roman"/>
+          <w:sz w:val="24"/>
+          <w:szCs w:val="24"/>
+        </w:rPr>
+        <w:t>R</w:t>
+      </w:r>
+      <w:r>
+        <w:rPr>
+          <w:rFonts w:ascii="Times New Roman" w:hAnsi="Times New Roman" w:cs="Times New Roman"/>
+          <w:sz w:val="24"/>
+          <w:szCs w:val="24"/>
+        </w:rPr>
+        <w:t>escaling SM error to R</w:t>
+      </w:r>
+      <w:r>
+        <w:rPr>
+          <w:rFonts w:ascii="Times New Roman" w:hAnsi="Times New Roman" w:cs="Times New Roman"/>
+          <w:sz w:val="24"/>
+          <w:szCs w:val="24"/>
+        </w:rPr>
+        <w:t>;</w:t>
+      </w:r>
+    </w:p>
+    <w:p>
+      <w:pPr>
+        <w:pStyle w:val="ListParagraph"/>
+        <w:numPr>
+          <w:ilvl w:val="1"/>
+          <w:numId w:val="4"/>
+        </w:numPr>
+        <w:rPr>
+          <w:rFonts w:ascii="Times New Roman" w:hAnsi="Times New Roman" w:cs="Times New Roman"/>
+          <w:sz w:val="24"/>
+          <w:szCs w:val="24"/>
+        </w:rPr>
+      </w:pPr>
+      <w:r>
+        <w:rPr>
+          <w:rFonts w:ascii="Times New Roman" w:hAnsi="Times New Roman" w:cs="Times New Roman"/>
+          <w:sz w:val="24"/>
+          <w:szCs w:val="24"/>
+        </w:rPr>
+        <w:t>Seasonal 2nd-moment-matching with seasonal std. (</w:t>
+      </w:r>
+      <w:proofErr w:type="spellStart"/>
+      <w:r>
+        <w:rPr>
+          <w:rFonts w:ascii="Times New Roman" w:hAnsi="Times New Roman" w:cs="Times New Roman"/>
+          <w:sz w:val="24"/>
+          <w:szCs w:val="24"/>
+        </w:rPr>
+        <w:t>transform_flag</w:t>
+      </w:r>
+      <w:proofErr w:type="spellEnd"/>
+      <w:r>
+        <w:rPr>
+          <w:rFonts w:ascii="Times New Roman" w:hAnsi="Times New Roman" w:cs="Times New Roman"/>
+          <w:sz w:val="24"/>
+          <w:szCs w:val="24"/>
+        </w:rPr>
+        <w:t xml:space="preserve"> = 5)</w:t>
+      </w:r>
+    </w:p>
+    <w:p>
+      <w:pPr>
+        <w:ind w:firstLine="720"/>
+        <w:rPr>
+          <w:rFonts w:ascii="Times New Roman" w:hAnsi="Times New Roman" w:cs="Times New Roman"/>
+          <w:sz w:val="24"/>
+          <w:szCs w:val="24"/>
+        </w:rPr>
+      </w:pPr>
+      <w:r>
+        <w:rPr>
+          <w:rFonts w:ascii="Times New Roman" w:hAnsi="Times New Roman" w:cs="Times New Roman"/>
+          <w:sz w:val="24"/>
+          <w:szCs w:val="24"/>
+        </w:rPr>
+        <w:t>2) Uses API values at SM-</w:t>
+      </w:r>
+      <w:proofErr w:type="spellStart"/>
+      <w:r>
+        <w:rPr>
+          <w:rFonts w:ascii="Times New Roman" w:hAnsi="Times New Roman" w:cs="Times New Roman"/>
+          <w:sz w:val="24"/>
+          <w:szCs w:val="24"/>
+        </w:rPr>
+        <w:t>obs</w:t>
+      </w:r>
+      <w:proofErr w:type="spellEnd"/>
+      <w:r>
+        <w:rPr>
+          <w:rFonts w:ascii="Times New Roman" w:hAnsi="Times New Roman" w:cs="Times New Roman"/>
+          <w:sz w:val="24"/>
+          <w:szCs w:val="24"/>
+        </w:rPr>
+        <w:t xml:space="preserve">-available timesteps. </w:t>
+      </w:r>
+      <w:r>
+        <w:rPr>
+          <w:rFonts w:ascii="Times New Roman" w:hAnsi="Times New Roman" w:cs="Times New Roman"/>
+          <w:sz w:val="24"/>
+          <w:szCs w:val="24"/>
+        </w:rPr>
+        <w:t>This is the case for:</w:t>
+      </w:r>
+    </w:p>
+    <w:p>
+      <w:pPr>
+        <w:pStyle w:val="ListParagraph"/>
+        <w:numPr>
+          <w:ilvl w:val="1"/>
+          <w:numId w:val="4"/>
+        </w:numPr>
+        <w:rPr>
+          <w:rFonts w:ascii="Times New Roman" w:hAnsi="Times New Roman" w:cs="Times New Roman"/>
+          <w:sz w:val="24"/>
+          <w:szCs w:val="24"/>
+        </w:rPr>
+      </w:pPr>
+      <w:r>
+        <w:rPr>
+          <w:rFonts w:ascii="Times New Roman" w:hAnsi="Times New Roman" w:cs="Times New Roman"/>
+          <w:sz w:val="24"/>
+          <w:szCs w:val="24"/>
+        </w:rPr>
+        <w:t xml:space="preserve">Long-term </w:t>
+      </w:r>
+      <w:proofErr w:type="spellStart"/>
+      <w:r>
+        <w:rPr>
+          <w:rFonts w:ascii="Times New Roman" w:hAnsi="Times New Roman" w:cs="Times New Roman"/>
+          <w:sz w:val="24"/>
+          <w:szCs w:val="24"/>
+        </w:rPr>
+        <w:t>cdf</w:t>
+      </w:r>
+      <w:proofErr w:type="spellEnd"/>
+      <w:r>
+        <w:rPr>
+          <w:rFonts w:ascii="Times New Roman" w:hAnsi="Times New Roman" w:cs="Times New Roman"/>
+          <w:sz w:val="24"/>
+          <w:szCs w:val="24"/>
+        </w:rPr>
+        <w:t>-matching (</w:t>
+      </w:r>
+      <w:proofErr w:type="spellStart"/>
+      <w:r>
+        <w:rPr>
+          <w:rFonts w:ascii="Times New Roman" w:hAnsi="Times New Roman" w:cs="Times New Roman"/>
+          <w:sz w:val="24"/>
+          <w:szCs w:val="24"/>
+        </w:rPr>
+        <w:t>transform_flag</w:t>
+      </w:r>
+      <w:proofErr w:type="spellEnd"/>
+      <w:r>
+        <w:rPr>
+          <w:rFonts w:ascii="Times New Roman" w:hAnsi="Times New Roman" w:cs="Times New Roman"/>
+          <w:sz w:val="24"/>
+          <w:szCs w:val="24"/>
+        </w:rPr>
+        <w:t xml:space="preserve"> = 1);</w:t>
+      </w:r>
+    </w:p>
+    <w:p>
+      <w:pPr>
+        <w:pStyle w:val="ListParagraph"/>
+        <w:numPr>
+          <w:ilvl w:val="1"/>
+          <w:numId w:val="4"/>
+        </w:numPr>
+        <w:rPr>
+          <w:rFonts w:ascii="Times New Roman" w:hAnsi="Times New Roman" w:cs="Times New Roman"/>
+          <w:sz w:val="24"/>
+          <w:szCs w:val="24"/>
+        </w:rPr>
+      </w:pPr>
+      <w:r>
+        <w:rPr>
+          <w:rFonts w:ascii="Times New Roman" w:hAnsi="Times New Roman" w:cs="Times New Roman"/>
+          <w:sz w:val="24"/>
+          <w:szCs w:val="24"/>
+        </w:rPr>
+        <w:t xml:space="preserve">Seasonal </w:t>
+      </w:r>
+      <w:proofErr w:type="spellStart"/>
+      <w:r>
+        <w:rPr>
+          <w:rFonts w:ascii="Times New Roman" w:hAnsi="Times New Roman" w:cs="Times New Roman"/>
+          <w:sz w:val="24"/>
+          <w:szCs w:val="24"/>
+        </w:rPr>
+        <w:t>cdf</w:t>
+      </w:r>
+      <w:proofErr w:type="spellEnd"/>
+      <w:r>
+        <w:rPr>
+          <w:rFonts w:ascii="Times New Roman" w:hAnsi="Times New Roman" w:cs="Times New Roman"/>
+          <w:sz w:val="24"/>
+          <w:szCs w:val="24"/>
+        </w:rPr>
+        <w:t>-matching (</w:t>
+      </w:r>
+      <w:proofErr w:type="spellStart"/>
+      <w:r>
+        <w:rPr>
+          <w:rFonts w:ascii="Times New Roman" w:hAnsi="Times New Roman" w:cs="Times New Roman"/>
+          <w:sz w:val="24"/>
+          <w:szCs w:val="24"/>
+        </w:rPr>
+        <w:t>transform_flag</w:t>
+      </w:r>
+      <w:proofErr w:type="spellEnd"/>
+      <w:r>
+        <w:rPr>
+          <w:rFonts w:ascii="Times New Roman" w:hAnsi="Times New Roman" w:cs="Times New Roman"/>
+          <w:sz w:val="24"/>
+          <w:szCs w:val="24"/>
+        </w:rPr>
+        <w:t xml:space="preserve"> = 4)</w:t>
+      </w:r>
+    </w:p>
+    <w:p>
+      <w:pPr>
+        <w:rPr>
+          <w:rFonts w:ascii="Times New Roman" w:hAnsi="Times New Roman" w:cs="Times New Roman"/>
+          <w:sz w:val="24"/>
+          <w:szCs w:val="24"/>
+        </w:rPr>
+      </w:pPr>
+      <w:r>
+        <w:rPr>
+          <w:rFonts w:ascii="Times New Roman" w:hAnsi="Times New Roman" w:cs="Times New Roman"/>
+          <w:sz w:val="24"/>
+          <w:szCs w:val="24"/>
+        </w:rPr>
+        <w:t xml:space="preserve">Now, I changed everything to follow </w:t>
+      </w:r>
+      <w:r>
+        <w:rPr>
+          <w:rFonts w:ascii="Times New Roman" w:hAnsi="Times New Roman" w:cs="Times New Roman"/>
+          <w:i/>
+          <w:sz w:val="24"/>
+          <w:szCs w:val="24"/>
+        </w:rPr>
+        <w:t>the second approach</w:t>
+      </w:r>
+      <w:r>
+        <w:rPr>
+          <w:rFonts w:ascii="Times New Roman" w:hAnsi="Times New Roman" w:cs="Times New Roman"/>
+          <w:sz w:val="24"/>
+          <w:szCs w:val="24"/>
+        </w:rPr>
+        <w:t xml:space="preserve"> (i.e., use API values at SM-</w:t>
+      </w:r>
+      <w:proofErr w:type="spellStart"/>
+      <w:r>
+        <w:rPr>
+          <w:rFonts w:ascii="Times New Roman" w:hAnsi="Times New Roman" w:cs="Times New Roman"/>
+          <w:sz w:val="24"/>
+          <w:szCs w:val="24"/>
+        </w:rPr>
+        <w:t>obs</w:t>
+      </w:r>
+      <w:proofErr w:type="spellEnd"/>
+      <w:r>
+        <w:rPr>
+          <w:rFonts w:ascii="Times New Roman" w:hAnsi="Times New Roman" w:cs="Times New Roman"/>
+          <w:sz w:val="24"/>
+          <w:szCs w:val="24"/>
+        </w:rPr>
+        <w:t>-available timesteps to calculate all mean &amp; standard deviation values). This is done by</w:t>
+      </w:r>
+      <w:r>
+        <w:rPr>
+          <w:rFonts w:ascii="Times New Roman" w:hAnsi="Times New Roman" w:cs="Times New Roman"/>
+          <w:sz w:val="24"/>
+          <w:szCs w:val="24"/>
+        </w:rPr>
+        <w:t xml:space="preserve"> the following</w:t>
+      </w:r>
+      <w:r>
+        <w:rPr>
+          <w:rFonts w:ascii="Times New Roman" w:hAnsi="Times New Roman" w:cs="Times New Roman"/>
+          <w:sz w:val="24"/>
+          <w:szCs w:val="24"/>
+        </w:rPr>
+        <w:t xml:space="preserve"> specific</w:t>
+      </w:r>
+      <w:r>
+        <w:rPr>
+          <w:rFonts w:ascii="Times New Roman" w:hAnsi="Times New Roman" w:cs="Times New Roman"/>
+          <w:sz w:val="24"/>
+          <w:szCs w:val="24"/>
+        </w:rPr>
+        <w:t xml:space="preserve"> changes</w:t>
+      </w:r>
+      <w:r>
+        <w:rPr>
+          <w:rFonts w:ascii="Times New Roman" w:hAnsi="Times New Roman" w:cs="Times New Roman"/>
+          <w:sz w:val="24"/>
+          <w:szCs w:val="24"/>
+        </w:rPr>
+        <w:t>:</w:t>
+      </w:r>
+    </w:p>
+    <w:p>
+      <w:pPr>
+        <w:pStyle w:val="ListParagraph"/>
+        <w:numPr>
+          <w:ilvl w:val="0"/>
+          <w:numId w:val="4"/>
+        </w:numPr>
+        <w:rPr>
+          <w:rFonts w:ascii="Times New Roman" w:hAnsi="Times New Roman" w:cs="Times New Roman"/>
+          <w:sz w:val="24"/>
+          <w:szCs w:val="24"/>
+        </w:rPr>
+      </w:pPr>
+      <w:r>
+        <w:rPr>
+          <w:rFonts w:ascii="Times New Roman" w:hAnsi="Times New Roman" w:cs="Times New Roman"/>
+          <w:sz w:val="24"/>
+          <w:szCs w:val="24"/>
+        </w:rPr>
+        <w:t>“API_DOY” was originally calculated based on API values at all timesteps</w:t>
+      </w:r>
+      <w:r>
+        <w:rPr>
+          <w:rFonts w:ascii="Times New Roman" w:hAnsi="Times New Roman" w:cs="Times New Roman"/>
+          <w:sz w:val="24"/>
+          <w:szCs w:val="24"/>
+        </w:rPr>
+        <w:t>.</w:t>
+      </w:r>
+      <w:r>
+        <w:rPr>
+          <w:rFonts w:ascii="Times New Roman" w:hAnsi="Times New Roman" w:cs="Times New Roman"/>
+          <w:sz w:val="24"/>
+          <w:szCs w:val="24"/>
+        </w:rPr>
+        <w:t xml:space="preserve"> </w:t>
+      </w:r>
+      <w:r>
+        <w:rPr>
+          <w:rFonts w:ascii="Times New Roman" w:hAnsi="Times New Roman" w:cs="Times New Roman"/>
+          <w:sz w:val="24"/>
+          <w:szCs w:val="24"/>
+        </w:rPr>
+        <w:t>N</w:t>
+      </w:r>
+      <w:r>
+        <w:rPr>
+          <w:rFonts w:ascii="Times New Roman" w:hAnsi="Times New Roman" w:cs="Times New Roman"/>
+          <w:sz w:val="24"/>
+          <w:szCs w:val="24"/>
+        </w:rPr>
+        <w:t xml:space="preserve">ow </w:t>
+      </w:r>
+      <w:r>
+        <w:rPr>
+          <w:rFonts w:ascii="Times New Roman" w:hAnsi="Times New Roman" w:cs="Times New Roman"/>
+          <w:sz w:val="24"/>
+          <w:szCs w:val="24"/>
+        </w:rPr>
+        <w:t xml:space="preserve">it </w:t>
+      </w:r>
+      <w:r>
+        <w:rPr>
+          <w:rFonts w:ascii="Times New Roman" w:hAnsi="Times New Roman" w:cs="Times New Roman"/>
+          <w:sz w:val="24"/>
+          <w:szCs w:val="24"/>
+        </w:rPr>
+        <w:t>is calculated based on only time</w:t>
+      </w:r>
+      <w:r>
+        <w:rPr>
+          <w:rFonts w:ascii="Times New Roman" w:hAnsi="Times New Roman" w:cs="Times New Roman"/>
+          <w:sz w:val="24"/>
+          <w:szCs w:val="24"/>
+        </w:rPr>
+        <w:t>steps when SM observations are available</w:t>
+      </w:r>
+      <w:r>
+        <w:rPr>
+          <w:rFonts w:ascii="Times New Roman" w:hAnsi="Times New Roman" w:cs="Times New Roman"/>
+          <w:sz w:val="24"/>
+          <w:szCs w:val="24"/>
+        </w:rPr>
+        <w:t>;</w:t>
+      </w:r>
+    </w:p>
+    <w:p>
+      <w:pPr>
+        <w:pStyle w:val="ListParagraph"/>
+        <w:numPr>
+          <w:ilvl w:val="0"/>
+          <w:numId w:val="4"/>
+        </w:numPr>
+        <w:rPr>
+          <w:rFonts w:ascii="Times New Roman" w:hAnsi="Times New Roman" w:cs="Times New Roman"/>
+          <w:sz w:val="24"/>
+          <w:szCs w:val="24"/>
+        </w:rPr>
+      </w:pPr>
+      <w:r>
+        <w:rPr>
+          <w:rFonts w:ascii="Times New Roman" w:hAnsi="Times New Roman" w:cs="Times New Roman"/>
+          <w:sz w:val="24"/>
+          <w:szCs w:val="24"/>
+        </w:rPr>
+        <w:t>Changed the section of calculating long-term mean and standard deviation to use SM-</w:t>
+      </w:r>
+      <w:proofErr w:type="spellStart"/>
+      <w:r>
+        <w:rPr>
+          <w:rFonts w:ascii="Times New Roman" w:hAnsi="Times New Roman" w:cs="Times New Roman"/>
+          <w:sz w:val="24"/>
+          <w:szCs w:val="24"/>
+        </w:rPr>
+        <w:t>obs</w:t>
+      </w:r>
+      <w:proofErr w:type="spellEnd"/>
+      <w:r>
+        <w:rPr>
+          <w:rFonts w:ascii="Times New Roman" w:hAnsi="Times New Roman" w:cs="Times New Roman"/>
+          <w:sz w:val="24"/>
+          <w:szCs w:val="24"/>
+        </w:rPr>
+        <w:t>-available timesteps only</w:t>
+      </w:r>
+    </w:p>
+    <w:p>
+      <w:pPr>
+        <w:rPr>
+          <w:rFonts w:ascii="Times New Roman" w:hAnsi="Times New Roman" w:cs="Times New Roman"/>
+          <w:sz w:val="24"/>
+          <w:szCs w:val="24"/>
+        </w:rPr>
+      </w:pPr>
+    </w:p>
+    <w:p>
+      <w:pPr>
+        <w:rPr>
+          <w:rFonts w:ascii="Times New Roman" w:hAnsi="Times New Roman" w:cs="Times New Roman"/>
+          <w:sz w:val="24"/>
+          <w:szCs w:val="24"/>
+        </w:rPr>
+      </w:pPr>
+      <w:r>
+        <w:rPr>
+          <w:rFonts w:ascii="Times New Roman" w:hAnsi="Times New Roman" w:cs="Times New Roman"/>
+          <w:sz w:val="24"/>
+          <w:szCs w:val="24"/>
+        </w:rPr>
+        <w:t>6</w:t>
+      </w:r>
+      <w:r>
+        <w:rPr>
+          <w:rFonts w:ascii="Times New Roman" w:hAnsi="Times New Roman" w:cs="Times New Roman"/>
+          <w:sz w:val="24"/>
+          <w:szCs w:val="24"/>
+        </w:rPr>
+        <w:t xml:space="preserve">. </w:t>
+      </w:r>
+      <w:r>
+        <w:rPr>
+          <w:rFonts w:ascii="Times New Roman" w:hAnsi="Times New Roman" w:cs="Times New Roman"/>
+          <w:sz w:val="24"/>
+          <w:szCs w:val="24"/>
+        </w:rPr>
+        <w:t>Enable</w:t>
+      </w:r>
+      <w:r>
+        <w:rPr>
+          <w:rFonts w:ascii="Times New Roman" w:hAnsi="Times New Roman" w:cs="Times New Roman"/>
+          <w:sz w:val="24"/>
+          <w:szCs w:val="24"/>
+        </w:rPr>
+        <w:t>d</w:t>
+      </w:r>
+      <w:r>
+        <w:rPr>
+          <w:rFonts w:ascii="Times New Roman" w:hAnsi="Times New Roman" w:cs="Times New Roman"/>
+          <w:sz w:val="24"/>
+          <w:szCs w:val="24"/>
+        </w:rPr>
+        <w:t xml:space="preserve"> ensemble rainfall correction</w:t>
+      </w:r>
+      <w:r>
+        <w:rPr>
+          <w:rFonts w:ascii="Times New Roman" w:hAnsi="Times New Roman" w:cs="Times New Roman"/>
+          <w:sz w:val="24"/>
+          <w:szCs w:val="24"/>
+        </w:rPr>
+        <w:t>:</w:t>
+      </w:r>
+    </w:p>
+    <w:p>
+      <w:pPr>
+        <w:pStyle w:val="ListParagraph"/>
+        <w:numPr>
+          <w:ilvl w:val="0"/>
+          <w:numId w:val="5"/>
+        </w:numPr>
+        <w:rPr>
+          <w:rFonts w:ascii="Times New Roman" w:hAnsi="Times New Roman" w:cs="Times New Roman"/>
+          <w:sz w:val="24"/>
+          <w:szCs w:val="24"/>
+        </w:rPr>
+      </w:pPr>
+      <w:r>
+        <w:rPr>
+          <w:rFonts w:ascii="Times New Roman" w:hAnsi="Times New Roman" w:cs="Times New Roman"/>
+          <w:i/>
+          <w:sz w:val="24"/>
+          <w:szCs w:val="24"/>
+        </w:rPr>
+        <w:t>E</w:t>
+      </w:r>
+      <w:r>
+        <w:rPr>
+          <w:rFonts w:ascii="Times New Roman" w:hAnsi="Times New Roman" w:cs="Times New Roman"/>
+          <w:i/>
+          <w:sz w:val="24"/>
+          <w:szCs w:val="24"/>
+        </w:rPr>
+        <w:t>ach ensemble member</w:t>
+      </w:r>
+      <w:r>
+        <w:rPr>
+          <w:rFonts w:ascii="Times New Roman" w:hAnsi="Times New Roman" w:cs="Times New Roman"/>
+          <w:i/>
+          <w:sz w:val="24"/>
+          <w:szCs w:val="24"/>
+        </w:rPr>
+        <w:t xml:space="preserve"> of increment</w:t>
+      </w:r>
+      <w:r>
+        <w:rPr>
+          <w:rFonts w:ascii="Times New Roman" w:hAnsi="Times New Roman" w:cs="Times New Roman"/>
+          <w:i/>
+          <w:sz w:val="24"/>
+          <w:szCs w:val="24"/>
+        </w:rPr>
+        <w:t xml:space="preserve"> is applied to correct the corresponding perturbed rainfall ensemble member</w:t>
+      </w:r>
+    </w:p>
+    <w:p>
+      <w:pPr>
+        <w:rPr>
+          <w:rFonts w:ascii="Times New Roman" w:hAnsi="Times New Roman" w:cs="Times New Roman"/>
+          <w:sz w:val="24"/>
+          <w:szCs w:val="24"/>
+        </w:rPr>
+      </w:pPr>
+    </w:p>
+    <w:p>
+      <w:pPr>
+        <w:rPr>
+          <w:rFonts w:ascii="Times New Roman" w:hAnsi="Times New Roman" w:cs="Times New Roman"/>
+          <w:sz w:val="24"/>
+          <w:szCs w:val="24"/>
+        </w:rPr>
+      </w:pPr>
+      <w:r>
+        <w:rPr>
+          <w:rFonts w:ascii="Times New Roman" w:hAnsi="Times New Roman" w:cs="Times New Roman"/>
+          <w:sz w:val="24"/>
+          <w:szCs w:val="24"/>
+        </w:rPr>
+        <w:t>7</w:t>
+      </w:r>
+      <w:r>
+        <w:rPr>
+          <w:rFonts w:ascii="Times New Roman" w:hAnsi="Times New Roman" w:cs="Times New Roman"/>
+          <w:sz w:val="24"/>
+          <w:szCs w:val="24"/>
+        </w:rPr>
+        <w:t>. Rescale corrected rainfall in the end to have the same long-term mean as observation. This rescaling is applied to:</w:t>
+      </w:r>
+    </w:p>
+    <w:p>
+      <w:pPr>
+        <w:pStyle w:val="ListParagraph"/>
+        <w:numPr>
+          <w:ilvl w:val="0"/>
+          <w:numId w:val="5"/>
+        </w:numPr>
+        <w:rPr>
+          <w:rFonts w:ascii="Times New Roman" w:hAnsi="Times New Roman" w:cs="Times New Roman"/>
+          <w:sz w:val="24"/>
+          <w:szCs w:val="24"/>
+        </w:rPr>
+      </w:pPr>
+      <w:r>
+        <w:rPr>
+          <w:rFonts w:ascii="Times New Roman" w:hAnsi="Times New Roman" w:cs="Times New Roman"/>
+          <w:sz w:val="24"/>
+          <w:szCs w:val="24"/>
+        </w:rPr>
+        <w:t>The deterministic corrected rainfall</w:t>
+      </w:r>
+    </w:p>
+    <w:p>
+      <w:pPr>
+        <w:pStyle w:val="ListParagraph"/>
+        <w:numPr>
+          <w:ilvl w:val="0"/>
+          <w:numId w:val="5"/>
+        </w:numPr>
+        <w:rPr>
+          <w:rFonts w:ascii="Times New Roman" w:hAnsi="Times New Roman" w:cs="Times New Roman"/>
+          <w:sz w:val="24"/>
+          <w:szCs w:val="24"/>
+        </w:rPr>
+      </w:pPr>
+      <w:r>
+        <w:rPr>
+          <w:rFonts w:ascii="Times New Roman" w:hAnsi="Times New Roman" w:cs="Times New Roman"/>
+          <w:sz w:val="24"/>
+          <w:szCs w:val="24"/>
+        </w:rPr>
+        <w:t>Each ensemble member of corrected rainfall individually (for ensemble filter options)</w:t>
+      </w:r>
+    </w:p>
+    <w:p>
+      <w:pPr>
+        <w:rPr>
+          <w:rFonts w:ascii="Times New Roman" w:hAnsi="Times New Roman" w:cs="Times New Roman"/>
+          <w:sz w:val="24"/>
+          <w:szCs w:val="24"/>
+        </w:rPr>
+      </w:pPr>
+    </w:p>
+    <w:p>
+      <w:pPr>
+        <w:rPr>
+          <w:rFonts w:ascii="Times New Roman" w:hAnsi="Times New Roman" w:cs="Times New Roman"/>
+          <w:sz w:val="24"/>
+          <w:szCs w:val="24"/>
+        </w:rPr>
+      </w:pPr>
+      <w:r>
+        <w:rPr>
+          <w:rFonts w:ascii="Times New Roman" w:hAnsi="Times New Roman" w:cs="Times New Roman"/>
+          <w:sz w:val="24"/>
+          <w:szCs w:val="24"/>
+        </w:rPr>
+        <w:t>8</w:t>
+      </w:r>
+      <w:r>
+        <w:rPr>
+          <w:rFonts w:ascii="Times New Roman" w:hAnsi="Times New Roman" w:cs="Times New Roman"/>
+          <w:sz w:val="24"/>
+          <w:szCs w:val="24"/>
+        </w:rPr>
+        <w:t xml:space="preserve">. </w:t>
+      </w:r>
+      <w:r>
+        <w:rPr>
+          <w:rFonts w:ascii="Times New Roman" w:hAnsi="Times New Roman" w:cs="Times New Roman"/>
+          <w:sz w:val="24"/>
+          <w:szCs w:val="24"/>
+        </w:rPr>
+        <w:t>Now the code saves ensemble increments and rainfall results</w:t>
+      </w:r>
+    </w:p>
+    <w:p>
+      <w:pPr>
+        <w:rPr>
+          <w:rFonts w:ascii="Times New Roman" w:hAnsi="Times New Roman" w:cs="Times New Roman"/>
+          <w:sz w:val="24"/>
+          <w:szCs w:val="24"/>
+        </w:rPr>
+      </w:pPr>
+    </w:p>
+    <w:p>
+      <w:pPr>
+        <w:rPr>
+          <w:rFonts w:ascii="Times New Roman" w:hAnsi="Times New Roman" w:cs="Times New Roman"/>
+          <w:sz w:val="24"/>
+          <w:szCs w:val="24"/>
+        </w:rPr>
+      </w:pPr>
+      <w:r>
+        <w:rPr>
+          <w:rFonts w:ascii="Times New Roman" w:hAnsi="Times New Roman" w:cs="Times New Roman"/>
+          <w:sz w:val="24"/>
+          <w:szCs w:val="24"/>
+        </w:rPr>
+        <w:t>9. I commented out the validation calculation in the end</w:t>
+      </w:r>
+    </w:p>
+    <w:p>
+      <w:pPr>
+        <w:rPr>
+          <w:rFonts w:ascii="Times New Roman" w:hAnsi="Times New Roman" w:cs="Times New Roman"/>
+          <w:sz w:val="24"/>
+          <w:szCs w:val="24"/>
+        </w:rPr>
+      </w:pPr>
+    </w:p>
+    <w:p>
+      <w:pPr>
+        <w:rPr>
+          <w:rFonts w:ascii="Times New Roman" w:hAnsi="Times New Roman" w:cs="Times New Roman"/>
+          <w:sz w:val="24"/>
+          <w:szCs w:val="24"/>
+        </w:rPr>
+      </w:pPr>
+      <w:r>
+        <w:rPr>
+          <w:rFonts w:ascii="Times New Roman" w:hAnsi="Times New Roman" w:cs="Times New Roman"/>
+          <w:sz w:val="24"/>
+          <w:szCs w:val="24"/>
+        </w:rPr>
+        <w:t xml:space="preserve">10. Change the identification of </w:t>
+      </w:r>
+      <w:r>
+        <w:rPr>
+          <w:rFonts w:ascii="Times New Roman" w:hAnsi="Times New Roman" w:cs="Times New Roman"/>
+          <w:sz w:val="24"/>
+          <w:szCs w:val="24"/>
+        </w:rPr>
+        <w:t xml:space="preserve">missing </w:t>
+      </w:r>
+      <w:proofErr w:type="spellStart"/>
+      <w:r>
+        <w:rPr>
+          <w:rFonts w:ascii="Times New Roman" w:hAnsi="Times New Roman" w:cs="Times New Roman"/>
+          <w:sz w:val="24"/>
+          <w:szCs w:val="24"/>
+        </w:rPr>
+        <w:t>sm_obs</w:t>
+      </w:r>
+      <w:proofErr w:type="spellEnd"/>
+      <w:r>
+        <w:rPr>
+          <w:rFonts w:ascii="Times New Roman" w:hAnsi="Times New Roman" w:cs="Times New Roman"/>
+          <w:sz w:val="24"/>
+          <w:szCs w:val="24"/>
+        </w:rPr>
+        <w:t xml:space="preserve"> time points from “-1” to “NAN”</w:t>
+      </w:r>
+    </w:p>
+    <w:p>
+      <w:pPr>
+        <w:rPr>
+          <w:rFonts w:ascii="Times New Roman" w:hAnsi="Times New Roman" w:cs="Times New Roman"/>
+          <w:sz w:val="24"/>
+          <w:szCs w:val="24"/>
+        </w:rPr>
+      </w:pPr>
+    </w:p>
+    <w:p>
+      <w:pPr>
+        <w:rPr>
+          <w:rFonts w:ascii="Times New Roman" w:hAnsi="Times New Roman" w:cs="Times New Roman"/>
+          <w:sz w:val="24"/>
+          <w:szCs w:val="24"/>
+        </w:rPr>
+      </w:pPr>
+      <w:r>
+        <w:rPr>
+          <w:rFonts w:ascii="Times New Roman" w:hAnsi="Times New Roman" w:cs="Times New Roman"/>
+          <w:sz w:val="24"/>
+          <w:szCs w:val="24"/>
+        </w:rPr>
+        <w:lastRenderedPageBreak/>
+        <w:t xml:space="preserve">11. When </w:t>
+      </w:r>
+      <w:proofErr w:type="spellStart"/>
+      <w:r>
+        <w:rPr>
+          <w:rFonts w:ascii="Times New Roman" w:hAnsi="Times New Roman" w:cs="Times New Roman"/>
+          <w:sz w:val="24"/>
+          <w:szCs w:val="24"/>
+        </w:rPr>
+        <w:t>filter_flag</w:t>
+      </w:r>
+      <w:proofErr w:type="spellEnd"/>
+      <w:r>
+        <w:rPr>
+          <w:rFonts w:ascii="Times New Roman" w:hAnsi="Times New Roman" w:cs="Times New Roman"/>
+          <w:sz w:val="24"/>
+          <w:szCs w:val="24"/>
+        </w:rPr>
+        <w:t xml:space="preserve"> = 6 (</w:t>
+      </w:r>
+      <w:proofErr w:type="spellStart"/>
+      <w:r>
+        <w:rPr>
+          <w:rFonts w:ascii="Times New Roman" w:hAnsi="Times New Roman" w:cs="Times New Roman"/>
+          <w:sz w:val="24"/>
+          <w:szCs w:val="24"/>
+        </w:rPr>
+        <w:t>EnKS</w:t>
+      </w:r>
+      <w:proofErr w:type="spellEnd"/>
+      <w:r>
+        <w:rPr>
+          <w:rFonts w:ascii="Times New Roman" w:hAnsi="Times New Roman" w:cs="Times New Roman"/>
+          <w:sz w:val="24"/>
+          <w:szCs w:val="24"/>
+        </w:rPr>
+        <w:t xml:space="preserve">), set an upper limit for the </w:t>
+      </w:r>
+      <w:r>
+        <w:rPr>
+          <w:rFonts w:ascii="Times New Roman" w:hAnsi="Times New Roman" w:cs="Times New Roman"/>
+          <w:sz w:val="24"/>
+          <w:szCs w:val="24"/>
+        </w:rPr>
+        <w:t>back-fill period (currently set to 10 days). This is to prevent back filling for too long when there is a big gap in the SM measurement data</w:t>
+      </w:r>
       <w:bookmarkStart w:id="0" w:name="_GoBack"/>
       <w:bookmarkEnd w:id="0"/>
-    </w:p>
-    <w:p>
-      <w:pPr>
-        <w:pStyle w:val="ListParagraph"/>
-        <w:numPr>
-          <w:ilvl w:val="0"/>
-          <w:numId w:val="2"/>
-        </w:numPr>
-        <w:rPr>
-          <w:rFonts w:ascii="Times New Roman" w:hAnsi="Times New Roman" w:cs="Times New Roman"/>
-          <w:sz w:val="24"/>
-          <w:szCs w:val="24"/>
-        </w:rPr>
-      </w:pPr>
-      <w:r>
-        <w:rPr>
-          <w:rFonts w:ascii="Times New Roman" w:hAnsi="Times New Roman" w:cs="Times New Roman"/>
-          <w:sz w:val="24"/>
-          <w:szCs w:val="24"/>
-        </w:rPr>
-        <w:t>“</w:t>
-      </w:r>
-      <w:proofErr w:type="spellStart"/>
-      <w:r>
-        <w:rPr>
-          <w:rFonts w:ascii="Times New Roman" w:hAnsi="Times New Roman" w:cs="Times New Roman"/>
-          <w:sz w:val="24"/>
-          <w:szCs w:val="24"/>
-        </w:rPr>
-        <w:t>if_rescale</w:t>
-      </w:r>
-      <w:proofErr w:type="spellEnd"/>
-      <w:r>
-        <w:rPr>
-          <w:rFonts w:ascii="Times New Roman" w:hAnsi="Times New Roman" w:cs="Times New Roman"/>
-          <w:sz w:val="24"/>
-          <w:szCs w:val="24"/>
-        </w:rPr>
-        <w:t>”:</w:t>
-      </w:r>
-    </w:p>
-    <w:p>
-      <w:pPr>
-        <w:pStyle w:val="ListParagraph"/>
-        <w:numPr>
-          <w:ilvl w:val="1"/>
-          <w:numId w:val="2"/>
-        </w:numPr>
-        <w:rPr>
-          <w:rFonts w:ascii="Times New Roman" w:hAnsi="Times New Roman" w:cs="Times New Roman"/>
-          <w:sz w:val="24"/>
-          <w:szCs w:val="24"/>
-        </w:rPr>
-      </w:pPr>
-      <w:r>
-        <w:rPr>
-          <w:rFonts w:ascii="Times New Roman" w:hAnsi="Times New Roman" w:cs="Times New Roman"/>
-          <w:sz w:val="24"/>
-          <w:szCs w:val="24"/>
-        </w:rPr>
-        <w:t xml:space="preserve">Whether to rescale input SM </w:t>
-      </w:r>
-      <w:proofErr w:type="spellStart"/>
-      <w:r>
-        <w:rPr>
-          <w:rFonts w:ascii="Times New Roman" w:hAnsi="Times New Roman" w:cs="Times New Roman"/>
-          <w:sz w:val="24"/>
-          <w:szCs w:val="24"/>
-        </w:rPr>
-        <w:t>meas</w:t>
-      </w:r>
-      <w:proofErr w:type="spellEnd"/>
-      <w:r>
-        <w:rPr>
-          <w:rFonts w:ascii="Times New Roman" w:hAnsi="Times New Roman" w:cs="Times New Roman"/>
-          <w:sz w:val="24"/>
-          <w:szCs w:val="24"/>
-        </w:rPr>
-        <w:t xml:space="preserve"> (options: 0 or 1)</w:t>
-      </w:r>
-    </w:p>
-    <w:p>
-      <w:pPr>
-        <w:pStyle w:val="ListParagraph"/>
-        <w:numPr>
-          <w:ilvl w:val="1"/>
-          <w:numId w:val="2"/>
-        </w:numPr>
-        <w:rPr>
-          <w:rFonts w:ascii="Times New Roman" w:hAnsi="Times New Roman" w:cs="Times New Roman"/>
-          <w:sz w:val="24"/>
-          <w:szCs w:val="24"/>
-        </w:rPr>
-      </w:pPr>
-      <w:r>
-        <w:rPr>
-          <w:rFonts w:ascii="Times New Roman" w:hAnsi="Times New Roman" w:cs="Times New Roman"/>
-          <w:sz w:val="24"/>
-          <w:szCs w:val="24"/>
-        </w:rPr>
-        <w:t>If 1, then rescale as normal; if 0, reset “</w:t>
-      </w:r>
-      <w:proofErr w:type="spellStart"/>
-      <w:r>
-        <w:rPr>
-          <w:rFonts w:ascii="Times New Roman" w:hAnsi="Times New Roman" w:cs="Times New Roman"/>
-          <w:sz w:val="24"/>
-          <w:szCs w:val="24"/>
-        </w:rPr>
-        <w:t>sm_observed_trans</w:t>
-      </w:r>
-      <w:proofErr w:type="spellEnd"/>
-      <w:r>
-        <w:rPr>
-          <w:rFonts w:ascii="Times New Roman" w:hAnsi="Times New Roman" w:cs="Times New Roman"/>
-          <w:sz w:val="24"/>
-          <w:szCs w:val="24"/>
-        </w:rPr>
-        <w:t>” and “</w:t>
-      </w:r>
-      <w:r>
-        <w:rPr>
-          <w:rFonts w:ascii="Times New Roman" w:hAnsi="Times New Roman" w:cs="Times New Roman"/>
-          <w:sz w:val="24"/>
-          <w:szCs w:val="24"/>
-        </w:rPr>
-        <w:t>R_API</w:t>
-      </w:r>
-      <w:r>
-        <w:rPr>
-          <w:rFonts w:ascii="Times New Roman" w:hAnsi="Times New Roman" w:cs="Times New Roman"/>
-          <w:sz w:val="24"/>
-          <w:szCs w:val="24"/>
-        </w:rPr>
-        <w:t>” to original unscaled values</w:t>
-      </w:r>
-    </w:p>
-    <w:p>
-      <w:pPr>
-        <w:pStyle w:val="ListParagraph"/>
-        <w:numPr>
-          <w:ilvl w:val="0"/>
-          <w:numId w:val="2"/>
-        </w:numPr>
-        <w:rPr>
-          <w:rFonts w:ascii="Times New Roman" w:hAnsi="Times New Roman" w:cs="Times New Roman"/>
-          <w:sz w:val="24"/>
-          <w:szCs w:val="24"/>
-        </w:rPr>
-      </w:pPr>
-      <w:r>
-        <w:rPr>
-          <w:rFonts w:ascii="Times New Roman" w:hAnsi="Times New Roman" w:cs="Times New Roman"/>
-          <w:sz w:val="24"/>
-          <w:szCs w:val="24"/>
-        </w:rPr>
-        <w:t>“</w:t>
-      </w:r>
-      <w:proofErr w:type="spellStart"/>
-      <w:r>
-        <w:rPr>
-          <w:rFonts w:ascii="Times New Roman" w:hAnsi="Times New Roman" w:cs="Times New Roman"/>
-          <w:sz w:val="24"/>
-          <w:szCs w:val="24"/>
-        </w:rPr>
-        <w:t>sep_sm_orbit</w:t>
-      </w:r>
-      <w:proofErr w:type="spellEnd"/>
-      <w:r>
-        <w:rPr>
-          <w:rFonts w:ascii="Times New Roman" w:hAnsi="Times New Roman" w:cs="Times New Roman"/>
-          <w:sz w:val="24"/>
-          <w:szCs w:val="24"/>
-        </w:rPr>
-        <w:t>”:</w:t>
-      </w:r>
-    </w:p>
-    <w:p>
-      <w:pPr>
-        <w:pStyle w:val="ListParagraph"/>
-        <w:numPr>
-          <w:ilvl w:val="1"/>
-          <w:numId w:val="2"/>
-        </w:numPr>
-        <w:rPr>
-          <w:rFonts w:ascii="Times New Roman" w:hAnsi="Times New Roman" w:cs="Times New Roman"/>
-          <w:sz w:val="24"/>
-          <w:szCs w:val="24"/>
-        </w:rPr>
-      </w:pPr>
-      <w:r>
-        <w:rPr>
-          <w:rFonts w:ascii="Times New Roman" w:hAnsi="Times New Roman" w:cs="Times New Roman"/>
-          <w:sz w:val="24"/>
-          <w:szCs w:val="24"/>
-        </w:rPr>
-        <w:t>Options: 0 or 1</w:t>
-      </w:r>
-    </w:p>
-    <w:p>
-      <w:pPr>
-        <w:pStyle w:val="ListParagraph"/>
-        <w:numPr>
-          <w:ilvl w:val="1"/>
-          <w:numId w:val="2"/>
-        </w:numPr>
-        <w:rPr>
-          <w:rFonts w:ascii="Times New Roman" w:hAnsi="Times New Roman" w:cs="Times New Roman"/>
-          <w:sz w:val="24"/>
-          <w:szCs w:val="24"/>
-        </w:rPr>
-      </w:pPr>
-      <w:r>
-        <w:rPr>
-          <w:rFonts w:ascii="Times New Roman" w:hAnsi="Times New Roman" w:cs="Times New Roman"/>
-          <w:sz w:val="24"/>
-          <w:szCs w:val="24"/>
-        </w:rPr>
-        <w:t xml:space="preserve">1 for separately rescaling ascending and descending SM (this only makes sense for </w:t>
-      </w:r>
-      <w:proofErr w:type="spellStart"/>
-      <w:r>
-        <w:rPr>
-          <w:rFonts w:ascii="Times New Roman" w:hAnsi="Times New Roman" w:cs="Times New Roman"/>
-          <w:sz w:val="24"/>
-          <w:szCs w:val="24"/>
-        </w:rPr>
-        <w:t>subdaily</w:t>
-      </w:r>
-      <w:proofErr w:type="spellEnd"/>
-      <w:r>
-        <w:rPr>
-          <w:rFonts w:ascii="Times New Roman" w:hAnsi="Times New Roman" w:cs="Times New Roman"/>
-          <w:sz w:val="24"/>
-          <w:szCs w:val="24"/>
-        </w:rPr>
-        <w:t xml:space="preserve"> run); 0 for combining ascending and descending soil moisture products and SM obs</w:t>
-      </w:r>
-      <w:r>
-        <w:rPr>
-          <w:rFonts w:ascii="Times New Roman" w:hAnsi="Times New Roman" w:cs="Times New Roman"/>
-          <w:sz w:val="24"/>
-          <w:szCs w:val="24"/>
-        </w:rPr>
-        <w:t>ervations</w:t>
-      </w:r>
-      <w:r>
-        <w:rPr>
-          <w:rFonts w:ascii="Times New Roman" w:hAnsi="Times New Roman" w:cs="Times New Roman"/>
-          <w:sz w:val="24"/>
-          <w:szCs w:val="24"/>
-        </w:rPr>
-        <w:t xml:space="preserve"> appearing on the same timestep will be averaged</w:t>
-      </w:r>
-    </w:p>
-    <w:p>
-      <w:pPr>
-        <w:pStyle w:val="ListParagraph"/>
-        <w:numPr>
-          <w:ilvl w:val="0"/>
-          <w:numId w:val="2"/>
-        </w:numPr>
-        <w:rPr>
-          <w:rFonts w:ascii="Times New Roman" w:hAnsi="Times New Roman" w:cs="Times New Roman"/>
-          <w:sz w:val="24"/>
-          <w:szCs w:val="24"/>
-        </w:rPr>
-      </w:pPr>
-      <w:r>
-        <w:rPr>
-          <w:rFonts w:ascii="Times New Roman" w:hAnsi="Times New Roman" w:cs="Times New Roman"/>
-          <w:sz w:val="24"/>
-          <w:szCs w:val="24"/>
-        </w:rPr>
-        <w:t>Note on input data and timestep consistency:</w:t>
-      </w:r>
-    </w:p>
-    <w:p>
-      <w:pPr>
-        <w:pStyle w:val="ListParagraph"/>
-        <w:numPr>
-          <w:ilvl w:val="1"/>
-          <w:numId w:val="2"/>
-        </w:numPr>
-        <w:rPr>
-          <w:rFonts w:ascii="Times New Roman" w:hAnsi="Times New Roman" w:cs="Times New Roman"/>
-          <w:sz w:val="24"/>
-          <w:szCs w:val="24"/>
-        </w:rPr>
-      </w:pPr>
-      <w:r>
-        <w:rPr>
-          <w:rFonts w:ascii="Times New Roman" w:hAnsi="Times New Roman" w:cs="Times New Roman"/>
-          <w:sz w:val="24"/>
-          <w:szCs w:val="24"/>
-        </w:rPr>
-        <w:t>All the input precipitation and SM data are assumed to start from “</w:t>
-      </w:r>
-      <w:proofErr w:type="spellStart"/>
-      <w:r>
-        <w:rPr>
-          <w:rFonts w:ascii="Times New Roman" w:hAnsi="Times New Roman" w:cs="Times New Roman"/>
-          <w:sz w:val="24"/>
-          <w:szCs w:val="24"/>
-        </w:rPr>
-        <w:t>start_time</w:t>
-      </w:r>
-      <w:proofErr w:type="spellEnd"/>
-      <w:r>
-        <w:rPr>
-          <w:rFonts w:ascii="Times New Roman" w:hAnsi="Times New Roman" w:cs="Times New Roman"/>
-          <w:sz w:val="24"/>
-          <w:szCs w:val="24"/>
-        </w:rPr>
-        <w:t>” and at “</w:t>
-      </w:r>
-      <w:proofErr w:type="spellStart"/>
-      <w:r>
-        <w:rPr>
-          <w:rFonts w:ascii="Times New Roman" w:hAnsi="Times New Roman" w:cs="Times New Roman"/>
-          <w:sz w:val="24"/>
-          <w:szCs w:val="24"/>
-        </w:rPr>
-        <w:t>time_step</w:t>
-      </w:r>
-      <w:proofErr w:type="spellEnd"/>
-      <w:r>
-        <w:rPr>
-          <w:rFonts w:ascii="Times New Roman" w:hAnsi="Times New Roman" w:cs="Times New Roman"/>
-          <w:sz w:val="24"/>
-          <w:szCs w:val="24"/>
-        </w:rPr>
-        <w:t>”;</w:t>
-      </w:r>
-    </w:p>
-    <w:p>
-      <w:pPr>
-        <w:pStyle w:val="ListParagraph"/>
-        <w:numPr>
-          <w:ilvl w:val="1"/>
-          <w:numId w:val="2"/>
-        </w:numPr>
-        <w:rPr>
-          <w:rFonts w:ascii="Times New Roman" w:hAnsi="Times New Roman" w:cs="Times New Roman"/>
-          <w:sz w:val="24"/>
-          <w:szCs w:val="24"/>
-        </w:rPr>
-      </w:pPr>
-      <w:r>
-        <w:rPr>
-          <w:rFonts w:ascii="Times New Roman" w:hAnsi="Times New Roman" w:cs="Times New Roman"/>
-          <w:sz w:val="24"/>
-          <w:szCs w:val="24"/>
-        </w:rPr>
-        <w:t xml:space="preserve">All input data must be </w:t>
-      </w:r>
-      <w:r>
-        <w:rPr>
-          <w:rFonts w:ascii="Times New Roman" w:hAnsi="Times New Roman" w:cs="Times New Roman"/>
-          <w:i/>
-          <w:sz w:val="24"/>
-          <w:szCs w:val="24"/>
-        </w:rPr>
-        <w:t>at least</w:t>
-      </w:r>
-      <w:r>
-        <w:rPr>
-          <w:rFonts w:ascii="Times New Roman" w:hAnsi="Times New Roman" w:cs="Times New Roman"/>
-          <w:sz w:val="24"/>
-          <w:szCs w:val="24"/>
-        </w:rPr>
-        <w:t xml:space="preserve"> the length of whatever is specified by “</w:t>
-      </w:r>
-      <w:proofErr w:type="spellStart"/>
-      <w:r>
-        <w:rPr>
-          <w:rFonts w:ascii="Times New Roman" w:hAnsi="Times New Roman" w:cs="Times New Roman"/>
-          <w:sz w:val="24"/>
-          <w:szCs w:val="24"/>
-        </w:rPr>
-        <w:t>start_time</w:t>
-      </w:r>
-      <w:proofErr w:type="spellEnd"/>
-      <w:r>
-        <w:rPr>
-          <w:rFonts w:ascii="Times New Roman" w:hAnsi="Times New Roman" w:cs="Times New Roman"/>
-          <w:sz w:val="24"/>
-          <w:szCs w:val="24"/>
-        </w:rPr>
-        <w:t>”, “</w:t>
-      </w:r>
-      <w:proofErr w:type="spellStart"/>
-      <w:r>
-        <w:rPr>
-          <w:rFonts w:ascii="Times New Roman" w:hAnsi="Times New Roman" w:cs="Times New Roman"/>
-          <w:sz w:val="24"/>
-          <w:szCs w:val="24"/>
-        </w:rPr>
-        <w:t>end_time</w:t>
-      </w:r>
-      <w:proofErr w:type="spellEnd"/>
-      <w:r>
-        <w:rPr>
-          <w:rFonts w:ascii="Times New Roman" w:hAnsi="Times New Roman" w:cs="Times New Roman"/>
-          <w:sz w:val="24"/>
-          <w:szCs w:val="24"/>
-        </w:rPr>
-        <w:t>” and “</w:t>
-      </w:r>
-      <w:proofErr w:type="spellStart"/>
-      <w:r>
-        <w:rPr>
-          <w:rFonts w:ascii="Times New Roman" w:hAnsi="Times New Roman" w:cs="Times New Roman"/>
-          <w:sz w:val="24"/>
-          <w:szCs w:val="24"/>
-        </w:rPr>
-        <w:t>time_step</w:t>
-      </w:r>
-      <w:proofErr w:type="spellEnd"/>
-      <w:r>
-        <w:rPr>
-          <w:rFonts w:ascii="Times New Roman" w:hAnsi="Times New Roman" w:cs="Times New Roman"/>
-          <w:sz w:val="24"/>
-          <w:szCs w:val="24"/>
-        </w:rPr>
-        <w:t>”;</w:t>
-      </w:r>
-    </w:p>
-    <w:p>
-      <w:pPr>
-        <w:pStyle w:val="ListParagraph"/>
-        <w:numPr>
-          <w:ilvl w:val="1"/>
-          <w:numId w:val="2"/>
-        </w:numPr>
-        <w:rPr>
-          <w:rFonts w:ascii="Times New Roman" w:hAnsi="Times New Roman" w:cs="Times New Roman"/>
-          <w:sz w:val="24"/>
-          <w:szCs w:val="24"/>
-        </w:rPr>
-      </w:pPr>
-      <w:r>
-        <w:rPr>
-          <w:rFonts w:ascii="Times New Roman" w:hAnsi="Times New Roman" w:cs="Times New Roman"/>
-          <w:sz w:val="24"/>
-          <w:szCs w:val="24"/>
-        </w:rPr>
-        <w:t>Input data can be longer than “</w:t>
-      </w:r>
-      <w:proofErr w:type="spellStart"/>
-      <w:r>
-        <w:rPr>
-          <w:rFonts w:ascii="Times New Roman" w:hAnsi="Times New Roman" w:cs="Times New Roman"/>
-          <w:sz w:val="24"/>
-          <w:szCs w:val="24"/>
-        </w:rPr>
-        <w:t>start_time</w:t>
-      </w:r>
-      <w:proofErr w:type="spellEnd"/>
-      <w:r>
-        <w:rPr>
-          <w:rFonts w:ascii="Times New Roman" w:hAnsi="Times New Roman" w:cs="Times New Roman"/>
-          <w:sz w:val="24"/>
-          <w:szCs w:val="24"/>
-        </w:rPr>
-        <w:t>” to “</w:t>
-      </w:r>
-      <w:proofErr w:type="spellStart"/>
-      <w:r>
-        <w:rPr>
-          <w:rFonts w:ascii="Times New Roman" w:hAnsi="Times New Roman" w:cs="Times New Roman"/>
-          <w:sz w:val="24"/>
-          <w:szCs w:val="24"/>
-        </w:rPr>
-        <w:t>end_time</w:t>
-      </w:r>
-      <w:proofErr w:type="spellEnd"/>
-      <w:r>
-        <w:rPr>
-          <w:rFonts w:ascii="Times New Roman" w:hAnsi="Times New Roman" w:cs="Times New Roman"/>
-          <w:sz w:val="24"/>
-          <w:szCs w:val="24"/>
-        </w:rPr>
-        <w:t>”; the input data after “</w:t>
-      </w:r>
-      <w:proofErr w:type="spellStart"/>
-      <w:r>
-        <w:rPr>
-          <w:rFonts w:ascii="Times New Roman" w:hAnsi="Times New Roman" w:cs="Times New Roman"/>
-          <w:sz w:val="24"/>
-          <w:szCs w:val="24"/>
-        </w:rPr>
-        <w:t>end_time</w:t>
-      </w:r>
-      <w:proofErr w:type="spellEnd"/>
-      <w:r>
-        <w:rPr>
-          <w:rFonts w:ascii="Times New Roman" w:hAnsi="Times New Roman" w:cs="Times New Roman"/>
-          <w:sz w:val="24"/>
-          <w:szCs w:val="24"/>
-        </w:rPr>
-        <w:t>” will be ignored</w:t>
-      </w:r>
-    </w:p>
-    <w:p>
-      <w:pPr>
-        <w:rPr>
-          <w:rFonts w:ascii="Times New Roman" w:hAnsi="Times New Roman" w:cs="Times New Roman"/>
-          <w:sz w:val="24"/>
-          <w:szCs w:val="24"/>
-        </w:rPr>
-      </w:pPr>
-    </w:p>
-    <w:p>
-      <w:pPr>
-        <w:rPr>
-          <w:rFonts w:ascii="Times New Roman" w:hAnsi="Times New Roman" w:cs="Times New Roman"/>
-          <w:sz w:val="24"/>
-          <w:szCs w:val="24"/>
-        </w:rPr>
-      </w:pPr>
-      <w:r>
-        <w:rPr>
-          <w:rFonts w:ascii="Times New Roman" w:hAnsi="Times New Roman" w:cs="Times New Roman"/>
-          <w:sz w:val="24"/>
-          <w:szCs w:val="24"/>
-        </w:rPr>
-        <w:t xml:space="preserve">2. I commented out the “spatial masking” if condition </w:t>
-      </w:r>
-      <w:r>
-        <w:rPr>
-          <w:rFonts w:ascii="Times New Roman" w:hAnsi="Times New Roman" w:cs="Times New Roman"/>
-          <w:color w:val="C00000"/>
-          <w:sz w:val="24"/>
-          <w:szCs w:val="24"/>
-        </w:rPr>
-        <w:t xml:space="preserve">– can keep </w:t>
-      </w:r>
-      <w:r>
-        <w:rPr>
-          <w:rFonts w:ascii="Times New Roman" w:hAnsi="Times New Roman" w:cs="Times New Roman"/>
-          <w:color w:val="C00000"/>
-          <w:sz w:val="24"/>
-          <w:szCs w:val="24"/>
-        </w:rPr>
-        <w:t>back in</w:t>
-      </w:r>
-    </w:p>
-    <w:p>
-      <w:pPr>
-        <w:rPr>
-          <w:rFonts w:ascii="Times New Roman" w:hAnsi="Times New Roman" w:cs="Times New Roman"/>
-          <w:sz w:val="24"/>
-          <w:szCs w:val="24"/>
-        </w:rPr>
-      </w:pPr>
-      <w:r>
-        <w:rPr>
-          <w:rFonts w:ascii="Times New Roman" w:hAnsi="Times New Roman" w:cs="Times New Roman"/>
-          <w:sz w:val="24"/>
-          <w:szCs w:val="24"/>
-        </w:rPr>
-        <w:br/>
-        <w:t>3. I moved the code for rescaling into a separate function (“</w:t>
-      </w:r>
-      <w:proofErr w:type="gramStart"/>
-      <w:r>
-        <w:rPr>
-          <w:rFonts w:ascii="Times New Roman" w:hAnsi="Times New Roman" w:cs="Times New Roman"/>
-          <w:sz w:val="24"/>
-          <w:szCs w:val="24"/>
-        </w:rPr>
-        <w:t>rescale(</w:t>
-      </w:r>
-      <w:proofErr w:type="gramEnd"/>
-      <w:r>
-        <w:rPr>
-          <w:rFonts w:ascii="Times New Roman" w:hAnsi="Times New Roman" w:cs="Times New Roman"/>
-          <w:sz w:val="24"/>
-          <w:szCs w:val="24"/>
-        </w:rPr>
-        <w:t>)”)</w:t>
-      </w:r>
-      <w:r>
-        <w:rPr>
-          <w:rFonts w:ascii="Times New Roman" w:hAnsi="Times New Roman" w:cs="Times New Roman"/>
-          <w:sz w:val="24"/>
-          <w:szCs w:val="24"/>
-        </w:rPr>
-        <w:t>. n</w:t>
-      </w:r>
-      <w:r>
-        <w:rPr>
-          <w:rFonts w:ascii="Times New Roman" w:hAnsi="Times New Roman" w:cs="Times New Roman"/>
-          <w:sz w:val="24"/>
-          <w:szCs w:val="24"/>
-        </w:rPr>
-        <w:t>ow in the “</w:t>
-      </w:r>
-      <w:proofErr w:type="gramStart"/>
-      <w:r>
-        <w:rPr>
-          <w:rFonts w:ascii="Times New Roman" w:hAnsi="Times New Roman" w:cs="Times New Roman"/>
-          <w:sz w:val="24"/>
-          <w:szCs w:val="24"/>
-        </w:rPr>
-        <w:t>analysis(</w:t>
-      </w:r>
-      <w:proofErr w:type="gramEnd"/>
-      <w:r>
-        <w:rPr>
-          <w:rFonts w:ascii="Times New Roman" w:hAnsi="Times New Roman" w:cs="Times New Roman"/>
-          <w:sz w:val="24"/>
-          <w:szCs w:val="24"/>
-        </w:rPr>
-        <w:t>)” function</w:t>
-      </w:r>
-      <w:r>
-        <w:rPr>
-          <w:rFonts w:ascii="Times New Roman" w:hAnsi="Times New Roman" w:cs="Times New Roman"/>
-          <w:sz w:val="24"/>
-          <w:szCs w:val="24"/>
-        </w:rPr>
-        <w:t xml:space="preserve">, </w:t>
-      </w:r>
-      <w:r>
-        <w:rPr>
-          <w:rFonts w:ascii="Times New Roman" w:hAnsi="Times New Roman" w:cs="Times New Roman"/>
-          <w:sz w:val="24"/>
-          <w:szCs w:val="24"/>
-        </w:rPr>
-        <w:t xml:space="preserve">if </w:t>
-      </w:r>
-      <w:proofErr w:type="spellStart"/>
-      <w:r>
-        <w:rPr>
-          <w:rFonts w:ascii="Times New Roman" w:hAnsi="Times New Roman" w:cs="Times New Roman"/>
-          <w:sz w:val="24"/>
-          <w:szCs w:val="24"/>
-        </w:rPr>
-        <w:t>sep_sm_orbit</w:t>
-      </w:r>
-      <w:proofErr w:type="spellEnd"/>
-      <w:r>
-        <w:rPr>
-          <w:rFonts w:ascii="Times New Roman" w:hAnsi="Times New Roman" w:cs="Times New Roman"/>
-          <w:sz w:val="24"/>
-          <w:szCs w:val="24"/>
-        </w:rPr>
-        <w:t xml:space="preserve"> = 1, rescale ascending &amp; descending SM completely separately calling rescale(), then merge the rescaled products together into one time series; if </w:t>
-      </w:r>
-      <w:proofErr w:type="spellStart"/>
-      <w:r>
-        <w:rPr>
-          <w:rFonts w:ascii="Times New Roman" w:hAnsi="Times New Roman" w:cs="Times New Roman"/>
-          <w:sz w:val="24"/>
-          <w:szCs w:val="24"/>
-        </w:rPr>
-        <w:t>sep_sm_orbit</w:t>
-      </w:r>
-      <w:proofErr w:type="spellEnd"/>
-      <w:r>
-        <w:rPr>
-          <w:rFonts w:ascii="Times New Roman" w:hAnsi="Times New Roman" w:cs="Times New Roman"/>
-          <w:sz w:val="24"/>
-          <w:szCs w:val="24"/>
-        </w:rPr>
-        <w:t xml:space="preserve"> = 0, first merge ascending &amp; descending products together (average if appearing on the same timestep), then apply rescaling.</w:t>
-      </w:r>
-    </w:p>
-    <w:p>
-      <w:pPr>
-        <w:rPr>
-          <w:rFonts w:ascii="Times New Roman" w:hAnsi="Times New Roman" w:cs="Times New Roman"/>
-          <w:sz w:val="24"/>
-          <w:szCs w:val="24"/>
-        </w:rPr>
-      </w:pPr>
-    </w:p>
-    <w:p>
-      <w:pPr>
-        <w:rPr>
-          <w:rFonts w:ascii="Times New Roman" w:hAnsi="Times New Roman" w:cs="Times New Roman"/>
-          <w:sz w:val="24"/>
-          <w:szCs w:val="24"/>
-        </w:rPr>
-      </w:pPr>
-      <w:r>
-        <w:rPr>
-          <w:rFonts w:ascii="Times New Roman" w:hAnsi="Times New Roman" w:cs="Times New Roman"/>
-          <w:sz w:val="24"/>
-          <w:szCs w:val="24"/>
-        </w:rPr>
-        <w:t>4</w:t>
-      </w:r>
-      <w:r>
-        <w:rPr>
-          <w:rFonts w:ascii="Times New Roman" w:hAnsi="Times New Roman" w:cs="Times New Roman"/>
-          <w:sz w:val="24"/>
-          <w:szCs w:val="24"/>
-        </w:rPr>
-        <w:t>.</w:t>
-      </w:r>
-      <w:r>
-        <w:rPr>
-          <w:rFonts w:ascii="Times New Roman" w:hAnsi="Times New Roman" w:cs="Times New Roman"/>
-          <w:sz w:val="24"/>
-          <w:szCs w:val="24"/>
-        </w:rPr>
-        <w:t xml:space="preserve"> In </w:t>
-      </w:r>
-      <w:r>
-        <w:rPr>
-          <w:rFonts w:ascii="Times New Roman" w:hAnsi="Times New Roman" w:cs="Times New Roman"/>
-          <w:sz w:val="24"/>
-          <w:szCs w:val="24"/>
-        </w:rPr>
-        <w:t>gamma-coefficient calculation:</w:t>
-      </w:r>
-    </w:p>
-    <w:p>
-      <w:pPr>
-        <w:pStyle w:val="ListParagraph"/>
-        <w:numPr>
-          <w:ilvl w:val="0"/>
-          <w:numId w:val="4"/>
-        </w:numPr>
-        <w:rPr>
-          <w:rFonts w:ascii="Times New Roman" w:hAnsi="Times New Roman" w:cs="Times New Roman"/>
-          <w:sz w:val="24"/>
-          <w:szCs w:val="24"/>
-        </w:rPr>
-      </w:pPr>
-      <w:r>
-        <w:rPr>
-          <w:rFonts w:ascii="Times New Roman" w:hAnsi="Times New Roman" w:cs="Times New Roman"/>
-          <w:sz w:val="24"/>
-          <w:szCs w:val="24"/>
-        </w:rPr>
-        <w:t>“DOY” (only used if API is varying seasonally)</w:t>
-      </w:r>
-      <w:r>
-        <w:rPr>
-          <w:rFonts w:ascii="Times New Roman" w:hAnsi="Times New Roman" w:cs="Times New Roman"/>
-          <w:sz w:val="24"/>
-          <w:szCs w:val="24"/>
-        </w:rPr>
-        <w:t xml:space="preserve"> now considers non-daily timestep</w:t>
-      </w:r>
-      <w:r>
-        <w:rPr>
-          <w:rFonts w:ascii="Times New Roman" w:hAnsi="Times New Roman" w:cs="Times New Roman"/>
-          <w:sz w:val="24"/>
-          <w:szCs w:val="24"/>
-        </w:rPr>
-        <w:t xml:space="preserve">. </w:t>
-      </w:r>
-      <w:r>
-        <w:rPr>
-          <w:rFonts w:ascii="Times New Roman" w:hAnsi="Times New Roman" w:cs="Times New Roman"/>
-          <w:sz w:val="24"/>
-          <w:szCs w:val="24"/>
-        </w:rPr>
-        <w:t xml:space="preserve">After the change, </w:t>
-      </w:r>
-      <w:r>
-        <w:rPr>
-          <w:rFonts w:ascii="Times New Roman" w:hAnsi="Times New Roman" w:cs="Times New Roman"/>
-          <w:sz w:val="24"/>
-          <w:szCs w:val="24"/>
-        </w:rPr>
-        <w:t>DOY(k) is still the day of year of the kth timestep</w:t>
-      </w:r>
-      <w:r>
-        <w:rPr>
-          <w:rFonts w:ascii="Times New Roman" w:hAnsi="Times New Roman" w:cs="Times New Roman"/>
-          <w:sz w:val="24"/>
-          <w:szCs w:val="24"/>
-        </w:rPr>
-        <w:t>.</w:t>
-      </w:r>
-    </w:p>
-    <w:p>
-      <w:pPr>
-        <w:pStyle w:val="ListParagraph"/>
-        <w:rPr>
-          <w:rFonts w:ascii="Times New Roman" w:hAnsi="Times New Roman" w:cs="Times New Roman"/>
-          <w:sz w:val="24"/>
-          <w:szCs w:val="24"/>
-        </w:rPr>
-      </w:pPr>
-    </w:p>
-    <w:p>
-      <w:pPr>
-        <w:rPr>
-          <w:rFonts w:ascii="Times New Roman" w:hAnsi="Times New Roman" w:cs="Times New Roman"/>
-          <w:sz w:val="24"/>
-          <w:szCs w:val="24"/>
-        </w:rPr>
-      </w:pPr>
-      <w:r>
-        <w:rPr>
-          <w:rFonts w:ascii="Times New Roman" w:hAnsi="Times New Roman" w:cs="Times New Roman"/>
-          <w:sz w:val="24"/>
-          <w:szCs w:val="24"/>
-        </w:rPr>
-        <w:t>5</w:t>
-      </w:r>
-      <w:r>
-        <w:rPr>
-          <w:rFonts w:ascii="Times New Roman" w:hAnsi="Times New Roman" w:cs="Times New Roman"/>
-          <w:sz w:val="24"/>
-          <w:szCs w:val="24"/>
-        </w:rPr>
-        <w:t xml:space="preserve">. When rescaling SM and SM error, the original code does one of the </w:t>
-      </w:r>
-      <w:proofErr w:type="gramStart"/>
-      <w:r>
-        <w:rPr>
-          <w:rFonts w:ascii="Times New Roman" w:hAnsi="Times New Roman" w:cs="Times New Roman"/>
-          <w:sz w:val="24"/>
-          <w:szCs w:val="24"/>
-        </w:rPr>
-        <w:t>following</w:t>
-      </w:r>
-      <w:proofErr w:type="gramEnd"/>
-      <w:r>
-        <w:rPr>
-          <w:rFonts w:ascii="Times New Roman" w:hAnsi="Times New Roman" w:cs="Times New Roman"/>
-          <w:sz w:val="24"/>
-          <w:szCs w:val="24"/>
-        </w:rPr>
-        <w:t>:</w:t>
-      </w:r>
-    </w:p>
-    <w:p>
-      <w:pPr>
-        <w:ind w:firstLine="720"/>
-        <w:rPr>
-          <w:rFonts w:ascii="Times New Roman" w:hAnsi="Times New Roman" w:cs="Times New Roman"/>
-          <w:sz w:val="24"/>
-          <w:szCs w:val="24"/>
-        </w:rPr>
-      </w:pPr>
-      <w:r>
-        <w:rPr>
-          <w:rFonts w:ascii="Times New Roman" w:hAnsi="Times New Roman" w:cs="Times New Roman"/>
-          <w:sz w:val="24"/>
-          <w:szCs w:val="24"/>
-        </w:rPr>
-        <w:lastRenderedPageBreak/>
-        <w:t>1) Uses API values of all time steps to calculate mean &amp; standard deviation. This is the case for:</w:t>
-      </w:r>
-    </w:p>
-    <w:p>
-      <w:pPr>
-        <w:pStyle w:val="ListParagraph"/>
-        <w:numPr>
-          <w:ilvl w:val="1"/>
-          <w:numId w:val="4"/>
-        </w:numPr>
-        <w:rPr>
-          <w:rFonts w:ascii="Times New Roman" w:hAnsi="Times New Roman" w:cs="Times New Roman"/>
-          <w:sz w:val="24"/>
-          <w:szCs w:val="24"/>
-        </w:rPr>
-      </w:pPr>
-      <w:r>
-        <w:rPr>
-          <w:rFonts w:ascii="Times New Roman" w:hAnsi="Times New Roman" w:cs="Times New Roman"/>
-          <w:sz w:val="24"/>
-          <w:szCs w:val="24"/>
-        </w:rPr>
-        <w:t>S</w:t>
-      </w:r>
-      <w:r>
-        <w:rPr>
-          <w:rFonts w:ascii="Times New Roman" w:hAnsi="Times New Roman" w:cs="Times New Roman"/>
-          <w:sz w:val="24"/>
-          <w:szCs w:val="24"/>
-        </w:rPr>
-        <w:t>easonal 2nd-moment</w:t>
-      </w:r>
-      <w:r>
-        <w:rPr>
-          <w:rFonts w:ascii="Times New Roman" w:hAnsi="Times New Roman" w:cs="Times New Roman"/>
-          <w:sz w:val="24"/>
-          <w:szCs w:val="24"/>
-        </w:rPr>
-        <w:t>-</w:t>
-      </w:r>
-      <w:r>
-        <w:rPr>
-          <w:rFonts w:ascii="Times New Roman" w:hAnsi="Times New Roman" w:cs="Times New Roman"/>
-          <w:sz w:val="24"/>
-          <w:szCs w:val="24"/>
-        </w:rPr>
-        <w:t>matching</w:t>
-      </w:r>
-      <w:r>
-        <w:rPr>
-          <w:rFonts w:ascii="Times New Roman" w:hAnsi="Times New Roman" w:cs="Times New Roman"/>
-          <w:sz w:val="24"/>
-          <w:szCs w:val="24"/>
-        </w:rPr>
-        <w:t xml:space="preserve"> (</w:t>
-      </w:r>
-      <w:proofErr w:type="spellStart"/>
-      <w:r>
-        <w:rPr>
-          <w:rFonts w:ascii="Times New Roman" w:hAnsi="Times New Roman" w:cs="Times New Roman"/>
-          <w:sz w:val="24"/>
-          <w:szCs w:val="24"/>
-        </w:rPr>
-        <w:t>transform_flag</w:t>
-      </w:r>
-      <w:proofErr w:type="spellEnd"/>
-      <w:r>
-        <w:rPr>
-          <w:rFonts w:ascii="Times New Roman" w:hAnsi="Times New Roman" w:cs="Times New Roman"/>
-          <w:sz w:val="24"/>
-          <w:szCs w:val="24"/>
-        </w:rPr>
-        <w:t xml:space="preserve"> </w:t>
-      </w:r>
-      <w:r>
-        <w:rPr>
-          <w:rFonts w:ascii="Times New Roman" w:hAnsi="Times New Roman" w:cs="Times New Roman"/>
-          <w:sz w:val="24"/>
-          <w:szCs w:val="24"/>
-        </w:rPr>
-        <w:t>=</w:t>
-      </w:r>
-      <w:r>
-        <w:rPr>
-          <w:rFonts w:ascii="Times New Roman" w:hAnsi="Times New Roman" w:cs="Times New Roman"/>
-          <w:sz w:val="24"/>
-          <w:szCs w:val="24"/>
-        </w:rPr>
-        <w:t xml:space="preserve"> </w:t>
-      </w:r>
-      <w:r>
-        <w:rPr>
-          <w:rFonts w:ascii="Times New Roman" w:hAnsi="Times New Roman" w:cs="Times New Roman"/>
-          <w:sz w:val="24"/>
-          <w:szCs w:val="24"/>
-        </w:rPr>
-        <w:t>2);</w:t>
-      </w:r>
-    </w:p>
-    <w:p>
-      <w:pPr>
-        <w:pStyle w:val="ListParagraph"/>
-        <w:numPr>
-          <w:ilvl w:val="1"/>
-          <w:numId w:val="4"/>
-        </w:numPr>
-        <w:rPr>
-          <w:rFonts w:ascii="Times New Roman" w:hAnsi="Times New Roman" w:cs="Times New Roman"/>
-          <w:sz w:val="24"/>
-          <w:szCs w:val="24"/>
-        </w:rPr>
-      </w:pPr>
-      <w:r>
-        <w:rPr>
-          <w:rFonts w:ascii="Times New Roman" w:hAnsi="Times New Roman" w:cs="Times New Roman"/>
-          <w:sz w:val="24"/>
-          <w:szCs w:val="24"/>
-        </w:rPr>
-        <w:t>Long-term 2nd-moment</w:t>
-      </w:r>
-      <w:r>
-        <w:rPr>
-          <w:rFonts w:ascii="Times New Roman" w:hAnsi="Times New Roman" w:cs="Times New Roman"/>
-          <w:sz w:val="24"/>
-          <w:szCs w:val="24"/>
-        </w:rPr>
-        <w:t>-</w:t>
-      </w:r>
-      <w:r>
-        <w:rPr>
-          <w:rFonts w:ascii="Times New Roman" w:hAnsi="Times New Roman" w:cs="Times New Roman"/>
-          <w:sz w:val="24"/>
-          <w:szCs w:val="24"/>
-        </w:rPr>
-        <w:t>matching (</w:t>
-      </w:r>
-      <w:proofErr w:type="spellStart"/>
-      <w:r>
-        <w:rPr>
-          <w:rFonts w:ascii="Times New Roman" w:hAnsi="Times New Roman" w:cs="Times New Roman"/>
-          <w:sz w:val="24"/>
-          <w:szCs w:val="24"/>
-        </w:rPr>
-        <w:t>transform_flag</w:t>
-      </w:r>
-      <w:proofErr w:type="spellEnd"/>
-      <w:r>
-        <w:rPr>
-          <w:rFonts w:ascii="Times New Roman" w:hAnsi="Times New Roman" w:cs="Times New Roman"/>
-          <w:sz w:val="24"/>
-          <w:szCs w:val="24"/>
-        </w:rPr>
-        <w:t xml:space="preserve"> </w:t>
-      </w:r>
-      <w:r>
-        <w:rPr>
-          <w:rFonts w:ascii="Times New Roman" w:hAnsi="Times New Roman" w:cs="Times New Roman"/>
-          <w:sz w:val="24"/>
-          <w:szCs w:val="24"/>
-        </w:rPr>
-        <w:t>=</w:t>
-      </w:r>
-      <w:r>
-        <w:rPr>
-          <w:rFonts w:ascii="Times New Roman" w:hAnsi="Times New Roman" w:cs="Times New Roman"/>
-          <w:sz w:val="24"/>
-          <w:szCs w:val="24"/>
-        </w:rPr>
-        <w:t xml:space="preserve"> </w:t>
-      </w:r>
-      <w:r>
-        <w:rPr>
-          <w:rFonts w:ascii="Times New Roman" w:hAnsi="Times New Roman" w:cs="Times New Roman"/>
-          <w:sz w:val="24"/>
-          <w:szCs w:val="24"/>
-        </w:rPr>
-        <w:t>3);</w:t>
-      </w:r>
-    </w:p>
-    <w:p>
-      <w:pPr>
-        <w:pStyle w:val="ListParagraph"/>
-        <w:numPr>
-          <w:ilvl w:val="1"/>
-          <w:numId w:val="4"/>
-        </w:numPr>
-        <w:rPr>
-          <w:rFonts w:ascii="Times New Roman" w:hAnsi="Times New Roman" w:cs="Times New Roman"/>
-          <w:sz w:val="24"/>
-          <w:szCs w:val="24"/>
-        </w:rPr>
-      </w:pPr>
-      <w:r>
-        <w:rPr>
-          <w:rFonts w:ascii="Times New Roman" w:hAnsi="Times New Roman" w:cs="Times New Roman"/>
-          <w:sz w:val="24"/>
-          <w:szCs w:val="24"/>
-        </w:rPr>
-        <w:t>R</w:t>
-      </w:r>
-      <w:r>
-        <w:rPr>
-          <w:rFonts w:ascii="Times New Roman" w:hAnsi="Times New Roman" w:cs="Times New Roman"/>
-          <w:sz w:val="24"/>
-          <w:szCs w:val="24"/>
-        </w:rPr>
-        <w:t>escaling SM error to R</w:t>
-      </w:r>
-      <w:r>
-        <w:rPr>
-          <w:rFonts w:ascii="Times New Roman" w:hAnsi="Times New Roman" w:cs="Times New Roman"/>
-          <w:sz w:val="24"/>
-          <w:szCs w:val="24"/>
-        </w:rPr>
-        <w:t>;</w:t>
-      </w:r>
-    </w:p>
-    <w:p>
-      <w:pPr>
-        <w:pStyle w:val="ListParagraph"/>
-        <w:numPr>
-          <w:ilvl w:val="1"/>
-          <w:numId w:val="4"/>
-        </w:numPr>
-        <w:rPr>
-          <w:rFonts w:ascii="Times New Roman" w:hAnsi="Times New Roman" w:cs="Times New Roman"/>
-          <w:sz w:val="24"/>
-          <w:szCs w:val="24"/>
-        </w:rPr>
-      </w:pPr>
-      <w:r>
-        <w:rPr>
-          <w:rFonts w:ascii="Times New Roman" w:hAnsi="Times New Roman" w:cs="Times New Roman"/>
-          <w:sz w:val="24"/>
-          <w:szCs w:val="24"/>
-        </w:rPr>
-        <w:t>Seasonal 2nd-moment-matching with seasonal std. (</w:t>
-      </w:r>
-      <w:proofErr w:type="spellStart"/>
-      <w:r>
-        <w:rPr>
-          <w:rFonts w:ascii="Times New Roman" w:hAnsi="Times New Roman" w:cs="Times New Roman"/>
-          <w:sz w:val="24"/>
-          <w:szCs w:val="24"/>
-        </w:rPr>
-        <w:t>transform_flag</w:t>
-      </w:r>
-      <w:proofErr w:type="spellEnd"/>
-      <w:r>
-        <w:rPr>
-          <w:rFonts w:ascii="Times New Roman" w:hAnsi="Times New Roman" w:cs="Times New Roman"/>
-          <w:sz w:val="24"/>
-          <w:szCs w:val="24"/>
-        </w:rPr>
-        <w:t xml:space="preserve"> = 5)</w:t>
-      </w:r>
-    </w:p>
-    <w:p>
-      <w:pPr>
-        <w:ind w:firstLine="720"/>
-        <w:rPr>
-          <w:rFonts w:ascii="Times New Roman" w:hAnsi="Times New Roman" w:cs="Times New Roman"/>
-          <w:sz w:val="24"/>
-          <w:szCs w:val="24"/>
-        </w:rPr>
-      </w:pPr>
-      <w:r>
-        <w:rPr>
-          <w:rFonts w:ascii="Times New Roman" w:hAnsi="Times New Roman" w:cs="Times New Roman"/>
-          <w:sz w:val="24"/>
-          <w:szCs w:val="24"/>
-        </w:rPr>
-        <w:t>2) Uses API values at SM-</w:t>
-      </w:r>
-      <w:proofErr w:type="spellStart"/>
-      <w:r>
-        <w:rPr>
-          <w:rFonts w:ascii="Times New Roman" w:hAnsi="Times New Roman" w:cs="Times New Roman"/>
-          <w:sz w:val="24"/>
-          <w:szCs w:val="24"/>
-        </w:rPr>
-        <w:t>obs</w:t>
-      </w:r>
-      <w:proofErr w:type="spellEnd"/>
-      <w:r>
-        <w:rPr>
-          <w:rFonts w:ascii="Times New Roman" w:hAnsi="Times New Roman" w:cs="Times New Roman"/>
-          <w:sz w:val="24"/>
-          <w:szCs w:val="24"/>
-        </w:rPr>
-        <w:t xml:space="preserve">-available timesteps. </w:t>
-      </w:r>
-      <w:r>
-        <w:rPr>
-          <w:rFonts w:ascii="Times New Roman" w:hAnsi="Times New Roman" w:cs="Times New Roman"/>
-          <w:sz w:val="24"/>
-          <w:szCs w:val="24"/>
-        </w:rPr>
-        <w:t>This is the case for:</w:t>
-      </w:r>
-    </w:p>
-    <w:p>
-      <w:pPr>
-        <w:pStyle w:val="ListParagraph"/>
-        <w:numPr>
-          <w:ilvl w:val="1"/>
-          <w:numId w:val="4"/>
-        </w:numPr>
-        <w:rPr>
-          <w:rFonts w:ascii="Times New Roman" w:hAnsi="Times New Roman" w:cs="Times New Roman"/>
-          <w:sz w:val="24"/>
-          <w:szCs w:val="24"/>
-        </w:rPr>
-      </w:pPr>
-      <w:r>
-        <w:rPr>
-          <w:rFonts w:ascii="Times New Roman" w:hAnsi="Times New Roman" w:cs="Times New Roman"/>
-          <w:sz w:val="24"/>
-          <w:szCs w:val="24"/>
-        </w:rPr>
-        <w:t xml:space="preserve">Long-term </w:t>
-      </w:r>
-      <w:proofErr w:type="spellStart"/>
-      <w:r>
-        <w:rPr>
-          <w:rFonts w:ascii="Times New Roman" w:hAnsi="Times New Roman" w:cs="Times New Roman"/>
-          <w:sz w:val="24"/>
-          <w:szCs w:val="24"/>
-        </w:rPr>
-        <w:t>cdf</w:t>
-      </w:r>
-      <w:proofErr w:type="spellEnd"/>
-      <w:r>
-        <w:rPr>
-          <w:rFonts w:ascii="Times New Roman" w:hAnsi="Times New Roman" w:cs="Times New Roman"/>
-          <w:sz w:val="24"/>
-          <w:szCs w:val="24"/>
-        </w:rPr>
-        <w:t>-matching (</w:t>
-      </w:r>
-      <w:proofErr w:type="spellStart"/>
-      <w:r>
-        <w:rPr>
-          <w:rFonts w:ascii="Times New Roman" w:hAnsi="Times New Roman" w:cs="Times New Roman"/>
-          <w:sz w:val="24"/>
-          <w:szCs w:val="24"/>
-        </w:rPr>
-        <w:t>transform_flag</w:t>
-      </w:r>
-      <w:proofErr w:type="spellEnd"/>
-      <w:r>
-        <w:rPr>
-          <w:rFonts w:ascii="Times New Roman" w:hAnsi="Times New Roman" w:cs="Times New Roman"/>
-          <w:sz w:val="24"/>
-          <w:szCs w:val="24"/>
-        </w:rPr>
-        <w:t xml:space="preserve"> = 1);</w:t>
-      </w:r>
-    </w:p>
-    <w:p>
-      <w:pPr>
-        <w:pStyle w:val="ListParagraph"/>
-        <w:numPr>
-          <w:ilvl w:val="1"/>
-          <w:numId w:val="4"/>
-        </w:numPr>
-        <w:rPr>
-          <w:rFonts w:ascii="Times New Roman" w:hAnsi="Times New Roman" w:cs="Times New Roman"/>
-          <w:sz w:val="24"/>
-          <w:szCs w:val="24"/>
-        </w:rPr>
-      </w:pPr>
-      <w:r>
-        <w:rPr>
-          <w:rFonts w:ascii="Times New Roman" w:hAnsi="Times New Roman" w:cs="Times New Roman"/>
-          <w:sz w:val="24"/>
-          <w:szCs w:val="24"/>
-        </w:rPr>
-        <w:t xml:space="preserve">Seasonal </w:t>
-      </w:r>
-      <w:proofErr w:type="spellStart"/>
-      <w:r>
-        <w:rPr>
-          <w:rFonts w:ascii="Times New Roman" w:hAnsi="Times New Roman" w:cs="Times New Roman"/>
-          <w:sz w:val="24"/>
-          <w:szCs w:val="24"/>
-        </w:rPr>
-        <w:t>cdf</w:t>
-      </w:r>
-      <w:proofErr w:type="spellEnd"/>
-      <w:r>
-        <w:rPr>
-          <w:rFonts w:ascii="Times New Roman" w:hAnsi="Times New Roman" w:cs="Times New Roman"/>
-          <w:sz w:val="24"/>
-          <w:szCs w:val="24"/>
-        </w:rPr>
-        <w:t>-matching (</w:t>
-      </w:r>
-      <w:proofErr w:type="spellStart"/>
-      <w:r>
-        <w:rPr>
-          <w:rFonts w:ascii="Times New Roman" w:hAnsi="Times New Roman" w:cs="Times New Roman"/>
-          <w:sz w:val="24"/>
-          <w:szCs w:val="24"/>
-        </w:rPr>
-        <w:t>transform_flag</w:t>
-      </w:r>
-      <w:proofErr w:type="spellEnd"/>
-      <w:r>
-        <w:rPr>
-          <w:rFonts w:ascii="Times New Roman" w:hAnsi="Times New Roman" w:cs="Times New Roman"/>
-          <w:sz w:val="24"/>
-          <w:szCs w:val="24"/>
-        </w:rPr>
-        <w:t xml:space="preserve"> = 4)</w:t>
-      </w:r>
-    </w:p>
-    <w:p>
-      <w:pPr>
-        <w:rPr>
-          <w:rFonts w:ascii="Times New Roman" w:hAnsi="Times New Roman" w:cs="Times New Roman"/>
-          <w:sz w:val="24"/>
-          <w:szCs w:val="24"/>
-        </w:rPr>
-      </w:pPr>
-      <w:r>
-        <w:rPr>
-          <w:rFonts w:ascii="Times New Roman" w:hAnsi="Times New Roman" w:cs="Times New Roman"/>
-          <w:sz w:val="24"/>
-          <w:szCs w:val="24"/>
-        </w:rPr>
-        <w:t xml:space="preserve">Now, I changed everything to follow </w:t>
-      </w:r>
-      <w:r>
-        <w:rPr>
-          <w:rFonts w:ascii="Times New Roman" w:hAnsi="Times New Roman" w:cs="Times New Roman"/>
-          <w:i/>
-          <w:sz w:val="24"/>
-          <w:szCs w:val="24"/>
-        </w:rPr>
-        <w:t>the second approach</w:t>
-      </w:r>
-      <w:r>
-        <w:rPr>
-          <w:rFonts w:ascii="Times New Roman" w:hAnsi="Times New Roman" w:cs="Times New Roman"/>
-          <w:sz w:val="24"/>
-          <w:szCs w:val="24"/>
-        </w:rPr>
-        <w:t xml:space="preserve"> (i.e., use API values at SM-</w:t>
-      </w:r>
-      <w:proofErr w:type="spellStart"/>
-      <w:r>
-        <w:rPr>
-          <w:rFonts w:ascii="Times New Roman" w:hAnsi="Times New Roman" w:cs="Times New Roman"/>
-          <w:sz w:val="24"/>
-          <w:szCs w:val="24"/>
-        </w:rPr>
-        <w:t>obs</w:t>
-      </w:r>
-      <w:proofErr w:type="spellEnd"/>
-      <w:r>
-        <w:rPr>
-          <w:rFonts w:ascii="Times New Roman" w:hAnsi="Times New Roman" w:cs="Times New Roman"/>
-          <w:sz w:val="24"/>
-          <w:szCs w:val="24"/>
-        </w:rPr>
-        <w:t>-available timesteps to calculate all mean &amp; standard deviation values). This is done by</w:t>
-      </w:r>
-      <w:r>
-        <w:rPr>
-          <w:rFonts w:ascii="Times New Roman" w:hAnsi="Times New Roman" w:cs="Times New Roman"/>
-          <w:sz w:val="24"/>
-          <w:szCs w:val="24"/>
-        </w:rPr>
-        <w:t xml:space="preserve"> the following</w:t>
-      </w:r>
-      <w:r>
-        <w:rPr>
-          <w:rFonts w:ascii="Times New Roman" w:hAnsi="Times New Roman" w:cs="Times New Roman"/>
-          <w:sz w:val="24"/>
-          <w:szCs w:val="24"/>
-        </w:rPr>
-        <w:t xml:space="preserve"> specific</w:t>
-      </w:r>
-      <w:r>
-        <w:rPr>
-          <w:rFonts w:ascii="Times New Roman" w:hAnsi="Times New Roman" w:cs="Times New Roman"/>
-          <w:sz w:val="24"/>
-          <w:szCs w:val="24"/>
-        </w:rPr>
-        <w:t xml:space="preserve"> changes</w:t>
-      </w:r>
-      <w:r>
-        <w:rPr>
-          <w:rFonts w:ascii="Times New Roman" w:hAnsi="Times New Roman" w:cs="Times New Roman"/>
-          <w:sz w:val="24"/>
-          <w:szCs w:val="24"/>
-        </w:rPr>
-        <w:t>:</w:t>
-      </w:r>
-    </w:p>
-    <w:p>
-      <w:pPr>
-        <w:pStyle w:val="ListParagraph"/>
-        <w:numPr>
-          <w:ilvl w:val="0"/>
-          <w:numId w:val="4"/>
-        </w:numPr>
-        <w:rPr>
-          <w:rFonts w:ascii="Times New Roman" w:hAnsi="Times New Roman" w:cs="Times New Roman"/>
-          <w:sz w:val="24"/>
-          <w:szCs w:val="24"/>
-        </w:rPr>
-      </w:pPr>
-      <w:r>
-        <w:rPr>
-          <w:rFonts w:ascii="Times New Roman" w:hAnsi="Times New Roman" w:cs="Times New Roman"/>
-          <w:sz w:val="24"/>
-          <w:szCs w:val="24"/>
-        </w:rPr>
-        <w:t>“API_DOY” was originally calculated based on API values at all timesteps</w:t>
-      </w:r>
-      <w:r>
-        <w:rPr>
-          <w:rFonts w:ascii="Times New Roman" w:hAnsi="Times New Roman" w:cs="Times New Roman"/>
-          <w:sz w:val="24"/>
-          <w:szCs w:val="24"/>
-        </w:rPr>
-        <w:t>.</w:t>
-      </w:r>
-      <w:r>
-        <w:rPr>
-          <w:rFonts w:ascii="Times New Roman" w:hAnsi="Times New Roman" w:cs="Times New Roman"/>
-          <w:sz w:val="24"/>
-          <w:szCs w:val="24"/>
-        </w:rPr>
-        <w:t xml:space="preserve"> </w:t>
-      </w:r>
-      <w:r>
-        <w:rPr>
-          <w:rFonts w:ascii="Times New Roman" w:hAnsi="Times New Roman" w:cs="Times New Roman"/>
-          <w:sz w:val="24"/>
-          <w:szCs w:val="24"/>
-        </w:rPr>
-        <w:t>N</w:t>
-      </w:r>
-      <w:r>
-        <w:rPr>
-          <w:rFonts w:ascii="Times New Roman" w:hAnsi="Times New Roman" w:cs="Times New Roman"/>
-          <w:sz w:val="24"/>
-          <w:szCs w:val="24"/>
-        </w:rPr>
-        <w:t xml:space="preserve">ow </w:t>
-      </w:r>
-      <w:r>
-        <w:rPr>
-          <w:rFonts w:ascii="Times New Roman" w:hAnsi="Times New Roman" w:cs="Times New Roman"/>
-          <w:sz w:val="24"/>
-          <w:szCs w:val="24"/>
-        </w:rPr>
-        <w:t xml:space="preserve">it </w:t>
-      </w:r>
-      <w:r>
-        <w:rPr>
-          <w:rFonts w:ascii="Times New Roman" w:hAnsi="Times New Roman" w:cs="Times New Roman"/>
-          <w:sz w:val="24"/>
-          <w:szCs w:val="24"/>
-        </w:rPr>
-        <w:t>is calculated based on only time</w:t>
-      </w:r>
-      <w:r>
-        <w:rPr>
-          <w:rFonts w:ascii="Times New Roman" w:hAnsi="Times New Roman" w:cs="Times New Roman"/>
-          <w:sz w:val="24"/>
-          <w:szCs w:val="24"/>
-        </w:rPr>
-        <w:t>steps when SM observations are available</w:t>
-      </w:r>
-      <w:r>
-        <w:rPr>
-          <w:rFonts w:ascii="Times New Roman" w:hAnsi="Times New Roman" w:cs="Times New Roman"/>
-          <w:sz w:val="24"/>
-          <w:szCs w:val="24"/>
-        </w:rPr>
-        <w:t>;</w:t>
-      </w:r>
-    </w:p>
-    <w:p>
-      <w:pPr>
-        <w:pStyle w:val="ListParagraph"/>
-        <w:numPr>
-          <w:ilvl w:val="0"/>
-          <w:numId w:val="4"/>
-        </w:numPr>
-        <w:rPr>
-          <w:rFonts w:ascii="Times New Roman" w:hAnsi="Times New Roman" w:cs="Times New Roman"/>
-          <w:sz w:val="24"/>
-          <w:szCs w:val="24"/>
-        </w:rPr>
-      </w:pPr>
-      <w:r>
-        <w:rPr>
-          <w:rFonts w:ascii="Times New Roman" w:hAnsi="Times New Roman" w:cs="Times New Roman"/>
-          <w:sz w:val="24"/>
-          <w:szCs w:val="24"/>
-        </w:rPr>
-        <w:t>Changed the section of calculating long-term mean and standard deviation to use SM-</w:t>
-      </w:r>
-      <w:proofErr w:type="spellStart"/>
-      <w:r>
-        <w:rPr>
-          <w:rFonts w:ascii="Times New Roman" w:hAnsi="Times New Roman" w:cs="Times New Roman"/>
-          <w:sz w:val="24"/>
-          <w:szCs w:val="24"/>
-        </w:rPr>
-        <w:t>obs</w:t>
-      </w:r>
-      <w:proofErr w:type="spellEnd"/>
-      <w:r>
-        <w:rPr>
-          <w:rFonts w:ascii="Times New Roman" w:hAnsi="Times New Roman" w:cs="Times New Roman"/>
-          <w:sz w:val="24"/>
-          <w:szCs w:val="24"/>
-        </w:rPr>
-        <w:t>-available timesteps only</w:t>
-      </w:r>
-    </w:p>
-    <w:p>
-      <w:pPr>
-        <w:rPr>
-          <w:rFonts w:ascii="Times New Roman" w:hAnsi="Times New Roman" w:cs="Times New Roman"/>
-          <w:sz w:val="24"/>
-          <w:szCs w:val="24"/>
-        </w:rPr>
-      </w:pPr>
-    </w:p>
-    <w:p>
-      <w:pPr>
-        <w:rPr>
-          <w:rFonts w:ascii="Times New Roman" w:hAnsi="Times New Roman" w:cs="Times New Roman"/>
-          <w:sz w:val="24"/>
-          <w:szCs w:val="24"/>
-        </w:rPr>
-      </w:pPr>
-      <w:r>
-        <w:rPr>
-          <w:rFonts w:ascii="Times New Roman" w:hAnsi="Times New Roman" w:cs="Times New Roman"/>
-          <w:sz w:val="24"/>
-          <w:szCs w:val="24"/>
-        </w:rPr>
-        <w:t>6</w:t>
-      </w:r>
-      <w:r>
-        <w:rPr>
-          <w:rFonts w:ascii="Times New Roman" w:hAnsi="Times New Roman" w:cs="Times New Roman"/>
-          <w:sz w:val="24"/>
-          <w:szCs w:val="24"/>
-        </w:rPr>
-        <w:t xml:space="preserve">. </w:t>
-      </w:r>
-      <w:r>
-        <w:rPr>
-          <w:rFonts w:ascii="Times New Roman" w:hAnsi="Times New Roman" w:cs="Times New Roman"/>
-          <w:sz w:val="24"/>
-          <w:szCs w:val="24"/>
-        </w:rPr>
-        <w:t>Enable</w:t>
-      </w:r>
-      <w:r>
-        <w:rPr>
-          <w:rFonts w:ascii="Times New Roman" w:hAnsi="Times New Roman" w:cs="Times New Roman"/>
-          <w:sz w:val="24"/>
-          <w:szCs w:val="24"/>
-        </w:rPr>
-        <w:t>d</w:t>
-      </w:r>
-      <w:r>
-        <w:rPr>
-          <w:rFonts w:ascii="Times New Roman" w:hAnsi="Times New Roman" w:cs="Times New Roman"/>
-          <w:sz w:val="24"/>
-          <w:szCs w:val="24"/>
-        </w:rPr>
-        <w:t xml:space="preserve"> ensemble rainfall correction</w:t>
-      </w:r>
-      <w:r>
-        <w:rPr>
-          <w:rFonts w:ascii="Times New Roman" w:hAnsi="Times New Roman" w:cs="Times New Roman"/>
-          <w:sz w:val="24"/>
-          <w:szCs w:val="24"/>
-        </w:rPr>
-        <w:t>:</w:t>
-      </w:r>
-    </w:p>
-    <w:p>
-      <w:pPr>
-        <w:pStyle w:val="ListParagraph"/>
-        <w:numPr>
-          <w:ilvl w:val="0"/>
-          <w:numId w:val="5"/>
-        </w:numPr>
-        <w:rPr>
-          <w:rFonts w:ascii="Times New Roman" w:hAnsi="Times New Roman" w:cs="Times New Roman"/>
-          <w:sz w:val="24"/>
-          <w:szCs w:val="24"/>
-        </w:rPr>
-      </w:pPr>
-      <w:r>
-        <w:rPr>
-          <w:rFonts w:ascii="Times New Roman" w:hAnsi="Times New Roman" w:cs="Times New Roman"/>
-          <w:i/>
-          <w:sz w:val="24"/>
-          <w:szCs w:val="24"/>
-        </w:rPr>
-        <w:t>E</w:t>
-      </w:r>
-      <w:r>
-        <w:rPr>
-          <w:rFonts w:ascii="Times New Roman" w:hAnsi="Times New Roman" w:cs="Times New Roman"/>
-          <w:i/>
-          <w:sz w:val="24"/>
-          <w:szCs w:val="24"/>
-        </w:rPr>
-        <w:t>ach ensemble member</w:t>
-      </w:r>
-      <w:r>
-        <w:rPr>
-          <w:rFonts w:ascii="Times New Roman" w:hAnsi="Times New Roman" w:cs="Times New Roman"/>
-          <w:i/>
-          <w:sz w:val="24"/>
-          <w:szCs w:val="24"/>
-        </w:rPr>
-        <w:t xml:space="preserve"> of increment</w:t>
-      </w:r>
-      <w:r>
-        <w:rPr>
-          <w:rFonts w:ascii="Times New Roman" w:hAnsi="Times New Roman" w:cs="Times New Roman"/>
-          <w:i/>
-          <w:sz w:val="24"/>
-          <w:szCs w:val="24"/>
-        </w:rPr>
-        <w:t xml:space="preserve"> is applied to correct the corresponding perturbed rainfall ensemble member</w:t>
-      </w:r>
-    </w:p>
-    <w:p>
-      <w:pPr>
-        <w:rPr>
-          <w:rFonts w:ascii="Times New Roman" w:hAnsi="Times New Roman" w:cs="Times New Roman"/>
-          <w:sz w:val="24"/>
-          <w:szCs w:val="24"/>
-        </w:rPr>
-      </w:pPr>
-    </w:p>
-    <w:p>
-      <w:pPr>
-        <w:rPr>
-          <w:rFonts w:ascii="Times New Roman" w:hAnsi="Times New Roman" w:cs="Times New Roman"/>
-          <w:sz w:val="24"/>
-          <w:szCs w:val="24"/>
-        </w:rPr>
-      </w:pPr>
-      <w:r>
-        <w:rPr>
-          <w:rFonts w:ascii="Times New Roman" w:hAnsi="Times New Roman" w:cs="Times New Roman"/>
-          <w:sz w:val="24"/>
-          <w:szCs w:val="24"/>
-        </w:rPr>
-        <w:t>7</w:t>
-      </w:r>
-      <w:r>
-        <w:rPr>
-          <w:rFonts w:ascii="Times New Roman" w:hAnsi="Times New Roman" w:cs="Times New Roman"/>
-          <w:sz w:val="24"/>
-          <w:szCs w:val="24"/>
-        </w:rPr>
-        <w:t>. Rescale corrected rainfall in the end to have the same long-term mean as observation. This rescaling is applied to:</w:t>
-      </w:r>
-    </w:p>
-    <w:p>
-      <w:pPr>
-        <w:pStyle w:val="ListParagraph"/>
-        <w:numPr>
-          <w:ilvl w:val="0"/>
-          <w:numId w:val="5"/>
-        </w:numPr>
-        <w:rPr>
-          <w:rFonts w:ascii="Times New Roman" w:hAnsi="Times New Roman" w:cs="Times New Roman"/>
-          <w:sz w:val="24"/>
-          <w:szCs w:val="24"/>
-        </w:rPr>
-      </w:pPr>
-      <w:r>
-        <w:rPr>
-          <w:rFonts w:ascii="Times New Roman" w:hAnsi="Times New Roman" w:cs="Times New Roman"/>
-          <w:sz w:val="24"/>
-          <w:szCs w:val="24"/>
-        </w:rPr>
-        <w:t>The deterministic corrected rainfall</w:t>
-      </w:r>
-    </w:p>
-    <w:p>
-      <w:pPr>
-        <w:pStyle w:val="ListParagraph"/>
-        <w:numPr>
-          <w:ilvl w:val="0"/>
-          <w:numId w:val="5"/>
-        </w:numPr>
-        <w:rPr>
-          <w:rFonts w:ascii="Times New Roman" w:hAnsi="Times New Roman" w:cs="Times New Roman"/>
-          <w:sz w:val="24"/>
-          <w:szCs w:val="24"/>
-        </w:rPr>
-      </w:pPr>
-      <w:r>
-        <w:rPr>
-          <w:rFonts w:ascii="Times New Roman" w:hAnsi="Times New Roman" w:cs="Times New Roman"/>
-          <w:sz w:val="24"/>
-          <w:szCs w:val="24"/>
-        </w:rPr>
-        <w:t>Each ensemble member of corrected rainfall individually (for ensemble filter options)</w:t>
-      </w:r>
-    </w:p>
-    <w:p>
-      <w:pPr>
-        <w:rPr>
-          <w:rFonts w:ascii="Times New Roman" w:hAnsi="Times New Roman" w:cs="Times New Roman"/>
-          <w:sz w:val="24"/>
-          <w:szCs w:val="24"/>
-        </w:rPr>
-      </w:pPr>
-    </w:p>
-    <w:p>
-      <w:pPr>
-        <w:rPr>
-          <w:rFonts w:ascii="Times New Roman" w:hAnsi="Times New Roman" w:cs="Times New Roman"/>
-          <w:sz w:val="24"/>
-          <w:szCs w:val="24"/>
-        </w:rPr>
-      </w:pPr>
-      <w:r>
-        <w:rPr>
-          <w:rFonts w:ascii="Times New Roman" w:hAnsi="Times New Roman" w:cs="Times New Roman"/>
-          <w:sz w:val="24"/>
-          <w:szCs w:val="24"/>
-        </w:rPr>
-        <w:t>8</w:t>
-      </w:r>
-      <w:r>
-        <w:rPr>
-          <w:rFonts w:ascii="Times New Roman" w:hAnsi="Times New Roman" w:cs="Times New Roman"/>
-          <w:sz w:val="24"/>
-          <w:szCs w:val="24"/>
-        </w:rPr>
-        <w:t xml:space="preserve">. </w:t>
-      </w:r>
-      <w:r>
-        <w:rPr>
-          <w:rFonts w:ascii="Times New Roman" w:hAnsi="Times New Roman" w:cs="Times New Roman"/>
-          <w:sz w:val="24"/>
-          <w:szCs w:val="24"/>
-        </w:rPr>
-        <w:t>Now the code saves ensemble increments and rainfall results</w:t>
-      </w:r>
-    </w:p>
-    <w:p>
-      <w:pPr>
-        <w:rPr>
-          <w:rFonts w:ascii="Times New Roman" w:hAnsi="Times New Roman" w:cs="Times New Roman"/>
-          <w:sz w:val="24"/>
-          <w:szCs w:val="24"/>
-        </w:rPr>
-      </w:pPr>
-    </w:p>
-    <w:p>
-      <w:pPr>
-        <w:rPr>
-          <w:rFonts w:ascii="Times New Roman" w:hAnsi="Times New Roman" w:cs="Times New Roman"/>
-          <w:sz w:val="24"/>
-          <w:szCs w:val="24"/>
-        </w:rPr>
-      </w:pPr>
-      <w:r>
-        <w:rPr>
-          <w:rFonts w:ascii="Times New Roman" w:hAnsi="Times New Roman" w:cs="Times New Roman"/>
-          <w:sz w:val="24"/>
-          <w:szCs w:val="24"/>
-        </w:rPr>
-        <w:t>9. I commented out the validation calculation in the end</w:t>
-      </w:r>
-    </w:p>
-    <w:p>
-      <w:pPr>
-        <w:rPr>
-          <w:rFonts w:ascii="Times New Roman" w:hAnsi="Times New Roman" w:cs="Times New Roman"/>
-          <w:sz w:val="24"/>
-          <w:szCs w:val="24"/>
-        </w:rPr>
-      </w:pPr>
-    </w:p>
-    <w:p>
-      <w:pPr>
-        <w:rPr>
-          <w:rFonts w:ascii="Times New Roman" w:hAnsi="Times New Roman" w:cs="Times New Roman"/>
-          <w:sz w:val="24"/>
-          <w:szCs w:val="24"/>
-        </w:rPr>
-      </w:pPr>
-      <w:r>
-        <w:rPr>
-          <w:rFonts w:ascii="Times New Roman" w:hAnsi="Times New Roman" w:cs="Times New Roman"/>
-          <w:sz w:val="24"/>
-          <w:szCs w:val="24"/>
-        </w:rPr>
-        <w:t xml:space="preserve">10. Change the identification of </w:t>
-      </w:r>
-      <w:r>
-        <w:rPr>
-          <w:rFonts w:ascii="Times New Roman" w:hAnsi="Times New Roman" w:cs="Times New Roman"/>
-          <w:sz w:val="24"/>
-          <w:szCs w:val="24"/>
-        </w:rPr>
-        <w:t xml:space="preserve">missing </w:t>
-      </w:r>
-      <w:proofErr w:type="spellStart"/>
-      <w:r>
-        <w:rPr>
-          <w:rFonts w:ascii="Times New Roman" w:hAnsi="Times New Roman" w:cs="Times New Roman"/>
-          <w:sz w:val="24"/>
-          <w:szCs w:val="24"/>
-        </w:rPr>
-        <w:t>sm_obs</w:t>
-      </w:r>
-      <w:proofErr w:type="spellEnd"/>
-      <w:r>
-        <w:rPr>
-          <w:rFonts w:ascii="Times New Roman" w:hAnsi="Times New Roman" w:cs="Times New Roman"/>
-          <w:sz w:val="24"/>
-          <w:szCs w:val="24"/>
-        </w:rPr>
-        <w:t xml:space="preserve"> time points from “-1” to “NAN”</w:t>
-      </w:r>
     </w:p>
     <w:sectPr>
       <w:pgSz w:w="12240" w:h="15840"/>
@@ -4226,7 +4297,7 @@
         <a:sysClr val="windowText" lastClr="000000"/>
       </a:dk1>
       <a:lt1>
-        <a:sysClr val="window" lastClr="FFFFFF"/>
+        <a:sysClr val="window" lastClr="C7EDCB"/>
       </a:lt1>
       <a:dk2>
         <a:srgbClr val="44546A"/>

</xml_diff>

<commit_message>
Enable tuning and API_COEFF and bb for each pixel individually
</commit_message>
<xml_diff>
--- a/src/SMART/Yixin_development_notes.docx
+++ b/src/SMART/Yixin_development_notes.docx
@@ -1826,6 +1826,164 @@
     </w:p>
     <w:p>
       <w:pPr>
+        <w:pStyle w:val="ListParagraph"/>
+        <w:numPr>
+          <w:ilvl w:val="0"/>
+          <w:numId w:val="2"/>
+        </w:numPr>
+        <w:rPr>
+          <w:rFonts w:ascii="Times New Roman" w:hAnsi="Times New Roman" w:cs="Times New Roman"/>
+          <w:sz w:val="24"/>
+          <w:szCs w:val="24"/>
+        </w:rPr>
+      </w:pPr>
+      <w:r>
+        <w:rPr>
+          <w:rFonts w:ascii="Times New Roman" w:hAnsi="Times New Roman" w:cs="Times New Roman"/>
+          <w:sz w:val="24"/>
+          <w:szCs w:val="24"/>
+        </w:rPr>
+        <w:t>“</w:t>
+      </w:r>
+      <w:proofErr w:type="spellStart"/>
+      <w:r>
+        <w:rPr>
+          <w:rFonts w:ascii="Times New Roman" w:hAnsi="Times New Roman" w:cs="Times New Roman"/>
+          <w:sz w:val="24"/>
+          <w:szCs w:val="24"/>
+        </w:rPr>
+        <w:t>API_mean</w:t>
+      </w:r>
+      <w:proofErr w:type="spellEnd"/>
+      <w:r>
+        <w:rPr>
+          <w:rFonts w:ascii="Times New Roman" w:hAnsi="Times New Roman" w:cs="Times New Roman"/>
+          <w:sz w:val="24"/>
+          <w:szCs w:val="24"/>
+        </w:rPr>
+        <w:t>” and “bb”:</w:t>
+      </w:r>
+    </w:p>
+    <w:p>
+      <w:pPr>
+        <w:pStyle w:val="ListParagraph"/>
+        <w:numPr>
+          <w:ilvl w:val="1"/>
+          <w:numId w:val="2"/>
+        </w:numPr>
+        <w:rPr>
+          <w:rFonts w:ascii="Times New Roman" w:hAnsi="Times New Roman" w:cs="Times New Roman"/>
+          <w:sz w:val="24"/>
+          <w:szCs w:val="24"/>
+        </w:rPr>
+      </w:pPr>
+      <w:r>
+        <w:rPr>
+          <w:rFonts w:ascii="Times New Roman" w:hAnsi="Times New Roman" w:cs="Times New Roman"/>
+          <w:sz w:val="24"/>
+          <w:szCs w:val="24"/>
+        </w:rPr>
+        <w:t xml:space="preserve">Now both of these two inputs can either be a number (as before) or the path of the </w:t>
+      </w:r>
+      <w:proofErr w:type="gramStart"/>
+      <w:r>
+        <w:rPr>
+          <w:rFonts w:ascii="Times New Roman" w:hAnsi="Times New Roman" w:cs="Times New Roman"/>
+          <w:sz w:val="24"/>
+          <w:szCs w:val="24"/>
+        </w:rPr>
+        <w:t>“.mat</w:t>
+      </w:r>
+      <w:proofErr w:type="gramEnd"/>
+      <w:r>
+        <w:rPr>
+          <w:rFonts w:ascii="Times New Roman" w:hAnsi="Times New Roman" w:cs="Times New Roman"/>
+          <w:sz w:val="24"/>
+          <w:szCs w:val="24"/>
+        </w:rPr>
+        <w:t>” file that contains an input 1D vector. If the former, spatially-constant parameter value will be used; if the latter, the input vector specifies the parameter value for each pixel.</w:t>
+      </w:r>
+    </w:p>
+    <w:p>
+      <w:pPr>
+        <w:pStyle w:val="ListParagraph"/>
+        <w:numPr>
+          <w:ilvl w:val="1"/>
+          <w:numId w:val="2"/>
+        </w:numPr>
+        <w:rPr>
+          <w:rFonts w:ascii="Times New Roman" w:hAnsi="Times New Roman" w:cs="Times New Roman"/>
+          <w:sz w:val="24"/>
+          <w:szCs w:val="24"/>
+        </w:rPr>
+      </w:pPr>
+      <w:r>
+        <w:rPr>
+          <w:rFonts w:ascii="Times New Roman" w:hAnsi="Times New Roman" w:cs="Times New Roman"/>
+          <w:sz w:val="24"/>
+          <w:szCs w:val="24"/>
+        </w:rPr>
+        <w:t xml:space="preserve">Specifically, if input a vector of variable values, the variable name for </w:t>
+      </w:r>
+      <w:proofErr w:type="spellStart"/>
+      <w:r>
+        <w:rPr>
+          <w:rFonts w:ascii="Times New Roman" w:hAnsi="Times New Roman" w:cs="Times New Roman"/>
+          <w:sz w:val="24"/>
+          <w:szCs w:val="24"/>
+        </w:rPr>
+        <w:t>API_mean</w:t>
+      </w:r>
+      <w:proofErr w:type="spellEnd"/>
+      <w:r>
+        <w:rPr>
+          <w:rFonts w:ascii="Times New Roman" w:hAnsi="Times New Roman" w:cs="Times New Roman"/>
+          <w:sz w:val="24"/>
+          <w:szCs w:val="24"/>
+        </w:rPr>
+        <w:t xml:space="preserve"> should be “</w:t>
+      </w:r>
+      <w:proofErr w:type="spellStart"/>
+      <w:r>
+        <w:rPr>
+          <w:rFonts w:ascii="Times New Roman" w:hAnsi="Times New Roman" w:cs="Times New Roman"/>
+          <w:sz w:val="24"/>
+          <w:szCs w:val="24"/>
+        </w:rPr>
+        <w:t>API_COEFF_tuned</w:t>
+      </w:r>
+      <w:proofErr w:type="spellEnd"/>
+      <w:r>
+        <w:rPr>
+          <w:rFonts w:ascii="Times New Roman" w:hAnsi="Times New Roman" w:cs="Times New Roman"/>
+          <w:sz w:val="24"/>
+          <w:szCs w:val="24"/>
+        </w:rPr>
+        <w:t>”, and the variable name for bb should be “</w:t>
+      </w:r>
+      <w:proofErr w:type="spellStart"/>
+      <w:r>
+        <w:rPr>
+          <w:rFonts w:ascii="Times New Roman" w:hAnsi="Times New Roman" w:cs="Times New Roman"/>
+          <w:sz w:val="24"/>
+          <w:szCs w:val="24"/>
+        </w:rPr>
+        <w:t>bb_tuned</w:t>
+      </w:r>
+      <w:proofErr w:type="spellEnd"/>
+      <w:r>
+        <w:rPr>
+          <w:rFonts w:ascii="Times New Roman" w:hAnsi="Times New Roman" w:cs="Times New Roman"/>
+          <w:sz w:val="24"/>
+          <w:szCs w:val="24"/>
+        </w:rPr>
+        <w:t>”. Both variable dimensions should be [npixelnum].</w:t>
+      </w:r>
+      <w:bookmarkStart w:id="0" w:name="_GoBack"/>
+      <w:bookmarkEnd w:id="0"/>
+    </w:p>
+    <w:p>
+      <w:pPr>
         <w:rPr>
           <w:rFonts w:ascii="Times New Roman" w:hAnsi="Times New Roman" w:cs="Times New Roman"/>
           <w:sz w:val="24"/>
@@ -2013,6 +2171,7 @@
           <w:sz w:val="24"/>
           <w:szCs w:val="24"/>
         </w:rPr>
+        <w:lastRenderedPageBreak/>
         <w:t>4</w:t>
       </w:r>
       <w:r>
@@ -2170,7 +2329,6 @@
           <w:sz w:val="24"/>
           <w:szCs w:val="24"/>
         </w:rPr>
-        <w:lastRenderedPageBreak/>
         <w:t>1) Uses API values of all time steps to calculate mean &amp; standard deviation. This is the case for:</w:t>
       </w:r>
     </w:p>
@@ -3057,6 +3215,7 @@
           <w:sz w:val="24"/>
           <w:szCs w:val="24"/>
         </w:rPr>
+        <w:lastRenderedPageBreak/>
         <w:t>9. I commented out the validation calculation in the end</w:t>
       </w:r>
     </w:p>
@@ -3135,7 +3294,6 @@
           <w:sz w:val="24"/>
           <w:szCs w:val="24"/>
         </w:rPr>
-        <w:lastRenderedPageBreak/>
         <w:t xml:space="preserve">11. When </w:t>
       </w:r>
       <w:proofErr w:type="spellStart"/>
@@ -3182,8 +3340,6 @@
         </w:rPr>
         <w:t>back-fill period (currently set to 10 days). This is to prevent back filling for too long when there is a big gap in the SM measurement data</w:t>
       </w:r>
-      <w:bookmarkStart w:id="0" w:name="_GoBack"/>
-      <w:bookmarkEnd w:id="0"/>
     </w:p>
     <w:sectPr>
       <w:pgSz w:w="12240" w:h="15840"/>

</xml_diff>

<commit_message>
SMART add option to tune lambda to maximize correlation coefficient
</commit_message>
<xml_diff>
--- a/src/SMART/Yixin_development_notes.docx
+++ b/src/SMART/Yixin_development_notes.docx
@@ -1485,16 +1485,24 @@
           <w:sz w:val="24"/>
           <w:szCs w:val="24"/>
         </w:rPr>
-        <w:t>sep_sm_orbit</w:t>
-      </w:r>
-      <w:proofErr w:type="spellEnd"/>
-      <w:r>
-        <w:rPr>
-          <w:rFonts w:ascii="Times New Roman" w:hAnsi="Times New Roman" w:cs="Times New Roman"/>
-          <w:sz w:val="24"/>
-          <w:szCs w:val="24"/>
-        </w:rPr>
-        <w:t>”:</w:t>
+        <w:t>lambda_tuning_target</w:t>
+      </w:r>
+      <w:proofErr w:type="spellEnd"/>
+      <w:r>
+        <w:rPr>
+          <w:rFonts w:ascii="Times New Roman" w:hAnsi="Times New Roman" w:cs="Times New Roman"/>
+          <w:sz w:val="24"/>
+          <w:szCs w:val="24"/>
+        </w:rPr>
+        <w:t>”</w:t>
+      </w:r>
+      <w:r>
+        <w:rPr>
+          <w:rFonts w:ascii="Times New Roman" w:hAnsi="Times New Roman" w:cs="Times New Roman"/>
+          <w:sz w:val="24"/>
+          <w:szCs w:val="24"/>
+        </w:rPr>
+        <w:t>:</w:t>
       </w:r>
     </w:p>
     <w:p>
@@ -1516,7 +1524,25 @@
           <w:sz w:val="24"/>
           <w:szCs w:val="24"/>
         </w:rPr>
-        <w:t>Options: 0 or 1</w:t>
+        <w:t xml:space="preserve">If </w:t>
+      </w:r>
+      <w:proofErr w:type="spellStart"/>
+      <w:r>
+        <w:rPr>
+          <w:rFonts w:ascii="Times New Roman" w:hAnsi="Times New Roman" w:cs="Times New Roman"/>
+          <w:sz w:val="24"/>
+          <w:szCs w:val="24"/>
+        </w:rPr>
+        <w:t>lambda_flag</w:t>
+      </w:r>
+      <w:proofErr w:type="spellEnd"/>
+      <w:r>
+        <w:rPr>
+          <w:rFonts w:ascii="Times New Roman" w:hAnsi="Times New Roman" w:cs="Times New Roman"/>
+          <w:sz w:val="24"/>
+          <w:szCs w:val="24"/>
+        </w:rPr>
+        <w:t xml:space="preserve"> == 999 (i.e., tuning lambda), what target objective function to use</w:t>
       </w:r>
     </w:p>
     <w:p>
@@ -1538,452 +1564,598 @@
           <w:sz w:val="24"/>
           <w:szCs w:val="24"/>
         </w:rPr>
-        <w:t xml:space="preserve">1 for separately rescaling ascending and descending SM (this only makes sense for </w:t>
-      </w:r>
-      <w:proofErr w:type="spellStart"/>
-      <w:r>
-        <w:rPr>
-          <w:rFonts w:ascii="Times New Roman" w:hAnsi="Times New Roman" w:cs="Times New Roman"/>
-          <w:sz w:val="24"/>
-          <w:szCs w:val="24"/>
-        </w:rPr>
-        <w:t>subdaily</w:t>
-      </w:r>
-      <w:proofErr w:type="spellEnd"/>
-      <w:r>
-        <w:rPr>
-          <w:rFonts w:ascii="Times New Roman" w:hAnsi="Times New Roman" w:cs="Times New Roman"/>
-          <w:sz w:val="24"/>
-          <w:szCs w:val="24"/>
-        </w:rPr>
-        <w:t xml:space="preserve"> run); 0 for combining ascending and descending soil moisture products and SM obs</w:t>
-      </w:r>
-      <w:r>
-        <w:rPr>
-          <w:rFonts w:ascii="Times New Roman" w:hAnsi="Times New Roman" w:cs="Times New Roman"/>
-          <w:sz w:val="24"/>
-          <w:szCs w:val="24"/>
-        </w:rPr>
-        <w:t>ervations</w:t>
-      </w:r>
-      <w:r>
-        <w:rPr>
-          <w:rFonts w:ascii="Times New Roman" w:hAnsi="Times New Roman" w:cs="Times New Roman"/>
-          <w:sz w:val="24"/>
-          <w:szCs w:val="24"/>
-        </w:rPr>
-        <w:t xml:space="preserve"> appearing on the same timestep will be averaged</w:t>
-      </w:r>
-    </w:p>
-    <w:p>
-      <w:pPr>
-        <w:pStyle w:val="ListParagraph"/>
-        <w:numPr>
-          <w:ilvl w:val="0"/>
-          <w:numId w:val="2"/>
-        </w:numPr>
-        <w:rPr>
-          <w:rFonts w:ascii="Times New Roman" w:hAnsi="Times New Roman" w:cs="Times New Roman"/>
-          <w:sz w:val="24"/>
-          <w:szCs w:val="24"/>
-        </w:rPr>
-      </w:pPr>
-      <w:r>
-        <w:rPr>
-          <w:rFonts w:ascii="Times New Roman" w:hAnsi="Times New Roman" w:cs="Times New Roman"/>
-          <w:sz w:val="24"/>
-          <w:szCs w:val="24"/>
-        </w:rPr>
-        <w:t>Note on input data and timestep consistency:</w:t>
-      </w:r>
-    </w:p>
-    <w:p>
-      <w:pPr>
-        <w:pStyle w:val="ListParagraph"/>
-        <w:numPr>
-          <w:ilvl w:val="1"/>
-          <w:numId w:val="2"/>
-        </w:numPr>
-        <w:rPr>
-          <w:rFonts w:ascii="Times New Roman" w:hAnsi="Times New Roman" w:cs="Times New Roman"/>
-          <w:sz w:val="24"/>
-          <w:szCs w:val="24"/>
-        </w:rPr>
-      </w:pPr>
-      <w:r>
-        <w:rPr>
-          <w:rFonts w:ascii="Times New Roman" w:hAnsi="Times New Roman" w:cs="Times New Roman"/>
-          <w:sz w:val="24"/>
-          <w:szCs w:val="24"/>
-        </w:rPr>
-        <w:t>All the input precipitation and SM data are assumed to start from “</w:t>
-      </w:r>
-      <w:proofErr w:type="spellStart"/>
-      <w:r>
-        <w:rPr>
-          <w:rFonts w:ascii="Times New Roman" w:hAnsi="Times New Roman" w:cs="Times New Roman"/>
-          <w:sz w:val="24"/>
-          <w:szCs w:val="24"/>
-        </w:rPr>
-        <w:t>start_time</w:t>
-      </w:r>
-      <w:proofErr w:type="spellEnd"/>
-      <w:r>
-        <w:rPr>
-          <w:rFonts w:ascii="Times New Roman" w:hAnsi="Times New Roman" w:cs="Times New Roman"/>
-          <w:sz w:val="24"/>
-          <w:szCs w:val="24"/>
-        </w:rPr>
-        <w:t>” and at “</w:t>
-      </w:r>
-      <w:proofErr w:type="spellStart"/>
-      <w:r>
-        <w:rPr>
-          <w:rFonts w:ascii="Times New Roman" w:hAnsi="Times New Roman" w:cs="Times New Roman"/>
-          <w:sz w:val="24"/>
-          <w:szCs w:val="24"/>
-        </w:rPr>
-        <w:t>time_step</w:t>
-      </w:r>
-      <w:proofErr w:type="spellEnd"/>
-      <w:r>
-        <w:rPr>
-          <w:rFonts w:ascii="Times New Roman" w:hAnsi="Times New Roman" w:cs="Times New Roman"/>
-          <w:sz w:val="24"/>
-          <w:szCs w:val="24"/>
-        </w:rPr>
-        <w:t>”;</w:t>
-      </w:r>
-    </w:p>
-    <w:p>
-      <w:pPr>
-        <w:pStyle w:val="ListParagraph"/>
-        <w:numPr>
-          <w:ilvl w:val="1"/>
-          <w:numId w:val="2"/>
-        </w:numPr>
-        <w:rPr>
-          <w:rFonts w:ascii="Times New Roman" w:hAnsi="Times New Roman" w:cs="Times New Roman"/>
-          <w:sz w:val="24"/>
-          <w:szCs w:val="24"/>
-        </w:rPr>
-      </w:pPr>
-      <w:r>
-        <w:rPr>
-          <w:rFonts w:ascii="Times New Roman" w:hAnsi="Times New Roman" w:cs="Times New Roman"/>
-          <w:sz w:val="24"/>
-          <w:szCs w:val="24"/>
-        </w:rPr>
-        <w:t xml:space="preserve">All input data must be </w:t>
-      </w:r>
-      <w:r>
-        <w:rPr>
-          <w:rFonts w:ascii="Times New Roman" w:hAnsi="Times New Roman" w:cs="Times New Roman"/>
-          <w:i/>
-          <w:sz w:val="24"/>
-          <w:szCs w:val="24"/>
-        </w:rPr>
-        <w:t>at least</w:t>
-      </w:r>
-      <w:r>
-        <w:rPr>
-          <w:rFonts w:ascii="Times New Roman" w:hAnsi="Times New Roman" w:cs="Times New Roman"/>
-          <w:sz w:val="24"/>
-          <w:szCs w:val="24"/>
-        </w:rPr>
-        <w:t xml:space="preserve"> the length of whatever is specified by “</w:t>
-      </w:r>
-      <w:proofErr w:type="spellStart"/>
-      <w:r>
-        <w:rPr>
-          <w:rFonts w:ascii="Times New Roman" w:hAnsi="Times New Roman" w:cs="Times New Roman"/>
-          <w:sz w:val="24"/>
-          <w:szCs w:val="24"/>
-        </w:rPr>
-        <w:t>start_time</w:t>
-      </w:r>
-      <w:proofErr w:type="spellEnd"/>
-      <w:r>
-        <w:rPr>
-          <w:rFonts w:ascii="Times New Roman" w:hAnsi="Times New Roman" w:cs="Times New Roman"/>
-          <w:sz w:val="24"/>
-          <w:szCs w:val="24"/>
-        </w:rPr>
-        <w:t>”, “</w:t>
-      </w:r>
-      <w:proofErr w:type="spellStart"/>
-      <w:r>
-        <w:rPr>
-          <w:rFonts w:ascii="Times New Roman" w:hAnsi="Times New Roman" w:cs="Times New Roman"/>
-          <w:sz w:val="24"/>
-          <w:szCs w:val="24"/>
-        </w:rPr>
-        <w:t>end_time</w:t>
-      </w:r>
-      <w:proofErr w:type="spellEnd"/>
-      <w:r>
-        <w:rPr>
-          <w:rFonts w:ascii="Times New Roman" w:hAnsi="Times New Roman" w:cs="Times New Roman"/>
-          <w:sz w:val="24"/>
-          <w:szCs w:val="24"/>
-        </w:rPr>
-        <w:t>” and “</w:t>
-      </w:r>
-      <w:proofErr w:type="spellStart"/>
-      <w:r>
-        <w:rPr>
-          <w:rFonts w:ascii="Times New Roman" w:hAnsi="Times New Roman" w:cs="Times New Roman"/>
-          <w:sz w:val="24"/>
-          <w:szCs w:val="24"/>
-        </w:rPr>
-        <w:t>time_step</w:t>
-      </w:r>
-      <w:proofErr w:type="spellEnd"/>
-      <w:r>
-        <w:rPr>
-          <w:rFonts w:ascii="Times New Roman" w:hAnsi="Times New Roman" w:cs="Times New Roman"/>
-          <w:sz w:val="24"/>
-          <w:szCs w:val="24"/>
-        </w:rPr>
-        <w:t>”;</w:t>
-      </w:r>
-    </w:p>
-    <w:p>
-      <w:pPr>
-        <w:pStyle w:val="ListParagraph"/>
-        <w:numPr>
-          <w:ilvl w:val="1"/>
-          <w:numId w:val="2"/>
-        </w:numPr>
-        <w:rPr>
-          <w:rFonts w:ascii="Times New Roman" w:hAnsi="Times New Roman" w:cs="Times New Roman"/>
-          <w:sz w:val="24"/>
-          <w:szCs w:val="24"/>
-        </w:rPr>
-      </w:pPr>
-      <w:r>
-        <w:rPr>
-          <w:rFonts w:ascii="Times New Roman" w:hAnsi="Times New Roman" w:cs="Times New Roman"/>
-          <w:sz w:val="24"/>
-          <w:szCs w:val="24"/>
-        </w:rPr>
-        <w:t>Input data can be longer than “</w:t>
-      </w:r>
-      <w:proofErr w:type="spellStart"/>
-      <w:r>
-        <w:rPr>
-          <w:rFonts w:ascii="Times New Roman" w:hAnsi="Times New Roman" w:cs="Times New Roman"/>
-          <w:sz w:val="24"/>
-          <w:szCs w:val="24"/>
-        </w:rPr>
-        <w:t>start_time</w:t>
-      </w:r>
-      <w:proofErr w:type="spellEnd"/>
-      <w:r>
-        <w:rPr>
-          <w:rFonts w:ascii="Times New Roman" w:hAnsi="Times New Roman" w:cs="Times New Roman"/>
-          <w:sz w:val="24"/>
-          <w:szCs w:val="24"/>
-        </w:rPr>
-        <w:t>” to “</w:t>
-      </w:r>
-      <w:proofErr w:type="spellStart"/>
-      <w:r>
-        <w:rPr>
-          <w:rFonts w:ascii="Times New Roman" w:hAnsi="Times New Roman" w:cs="Times New Roman"/>
-          <w:sz w:val="24"/>
-          <w:szCs w:val="24"/>
-        </w:rPr>
-        <w:t>end_time</w:t>
-      </w:r>
-      <w:proofErr w:type="spellEnd"/>
-      <w:r>
-        <w:rPr>
-          <w:rFonts w:ascii="Times New Roman" w:hAnsi="Times New Roman" w:cs="Times New Roman"/>
-          <w:sz w:val="24"/>
-          <w:szCs w:val="24"/>
-        </w:rPr>
-        <w:t>”; the input data after “</w:t>
-      </w:r>
-      <w:proofErr w:type="spellStart"/>
-      <w:r>
-        <w:rPr>
-          <w:rFonts w:ascii="Times New Roman" w:hAnsi="Times New Roman" w:cs="Times New Roman"/>
-          <w:sz w:val="24"/>
-          <w:szCs w:val="24"/>
-        </w:rPr>
-        <w:t>end_time</w:t>
-      </w:r>
-      <w:proofErr w:type="spellEnd"/>
-      <w:r>
-        <w:rPr>
-          <w:rFonts w:ascii="Times New Roman" w:hAnsi="Times New Roman" w:cs="Times New Roman"/>
-          <w:sz w:val="24"/>
-          <w:szCs w:val="24"/>
-        </w:rPr>
-        <w:t>” will be ignored</w:t>
-      </w:r>
-    </w:p>
-    <w:p>
-      <w:pPr>
-        <w:pStyle w:val="ListParagraph"/>
-        <w:numPr>
-          <w:ilvl w:val="0"/>
-          <w:numId w:val="2"/>
-        </w:numPr>
-        <w:rPr>
-          <w:rFonts w:ascii="Times New Roman" w:hAnsi="Times New Roman" w:cs="Times New Roman"/>
-          <w:sz w:val="24"/>
-          <w:szCs w:val="24"/>
-        </w:rPr>
-      </w:pPr>
-      <w:r>
-        <w:rPr>
-          <w:rFonts w:ascii="Times New Roman" w:hAnsi="Times New Roman" w:cs="Times New Roman"/>
-          <w:sz w:val="24"/>
-          <w:szCs w:val="24"/>
-        </w:rPr>
-        <w:t>“</w:t>
-      </w:r>
-      <w:proofErr w:type="spellStart"/>
-      <w:r>
-        <w:rPr>
-          <w:rFonts w:ascii="Times New Roman" w:hAnsi="Times New Roman" w:cs="Times New Roman"/>
-          <w:sz w:val="24"/>
-          <w:szCs w:val="24"/>
-        </w:rPr>
-        <w:t>API_mean</w:t>
-      </w:r>
-      <w:proofErr w:type="spellEnd"/>
-      <w:r>
-        <w:rPr>
-          <w:rFonts w:ascii="Times New Roman" w:hAnsi="Times New Roman" w:cs="Times New Roman"/>
-          <w:sz w:val="24"/>
-          <w:szCs w:val="24"/>
-        </w:rPr>
-        <w:t>” and “bb”:</w:t>
-      </w:r>
-    </w:p>
-    <w:p>
-      <w:pPr>
-        <w:pStyle w:val="ListParagraph"/>
-        <w:numPr>
-          <w:ilvl w:val="1"/>
-          <w:numId w:val="2"/>
-        </w:numPr>
-        <w:rPr>
-          <w:rFonts w:ascii="Times New Roman" w:hAnsi="Times New Roman" w:cs="Times New Roman"/>
-          <w:sz w:val="24"/>
-          <w:szCs w:val="24"/>
-        </w:rPr>
-      </w:pPr>
-      <w:r>
-        <w:rPr>
-          <w:rFonts w:ascii="Times New Roman" w:hAnsi="Times New Roman" w:cs="Times New Roman"/>
-          <w:sz w:val="24"/>
-          <w:szCs w:val="24"/>
-        </w:rPr>
-        <w:t xml:space="preserve">Now both of these two inputs can either be a number (as before) or the path of the </w:t>
-      </w:r>
-      <w:proofErr w:type="gramStart"/>
-      <w:r>
-        <w:rPr>
-          <w:rFonts w:ascii="Times New Roman" w:hAnsi="Times New Roman" w:cs="Times New Roman"/>
-          <w:sz w:val="24"/>
-          <w:szCs w:val="24"/>
-        </w:rPr>
-        <w:t>“.mat</w:t>
-      </w:r>
-      <w:proofErr w:type="gramEnd"/>
-      <w:r>
-        <w:rPr>
-          <w:rFonts w:ascii="Times New Roman" w:hAnsi="Times New Roman" w:cs="Times New Roman"/>
-          <w:sz w:val="24"/>
-          <w:szCs w:val="24"/>
-        </w:rPr>
-        <w:t>” file that contains an input 1D vector. If the former, spatially-constant parameter value will be used; if the latter, the input vector specifies the parameter value for each pixel.</w:t>
-      </w:r>
-    </w:p>
-    <w:p>
-      <w:pPr>
-        <w:pStyle w:val="ListParagraph"/>
-        <w:numPr>
-          <w:ilvl w:val="1"/>
-          <w:numId w:val="2"/>
-        </w:numPr>
-        <w:rPr>
-          <w:rFonts w:ascii="Times New Roman" w:hAnsi="Times New Roman" w:cs="Times New Roman"/>
-          <w:sz w:val="24"/>
-          <w:szCs w:val="24"/>
-        </w:rPr>
-      </w:pPr>
-      <w:r>
-        <w:rPr>
-          <w:rFonts w:ascii="Times New Roman" w:hAnsi="Times New Roman" w:cs="Times New Roman"/>
-          <w:sz w:val="24"/>
-          <w:szCs w:val="24"/>
-        </w:rPr>
-        <w:t xml:space="preserve">Specifically, if input a vector of variable values, the variable name for </w:t>
-      </w:r>
-      <w:proofErr w:type="spellStart"/>
-      <w:r>
-        <w:rPr>
-          <w:rFonts w:ascii="Times New Roman" w:hAnsi="Times New Roman" w:cs="Times New Roman"/>
-          <w:sz w:val="24"/>
-          <w:szCs w:val="24"/>
-        </w:rPr>
-        <w:t>API_mean</w:t>
-      </w:r>
-      <w:proofErr w:type="spellEnd"/>
-      <w:r>
-        <w:rPr>
-          <w:rFonts w:ascii="Times New Roman" w:hAnsi="Times New Roman" w:cs="Times New Roman"/>
-          <w:sz w:val="24"/>
-          <w:szCs w:val="24"/>
-        </w:rPr>
-        <w:t xml:space="preserve"> should be “</w:t>
-      </w:r>
-      <w:proofErr w:type="spellStart"/>
-      <w:r>
-        <w:rPr>
-          <w:rFonts w:ascii="Times New Roman" w:hAnsi="Times New Roman" w:cs="Times New Roman"/>
-          <w:sz w:val="24"/>
-          <w:szCs w:val="24"/>
-        </w:rPr>
-        <w:t>API_COEFF_tuned</w:t>
-      </w:r>
-      <w:proofErr w:type="spellEnd"/>
-      <w:r>
-        <w:rPr>
-          <w:rFonts w:ascii="Times New Roman" w:hAnsi="Times New Roman" w:cs="Times New Roman"/>
-          <w:sz w:val="24"/>
-          <w:szCs w:val="24"/>
-        </w:rPr>
-        <w:t>”, and the variable name for bb should be “</w:t>
-      </w:r>
-      <w:proofErr w:type="spellStart"/>
-      <w:r>
-        <w:rPr>
-          <w:rFonts w:ascii="Times New Roman" w:hAnsi="Times New Roman" w:cs="Times New Roman"/>
-          <w:sz w:val="24"/>
-          <w:szCs w:val="24"/>
-        </w:rPr>
-        <w:t>bb_tuned</w:t>
-      </w:r>
-      <w:proofErr w:type="spellEnd"/>
-      <w:r>
-        <w:rPr>
-          <w:rFonts w:ascii="Times New Roman" w:hAnsi="Times New Roman" w:cs="Times New Roman"/>
-          <w:sz w:val="24"/>
-          <w:szCs w:val="24"/>
-        </w:rPr>
-        <w:t>”. Both variable dimensions should be [npixelnum].</w:t>
+        <w:t>Options:</w:t>
+      </w:r>
+    </w:p>
+    <w:p>
+      <w:pPr>
+        <w:pStyle w:val="ListParagraph"/>
+        <w:numPr>
+          <w:ilvl w:val="2"/>
+          <w:numId w:val="2"/>
+        </w:numPr>
+        <w:rPr>
+          <w:rFonts w:ascii="Times New Roman" w:hAnsi="Times New Roman" w:cs="Times New Roman"/>
+          <w:sz w:val="24"/>
+          <w:szCs w:val="24"/>
+        </w:rPr>
+      </w:pPr>
+      <w:r>
+        <w:rPr>
+          <w:rFonts w:ascii="Times New Roman" w:hAnsi="Times New Roman" w:cs="Times New Roman"/>
+          <w:sz w:val="24"/>
+          <w:szCs w:val="24"/>
+        </w:rPr>
+        <w:t>“rmse” - the original SMART objective function</w:t>
+      </w:r>
+    </w:p>
+    <w:p>
+      <w:pPr>
+        <w:pStyle w:val="ListParagraph"/>
+        <w:numPr>
+          <w:ilvl w:val="2"/>
+          <w:numId w:val="2"/>
+        </w:numPr>
+        <w:rPr>
+          <w:rFonts w:ascii="Times New Roman" w:hAnsi="Times New Roman" w:cs="Times New Roman"/>
+          <w:sz w:val="24"/>
+          <w:szCs w:val="24"/>
+        </w:rPr>
+      </w:pPr>
+      <w:r>
+        <w:rPr>
+          <w:rFonts w:ascii="Times New Roman" w:hAnsi="Times New Roman" w:cs="Times New Roman"/>
+          <w:sz w:val="24"/>
+          <w:szCs w:val="24"/>
+        </w:rPr>
+        <w:t>“corrcoef” – tune to maximum correlation coefficient</w:t>
       </w:r>
       <w:bookmarkStart w:id="0" w:name="_GoBack"/>
       <w:bookmarkEnd w:id="0"/>
     </w:p>
     <w:p>
       <w:pPr>
+        <w:pStyle w:val="ListParagraph"/>
+        <w:numPr>
+          <w:ilvl w:val="0"/>
+          <w:numId w:val="2"/>
+        </w:numPr>
+        <w:rPr>
+          <w:rFonts w:ascii="Times New Roman" w:hAnsi="Times New Roman" w:cs="Times New Roman"/>
+          <w:sz w:val="24"/>
+          <w:szCs w:val="24"/>
+        </w:rPr>
+      </w:pPr>
+      <w:r>
+        <w:rPr>
+          <w:rFonts w:ascii="Times New Roman" w:hAnsi="Times New Roman" w:cs="Times New Roman"/>
+          <w:sz w:val="24"/>
+          <w:szCs w:val="24"/>
+        </w:rPr>
+        <w:t>“</w:t>
+      </w:r>
+      <w:proofErr w:type="spellStart"/>
+      <w:r>
+        <w:rPr>
+          <w:rFonts w:ascii="Times New Roman" w:hAnsi="Times New Roman" w:cs="Times New Roman"/>
+          <w:sz w:val="24"/>
+          <w:szCs w:val="24"/>
+        </w:rPr>
+        <w:t>sep_sm_orbit</w:t>
+      </w:r>
+      <w:proofErr w:type="spellEnd"/>
+      <w:r>
+        <w:rPr>
+          <w:rFonts w:ascii="Times New Roman" w:hAnsi="Times New Roman" w:cs="Times New Roman"/>
+          <w:sz w:val="24"/>
+          <w:szCs w:val="24"/>
+        </w:rPr>
+        <w:t>”:</w:t>
+      </w:r>
+    </w:p>
+    <w:p>
+      <w:pPr>
+        <w:pStyle w:val="ListParagraph"/>
+        <w:numPr>
+          <w:ilvl w:val="1"/>
+          <w:numId w:val="2"/>
+        </w:numPr>
+        <w:rPr>
+          <w:rFonts w:ascii="Times New Roman" w:hAnsi="Times New Roman" w:cs="Times New Roman"/>
+          <w:sz w:val="24"/>
+          <w:szCs w:val="24"/>
+        </w:rPr>
+      </w:pPr>
+      <w:r>
+        <w:rPr>
+          <w:rFonts w:ascii="Times New Roman" w:hAnsi="Times New Roman" w:cs="Times New Roman"/>
+          <w:sz w:val="24"/>
+          <w:szCs w:val="24"/>
+        </w:rPr>
+        <w:t>Options: 0 or 1</w:t>
+      </w:r>
+    </w:p>
+    <w:p>
+      <w:pPr>
+        <w:pStyle w:val="ListParagraph"/>
+        <w:numPr>
+          <w:ilvl w:val="1"/>
+          <w:numId w:val="2"/>
+        </w:numPr>
+        <w:rPr>
+          <w:rFonts w:ascii="Times New Roman" w:hAnsi="Times New Roman" w:cs="Times New Roman"/>
+          <w:sz w:val="24"/>
+          <w:szCs w:val="24"/>
+        </w:rPr>
+      </w:pPr>
+      <w:r>
+        <w:rPr>
+          <w:rFonts w:ascii="Times New Roman" w:hAnsi="Times New Roman" w:cs="Times New Roman"/>
+          <w:sz w:val="24"/>
+          <w:szCs w:val="24"/>
+        </w:rPr>
+        <w:t xml:space="preserve">1 for separately rescaling ascending and descending SM (this only makes sense for </w:t>
+      </w:r>
+      <w:proofErr w:type="spellStart"/>
+      <w:r>
+        <w:rPr>
+          <w:rFonts w:ascii="Times New Roman" w:hAnsi="Times New Roman" w:cs="Times New Roman"/>
+          <w:sz w:val="24"/>
+          <w:szCs w:val="24"/>
+        </w:rPr>
+        <w:t>subdaily</w:t>
+      </w:r>
+      <w:proofErr w:type="spellEnd"/>
+      <w:r>
+        <w:rPr>
+          <w:rFonts w:ascii="Times New Roman" w:hAnsi="Times New Roman" w:cs="Times New Roman"/>
+          <w:sz w:val="24"/>
+          <w:szCs w:val="24"/>
+        </w:rPr>
+        <w:t xml:space="preserve"> run); 0 for combining ascending and descending soil moisture products and SM obs</w:t>
+      </w:r>
+      <w:r>
+        <w:rPr>
+          <w:rFonts w:ascii="Times New Roman" w:hAnsi="Times New Roman" w:cs="Times New Roman"/>
+          <w:sz w:val="24"/>
+          <w:szCs w:val="24"/>
+        </w:rPr>
+        <w:t>ervations</w:t>
+      </w:r>
+      <w:r>
+        <w:rPr>
+          <w:rFonts w:ascii="Times New Roman" w:hAnsi="Times New Roman" w:cs="Times New Roman"/>
+          <w:sz w:val="24"/>
+          <w:szCs w:val="24"/>
+        </w:rPr>
+        <w:t xml:space="preserve"> appearing on the same timestep will be averaged</w:t>
+      </w:r>
+    </w:p>
+    <w:p>
+      <w:pPr>
+        <w:pStyle w:val="ListParagraph"/>
+        <w:numPr>
+          <w:ilvl w:val="0"/>
+          <w:numId w:val="2"/>
+        </w:numPr>
+        <w:rPr>
+          <w:rFonts w:ascii="Times New Roman" w:hAnsi="Times New Roman" w:cs="Times New Roman"/>
+          <w:sz w:val="24"/>
+          <w:szCs w:val="24"/>
+        </w:rPr>
+      </w:pPr>
+      <w:r>
+        <w:rPr>
+          <w:rFonts w:ascii="Times New Roman" w:hAnsi="Times New Roman" w:cs="Times New Roman"/>
+          <w:sz w:val="24"/>
+          <w:szCs w:val="24"/>
+        </w:rPr>
+        <w:t>Note on input data and timestep consistency:</w:t>
+      </w:r>
+    </w:p>
+    <w:p>
+      <w:pPr>
+        <w:pStyle w:val="ListParagraph"/>
+        <w:numPr>
+          <w:ilvl w:val="1"/>
+          <w:numId w:val="2"/>
+        </w:numPr>
+        <w:rPr>
+          <w:rFonts w:ascii="Times New Roman" w:hAnsi="Times New Roman" w:cs="Times New Roman"/>
+          <w:sz w:val="24"/>
+          <w:szCs w:val="24"/>
+        </w:rPr>
+      </w:pPr>
+      <w:r>
+        <w:rPr>
+          <w:rFonts w:ascii="Times New Roman" w:hAnsi="Times New Roman" w:cs="Times New Roman"/>
+          <w:sz w:val="24"/>
+          <w:szCs w:val="24"/>
+        </w:rPr>
+        <w:t>All the input precipitation and SM data are assumed to start from “</w:t>
+      </w:r>
+      <w:proofErr w:type="spellStart"/>
+      <w:r>
+        <w:rPr>
+          <w:rFonts w:ascii="Times New Roman" w:hAnsi="Times New Roman" w:cs="Times New Roman"/>
+          <w:sz w:val="24"/>
+          <w:szCs w:val="24"/>
+        </w:rPr>
+        <w:t>start_time</w:t>
+      </w:r>
+      <w:proofErr w:type="spellEnd"/>
+      <w:r>
+        <w:rPr>
+          <w:rFonts w:ascii="Times New Roman" w:hAnsi="Times New Roman" w:cs="Times New Roman"/>
+          <w:sz w:val="24"/>
+          <w:szCs w:val="24"/>
+        </w:rPr>
+        <w:t>” and at “</w:t>
+      </w:r>
+      <w:proofErr w:type="spellStart"/>
+      <w:r>
+        <w:rPr>
+          <w:rFonts w:ascii="Times New Roman" w:hAnsi="Times New Roman" w:cs="Times New Roman"/>
+          <w:sz w:val="24"/>
+          <w:szCs w:val="24"/>
+        </w:rPr>
+        <w:t>time_step</w:t>
+      </w:r>
+      <w:proofErr w:type="spellEnd"/>
+      <w:r>
+        <w:rPr>
+          <w:rFonts w:ascii="Times New Roman" w:hAnsi="Times New Roman" w:cs="Times New Roman"/>
+          <w:sz w:val="24"/>
+          <w:szCs w:val="24"/>
+        </w:rPr>
+        <w:t>”;</w:t>
+      </w:r>
+    </w:p>
+    <w:p>
+      <w:pPr>
+        <w:pStyle w:val="ListParagraph"/>
+        <w:numPr>
+          <w:ilvl w:val="1"/>
+          <w:numId w:val="2"/>
+        </w:numPr>
+        <w:rPr>
+          <w:rFonts w:ascii="Times New Roman" w:hAnsi="Times New Roman" w:cs="Times New Roman"/>
+          <w:sz w:val="24"/>
+          <w:szCs w:val="24"/>
+        </w:rPr>
+      </w:pPr>
+      <w:r>
+        <w:rPr>
+          <w:rFonts w:ascii="Times New Roman" w:hAnsi="Times New Roman" w:cs="Times New Roman"/>
+          <w:sz w:val="24"/>
+          <w:szCs w:val="24"/>
+        </w:rPr>
+        <w:t xml:space="preserve">All input data must be </w:t>
+      </w:r>
+      <w:r>
+        <w:rPr>
+          <w:rFonts w:ascii="Times New Roman" w:hAnsi="Times New Roman" w:cs="Times New Roman"/>
+          <w:i/>
+          <w:sz w:val="24"/>
+          <w:szCs w:val="24"/>
+        </w:rPr>
+        <w:t>at least</w:t>
+      </w:r>
+      <w:r>
+        <w:rPr>
+          <w:rFonts w:ascii="Times New Roman" w:hAnsi="Times New Roman" w:cs="Times New Roman"/>
+          <w:sz w:val="24"/>
+          <w:szCs w:val="24"/>
+        </w:rPr>
+        <w:t xml:space="preserve"> the length of whatever is specified by “</w:t>
+      </w:r>
+      <w:proofErr w:type="spellStart"/>
+      <w:r>
+        <w:rPr>
+          <w:rFonts w:ascii="Times New Roman" w:hAnsi="Times New Roman" w:cs="Times New Roman"/>
+          <w:sz w:val="24"/>
+          <w:szCs w:val="24"/>
+        </w:rPr>
+        <w:t>start_time</w:t>
+      </w:r>
+      <w:proofErr w:type="spellEnd"/>
+      <w:r>
+        <w:rPr>
+          <w:rFonts w:ascii="Times New Roman" w:hAnsi="Times New Roman" w:cs="Times New Roman"/>
+          <w:sz w:val="24"/>
+          <w:szCs w:val="24"/>
+        </w:rPr>
+        <w:t>”, “</w:t>
+      </w:r>
+      <w:proofErr w:type="spellStart"/>
+      <w:r>
+        <w:rPr>
+          <w:rFonts w:ascii="Times New Roman" w:hAnsi="Times New Roman" w:cs="Times New Roman"/>
+          <w:sz w:val="24"/>
+          <w:szCs w:val="24"/>
+        </w:rPr>
+        <w:t>end_time</w:t>
+      </w:r>
+      <w:proofErr w:type="spellEnd"/>
+      <w:r>
+        <w:rPr>
+          <w:rFonts w:ascii="Times New Roman" w:hAnsi="Times New Roman" w:cs="Times New Roman"/>
+          <w:sz w:val="24"/>
+          <w:szCs w:val="24"/>
+        </w:rPr>
+        <w:t>” and “</w:t>
+      </w:r>
+      <w:proofErr w:type="spellStart"/>
+      <w:r>
+        <w:rPr>
+          <w:rFonts w:ascii="Times New Roman" w:hAnsi="Times New Roman" w:cs="Times New Roman"/>
+          <w:sz w:val="24"/>
+          <w:szCs w:val="24"/>
+        </w:rPr>
+        <w:t>time_step</w:t>
+      </w:r>
+      <w:proofErr w:type="spellEnd"/>
+      <w:r>
+        <w:rPr>
+          <w:rFonts w:ascii="Times New Roman" w:hAnsi="Times New Roman" w:cs="Times New Roman"/>
+          <w:sz w:val="24"/>
+          <w:szCs w:val="24"/>
+        </w:rPr>
+        <w:t>”;</w:t>
+      </w:r>
+    </w:p>
+    <w:p>
+      <w:pPr>
+        <w:pStyle w:val="ListParagraph"/>
+        <w:numPr>
+          <w:ilvl w:val="1"/>
+          <w:numId w:val="2"/>
+        </w:numPr>
+        <w:rPr>
+          <w:rFonts w:ascii="Times New Roman" w:hAnsi="Times New Roman" w:cs="Times New Roman"/>
+          <w:sz w:val="24"/>
+          <w:szCs w:val="24"/>
+        </w:rPr>
+      </w:pPr>
+      <w:r>
+        <w:rPr>
+          <w:rFonts w:ascii="Times New Roman" w:hAnsi="Times New Roman" w:cs="Times New Roman"/>
+          <w:sz w:val="24"/>
+          <w:szCs w:val="24"/>
+        </w:rPr>
+        <w:t>Input data can be longer than “</w:t>
+      </w:r>
+      <w:proofErr w:type="spellStart"/>
+      <w:r>
+        <w:rPr>
+          <w:rFonts w:ascii="Times New Roman" w:hAnsi="Times New Roman" w:cs="Times New Roman"/>
+          <w:sz w:val="24"/>
+          <w:szCs w:val="24"/>
+        </w:rPr>
+        <w:t>start_time</w:t>
+      </w:r>
+      <w:proofErr w:type="spellEnd"/>
+      <w:r>
+        <w:rPr>
+          <w:rFonts w:ascii="Times New Roman" w:hAnsi="Times New Roman" w:cs="Times New Roman"/>
+          <w:sz w:val="24"/>
+          <w:szCs w:val="24"/>
+        </w:rPr>
+        <w:t>” to “</w:t>
+      </w:r>
+      <w:proofErr w:type="spellStart"/>
+      <w:r>
+        <w:rPr>
+          <w:rFonts w:ascii="Times New Roman" w:hAnsi="Times New Roman" w:cs="Times New Roman"/>
+          <w:sz w:val="24"/>
+          <w:szCs w:val="24"/>
+        </w:rPr>
+        <w:t>end_time</w:t>
+      </w:r>
+      <w:proofErr w:type="spellEnd"/>
+      <w:r>
+        <w:rPr>
+          <w:rFonts w:ascii="Times New Roman" w:hAnsi="Times New Roman" w:cs="Times New Roman"/>
+          <w:sz w:val="24"/>
+          <w:szCs w:val="24"/>
+        </w:rPr>
+        <w:t>”; the input data after “</w:t>
+      </w:r>
+      <w:proofErr w:type="spellStart"/>
+      <w:r>
+        <w:rPr>
+          <w:rFonts w:ascii="Times New Roman" w:hAnsi="Times New Roman" w:cs="Times New Roman"/>
+          <w:sz w:val="24"/>
+          <w:szCs w:val="24"/>
+        </w:rPr>
+        <w:t>end_time</w:t>
+      </w:r>
+      <w:proofErr w:type="spellEnd"/>
+      <w:r>
+        <w:rPr>
+          <w:rFonts w:ascii="Times New Roman" w:hAnsi="Times New Roman" w:cs="Times New Roman"/>
+          <w:sz w:val="24"/>
+          <w:szCs w:val="24"/>
+        </w:rPr>
+        <w:t>” will be ignored</w:t>
+      </w:r>
+    </w:p>
+    <w:p>
+      <w:pPr>
+        <w:pStyle w:val="ListParagraph"/>
+        <w:numPr>
+          <w:ilvl w:val="0"/>
+          <w:numId w:val="2"/>
+        </w:numPr>
+        <w:rPr>
+          <w:rFonts w:ascii="Times New Roman" w:hAnsi="Times New Roman" w:cs="Times New Roman"/>
+          <w:sz w:val="24"/>
+          <w:szCs w:val="24"/>
+        </w:rPr>
+      </w:pPr>
+      <w:r>
+        <w:rPr>
+          <w:rFonts w:ascii="Times New Roman" w:hAnsi="Times New Roman" w:cs="Times New Roman"/>
+          <w:sz w:val="24"/>
+          <w:szCs w:val="24"/>
+        </w:rPr>
+        <w:t>“</w:t>
+      </w:r>
+      <w:proofErr w:type="spellStart"/>
+      <w:r>
+        <w:rPr>
+          <w:rFonts w:ascii="Times New Roman" w:hAnsi="Times New Roman" w:cs="Times New Roman"/>
+          <w:sz w:val="24"/>
+          <w:szCs w:val="24"/>
+        </w:rPr>
+        <w:t>API_mean</w:t>
+      </w:r>
+      <w:proofErr w:type="spellEnd"/>
+      <w:r>
+        <w:rPr>
+          <w:rFonts w:ascii="Times New Roman" w:hAnsi="Times New Roman" w:cs="Times New Roman"/>
+          <w:sz w:val="24"/>
+          <w:szCs w:val="24"/>
+        </w:rPr>
+        <w:t>” and “bb”:</w:t>
+      </w:r>
+    </w:p>
+    <w:p>
+      <w:pPr>
+        <w:pStyle w:val="ListParagraph"/>
+        <w:numPr>
+          <w:ilvl w:val="1"/>
+          <w:numId w:val="2"/>
+        </w:numPr>
+        <w:rPr>
+          <w:rFonts w:ascii="Times New Roman" w:hAnsi="Times New Roman" w:cs="Times New Roman"/>
+          <w:sz w:val="24"/>
+          <w:szCs w:val="24"/>
+        </w:rPr>
+      </w:pPr>
+      <w:r>
+        <w:rPr>
+          <w:rFonts w:ascii="Times New Roman" w:hAnsi="Times New Roman" w:cs="Times New Roman"/>
+          <w:sz w:val="24"/>
+          <w:szCs w:val="24"/>
+        </w:rPr>
+        <w:t xml:space="preserve">Now both of these two inputs can either be a number (as before) or the path of the </w:t>
+      </w:r>
+      <w:proofErr w:type="gramStart"/>
+      <w:r>
+        <w:rPr>
+          <w:rFonts w:ascii="Times New Roman" w:hAnsi="Times New Roman" w:cs="Times New Roman"/>
+          <w:sz w:val="24"/>
+          <w:szCs w:val="24"/>
+        </w:rPr>
+        <w:t>“.mat</w:t>
+      </w:r>
+      <w:proofErr w:type="gramEnd"/>
+      <w:r>
+        <w:rPr>
+          <w:rFonts w:ascii="Times New Roman" w:hAnsi="Times New Roman" w:cs="Times New Roman"/>
+          <w:sz w:val="24"/>
+          <w:szCs w:val="24"/>
+        </w:rPr>
+        <w:t>” file that contains an input 1D vector. If the former, spatially-constant parameter value will be used; if the latter, the input vector specifies the parameter value for each pixel.</w:t>
+      </w:r>
+    </w:p>
+    <w:p>
+      <w:pPr>
+        <w:pStyle w:val="ListParagraph"/>
+        <w:numPr>
+          <w:ilvl w:val="1"/>
+          <w:numId w:val="2"/>
+        </w:numPr>
+        <w:rPr>
+          <w:rFonts w:ascii="Times New Roman" w:hAnsi="Times New Roman" w:cs="Times New Roman"/>
+          <w:sz w:val="24"/>
+          <w:szCs w:val="24"/>
+        </w:rPr>
+      </w:pPr>
+      <w:r>
+        <w:rPr>
+          <w:rFonts w:ascii="Times New Roman" w:hAnsi="Times New Roman" w:cs="Times New Roman"/>
+          <w:sz w:val="24"/>
+          <w:szCs w:val="24"/>
+        </w:rPr>
+        <w:t xml:space="preserve">Specifically, if input a vector of variable values, the variable name for </w:t>
+      </w:r>
+      <w:proofErr w:type="spellStart"/>
+      <w:r>
+        <w:rPr>
+          <w:rFonts w:ascii="Times New Roman" w:hAnsi="Times New Roman" w:cs="Times New Roman"/>
+          <w:sz w:val="24"/>
+          <w:szCs w:val="24"/>
+        </w:rPr>
+        <w:t>API_mean</w:t>
+      </w:r>
+      <w:proofErr w:type="spellEnd"/>
+      <w:r>
+        <w:rPr>
+          <w:rFonts w:ascii="Times New Roman" w:hAnsi="Times New Roman" w:cs="Times New Roman"/>
+          <w:sz w:val="24"/>
+          <w:szCs w:val="24"/>
+        </w:rPr>
+        <w:t xml:space="preserve"> should be “</w:t>
+      </w:r>
+      <w:proofErr w:type="spellStart"/>
+      <w:r>
+        <w:rPr>
+          <w:rFonts w:ascii="Times New Roman" w:hAnsi="Times New Roman" w:cs="Times New Roman"/>
+          <w:sz w:val="24"/>
+          <w:szCs w:val="24"/>
+        </w:rPr>
+        <w:t>API_COEFF_tuned</w:t>
+      </w:r>
+      <w:proofErr w:type="spellEnd"/>
+      <w:r>
+        <w:rPr>
+          <w:rFonts w:ascii="Times New Roman" w:hAnsi="Times New Roman" w:cs="Times New Roman"/>
+          <w:sz w:val="24"/>
+          <w:szCs w:val="24"/>
+        </w:rPr>
+        <w:t>”, and the variable name for bb should be “</w:t>
+      </w:r>
+      <w:proofErr w:type="spellStart"/>
+      <w:r>
+        <w:rPr>
+          <w:rFonts w:ascii="Times New Roman" w:hAnsi="Times New Roman" w:cs="Times New Roman"/>
+          <w:sz w:val="24"/>
+          <w:szCs w:val="24"/>
+        </w:rPr>
+        <w:t>bb_tuned</w:t>
+      </w:r>
+      <w:proofErr w:type="spellEnd"/>
+      <w:r>
+        <w:rPr>
+          <w:rFonts w:ascii="Times New Roman" w:hAnsi="Times New Roman" w:cs="Times New Roman"/>
+          <w:sz w:val="24"/>
+          <w:szCs w:val="24"/>
+        </w:rPr>
+        <w:t>”. Both variable dimensions should be [</w:t>
+      </w:r>
+      <w:proofErr w:type="spellStart"/>
+      <w:r>
+        <w:rPr>
+          <w:rFonts w:ascii="Times New Roman" w:hAnsi="Times New Roman" w:cs="Times New Roman"/>
+          <w:sz w:val="24"/>
+          <w:szCs w:val="24"/>
+        </w:rPr>
+        <w:t>npixelnum</w:t>
+      </w:r>
+      <w:proofErr w:type="spellEnd"/>
+      <w:r>
+        <w:rPr>
+          <w:rFonts w:ascii="Times New Roman" w:hAnsi="Times New Roman" w:cs="Times New Roman"/>
+          <w:sz w:val="24"/>
+          <w:szCs w:val="24"/>
+        </w:rPr>
+        <w:t>].</w:t>
+      </w:r>
+    </w:p>
+    <w:p>
+      <w:pPr>
         <w:rPr>
           <w:rFonts w:ascii="Times New Roman" w:hAnsi="Times New Roman" w:cs="Times New Roman"/>
           <w:sz w:val="24"/>
@@ -2127,7 +2299,16 @@
           <w:sz w:val="24"/>
           <w:szCs w:val="24"/>
         </w:rPr>
-        <w:t xml:space="preserve"> = 1, rescale ascending &amp; descending SM completely separately calling rescale(), then merge the rescaled products together into one time series; if </w:t>
+        <w:t xml:space="preserve"> = 1, rescale ascending &amp; descending SM completely separately calling </w:t>
+      </w:r>
+      <w:r>
+        <w:rPr>
+          <w:rFonts w:ascii="Times New Roman" w:hAnsi="Times New Roman" w:cs="Times New Roman"/>
+          <w:sz w:val="24"/>
+          <w:szCs w:val="24"/>
+        </w:rPr>
+        <w:lastRenderedPageBreak/>
+        <w:t xml:space="preserve">rescale(), then merge the rescaled products together into one time series; if </w:t>
       </w:r>
       <w:proofErr w:type="spellStart"/>
       <w:r>
@@ -2171,7 +2352,6 @@
           <w:sz w:val="24"/>
           <w:szCs w:val="24"/>
         </w:rPr>
-        <w:lastRenderedPageBreak/>
         <w:t>4</w:t>
       </w:r>
       <w:r>
@@ -3215,7 +3395,6 @@
           <w:sz w:val="24"/>
           <w:szCs w:val="24"/>
         </w:rPr>
-        <w:lastRenderedPageBreak/>
         <w:t>9. I commented out the validation calculation in the end</w:t>
       </w:r>
     </w:p>
@@ -4453,7 +4632,7 @@
         <a:sysClr val="windowText" lastClr="000000"/>
       </a:dk1>
       <a:lt1>
-        <a:sysClr val="window" lastClr="C7EDCB"/>
+        <a:sysClr val="window" lastClr="FFFFFF"/>
       </a:lt1>
       <a:dk2>
         <a:srgbClr val="44546A"/>

</xml_diff>

<commit_message>
Add option to SMART to only correct rainfall when orig_rain > 0
</commit_message>
<xml_diff>
--- a/src/SMART/Yixin_development_notes.docx
+++ b/src/SMART/Yixin_development_notes.docx
@@ -1639,6 +1639,180 @@
           <w:sz w:val="24"/>
           <w:szCs w:val="24"/>
         </w:rPr>
+        <w:t>correct_magnitude_only</w:t>
+      </w:r>
+      <w:proofErr w:type="spellEnd"/>
+      <w:r>
+        <w:rPr>
+          <w:rFonts w:ascii="Times New Roman" w:hAnsi="Times New Roman" w:cs="Times New Roman"/>
+          <w:sz w:val="24"/>
+          <w:szCs w:val="24"/>
+        </w:rPr>
+        <w:t>”:</w:t>
+      </w:r>
+    </w:p>
+    <w:p>
+      <w:pPr>
+        <w:pStyle w:val="ListParagraph"/>
+        <w:numPr>
+          <w:ilvl w:val="1"/>
+          <w:numId w:val="2"/>
+        </w:numPr>
+        <w:rPr>
+          <w:rFonts w:ascii="Times New Roman" w:hAnsi="Times New Roman" w:cs="Times New Roman"/>
+          <w:sz w:val="24"/>
+          <w:szCs w:val="24"/>
+        </w:rPr>
+      </w:pPr>
+      <w:r>
+        <w:rPr>
+          <w:rFonts w:ascii="Times New Roman" w:hAnsi="Times New Roman" w:cs="Times New Roman"/>
+          <w:sz w:val="24"/>
+          <w:szCs w:val="24"/>
+        </w:rPr>
+        <w:t xml:space="preserve">Whether to correct rainfall only at windows when </w:t>
+      </w:r>
+      <w:proofErr w:type="spellStart"/>
+      <w:r>
+        <w:rPr>
+          <w:rFonts w:ascii="Times New Roman" w:hAnsi="Times New Roman" w:cs="Times New Roman"/>
+          <w:sz w:val="24"/>
+          <w:szCs w:val="24"/>
+        </w:rPr>
+        <w:t>orig_rain</w:t>
+      </w:r>
+      <w:proofErr w:type="spellEnd"/>
+      <w:r>
+        <w:rPr>
+          <w:rFonts w:ascii="Times New Roman" w:hAnsi="Times New Roman" w:cs="Times New Roman"/>
+          <w:sz w:val="24"/>
+          <w:szCs w:val="24"/>
+        </w:rPr>
+        <w:t xml:space="preserve"> &gt; 0</w:t>
+      </w:r>
+    </w:p>
+    <w:p>
+      <w:pPr>
+        <w:pStyle w:val="ListParagraph"/>
+        <w:numPr>
+          <w:ilvl w:val="1"/>
+          <w:numId w:val="2"/>
+        </w:numPr>
+        <w:rPr>
+          <w:rFonts w:ascii="Times New Roman" w:hAnsi="Times New Roman" w:cs="Times New Roman"/>
+          <w:sz w:val="24"/>
+          <w:szCs w:val="24"/>
+        </w:rPr>
+      </w:pPr>
+      <w:r>
+        <w:rPr>
+          <w:rFonts w:ascii="Times New Roman" w:hAnsi="Times New Roman" w:cs="Times New Roman"/>
+          <w:sz w:val="24"/>
+          <w:szCs w:val="24"/>
+        </w:rPr>
+        <w:t>Options:</w:t>
+      </w:r>
+    </w:p>
+    <w:p>
+      <w:pPr>
+        <w:pStyle w:val="ListParagraph"/>
+        <w:numPr>
+          <w:ilvl w:val="2"/>
+          <w:numId w:val="2"/>
+        </w:numPr>
+        <w:rPr>
+          <w:rFonts w:ascii="Times New Roman" w:hAnsi="Times New Roman" w:cs="Times New Roman"/>
+          <w:sz w:val="24"/>
+          <w:szCs w:val="24"/>
+        </w:rPr>
+      </w:pPr>
+      <w:r>
+        <w:rPr>
+          <w:rFonts w:ascii="Times New Roman" w:hAnsi="Times New Roman" w:cs="Times New Roman"/>
+          <w:sz w:val="24"/>
+          <w:szCs w:val="24"/>
+        </w:rPr>
+        <w:t xml:space="preserve">1 – correct rainfall only at windows when </w:t>
+      </w:r>
+      <w:proofErr w:type="spellStart"/>
+      <w:r>
+        <w:rPr>
+          <w:rFonts w:ascii="Times New Roman" w:hAnsi="Times New Roman" w:cs="Times New Roman"/>
+          <w:sz w:val="24"/>
+          <w:szCs w:val="24"/>
+        </w:rPr>
+        <w:t>orig_rain</w:t>
+      </w:r>
+      <w:proofErr w:type="spellEnd"/>
+      <w:r>
+        <w:rPr>
+          <w:rFonts w:ascii="Times New Roman" w:hAnsi="Times New Roman" w:cs="Times New Roman"/>
+          <w:sz w:val="24"/>
+          <w:szCs w:val="24"/>
+        </w:rPr>
+        <w:t xml:space="preserve"> &gt; 0; use this option when the original rainfall product is relatively good with detecting rain/no rain</w:t>
+      </w:r>
+    </w:p>
+    <w:p>
+      <w:pPr>
+        <w:pStyle w:val="ListParagraph"/>
+        <w:numPr>
+          <w:ilvl w:val="2"/>
+          <w:numId w:val="2"/>
+        </w:numPr>
+        <w:rPr>
+          <w:rFonts w:ascii="Times New Roman" w:hAnsi="Times New Roman" w:cs="Times New Roman"/>
+          <w:sz w:val="24"/>
+          <w:szCs w:val="24"/>
+        </w:rPr>
+      </w:pPr>
+      <w:r>
+        <w:rPr>
+          <w:rFonts w:ascii="Times New Roman" w:hAnsi="Times New Roman" w:cs="Times New Roman"/>
+          <w:sz w:val="24"/>
+          <w:szCs w:val="24"/>
+        </w:rPr>
+        <w:t>0 – correct all windows (this is the original setup of SMARt</w:t>
+      </w:r>
+      <w:bookmarkStart w:id="0" w:name="_GoBack"/>
+      <w:bookmarkEnd w:id="0"/>
+      <w:r>
+        <w:rPr>
+          <w:rFonts w:ascii="Times New Roman" w:hAnsi="Times New Roman" w:cs="Times New Roman"/>
+          <w:sz w:val="24"/>
+          <w:szCs w:val="24"/>
+        </w:rPr>
+        <w:t>)</w:t>
+      </w:r>
+    </w:p>
+    <w:p>
+      <w:pPr>
+        <w:pStyle w:val="ListParagraph"/>
+        <w:numPr>
+          <w:ilvl w:val="0"/>
+          <w:numId w:val="2"/>
+        </w:numPr>
+        <w:rPr>
+          <w:rFonts w:ascii="Times New Roman" w:hAnsi="Times New Roman" w:cs="Times New Roman"/>
+          <w:sz w:val="24"/>
+          <w:szCs w:val="24"/>
+        </w:rPr>
+      </w:pPr>
+      <w:r>
+        <w:rPr>
+          <w:rFonts w:ascii="Times New Roman" w:hAnsi="Times New Roman" w:cs="Times New Roman"/>
+          <w:sz w:val="24"/>
+          <w:szCs w:val="24"/>
+        </w:rPr>
+        <w:t>“</w:t>
+      </w:r>
+      <w:proofErr w:type="spellStart"/>
+      <w:r>
+        <w:rPr>
+          <w:rFonts w:ascii="Times New Roman" w:hAnsi="Times New Roman" w:cs="Times New Roman"/>
+          <w:sz w:val="24"/>
+          <w:szCs w:val="24"/>
+        </w:rPr>
         <w:t>sep_sm_orbit</w:t>
       </w:r>
       <w:proofErr w:type="spellEnd"/>
@@ -2297,16 +2471,7 @@
           <w:sz w:val="24"/>
           <w:szCs w:val="24"/>
         </w:rPr>
-        <w:t xml:space="preserve"> = 1, rescale ascending &amp; descending SM completely separately calling </w:t>
-      </w:r>
-      <w:r>
-        <w:rPr>
-          <w:rFonts w:ascii="Times New Roman" w:hAnsi="Times New Roman" w:cs="Times New Roman"/>
-          <w:sz w:val="24"/>
-          <w:szCs w:val="24"/>
-        </w:rPr>
-        <w:lastRenderedPageBreak/>
-        <w:t xml:space="preserve">rescale(), then merge the rescaled products together into one time series; if </w:t>
+        <w:t xml:space="preserve"> = 1, rescale ascending &amp; descending SM completely separately calling rescale(), then merge the rescaled products together into one time series; if </w:t>
       </w:r>
       <w:proofErr w:type="spellStart"/>
       <w:r>
@@ -3757,17 +3922,7 @@
           <w:sz w:val="24"/>
           <w:szCs w:val="24"/>
         </w:rPr>
-        <w:t>()”, include bias correction when calculating RMSE</w:t>
-      </w:r>
-      <w:bookmarkStart w:id="0" w:name="_GoBack"/>
-      <w:bookmarkEnd w:id="0"/>
-      <w:r>
-        <w:rPr>
-          <w:rFonts w:ascii="Times New Roman" w:hAnsi="Times New Roman" w:cs="Times New Roman"/>
-          <w:sz w:val="24"/>
-          <w:szCs w:val="24"/>
-        </w:rPr>
-        <w:t>)</w:t>
+        <w:t>()”, include bias correction when calculating RMSE)</w:t>
       </w:r>
     </w:p>
     <w:sectPr>

</xml_diff>